<commit_message>
Added test plan and results
</commit_message>
<xml_diff>
--- a/Xecured Password Manager Documents/Xecure_Password_Manager.docx
+++ b/Xecured Password Manager Documents/Xecure_Password_Manager.docx
@@ -10352,6 +10352,299 @@
         <w:lastRenderedPageBreak/>
         <w:t>Project Description</w:t>
       </w:r>
+    </w:p>
+    <w:p>
+      <w:pPr>
+        <w:spacing w:after="0" w:line="480" w:lineRule="auto"/>
+        <w:ind w:left="720"/>
+        <w:rPr>
+          <w:rStyle w:val="markedcontent"/>
+          <w:rFonts w:ascii="Times New Roman" w:hAnsi="Times New Roman" w:cs="Times New Roman"/>
+          <w:sz w:val="24"/>
+          <w:szCs w:val="24"/>
+        </w:rPr>
+      </w:pPr>
+      <w:r>
+        <w:rPr>
+          <w:rStyle w:val="markedcontent"/>
+          <w:rFonts w:ascii="Times New Roman" w:hAnsi="Times New Roman" w:cs="Times New Roman"/>
+          <w:sz w:val="24"/>
+          <w:szCs w:val="24"/>
+        </w:rPr>
+        <w:t xml:space="preserve">The initial setup of the application consists of adding the username and password of your MYSQL database. To do this user’s need to edit the database.py file and add their username on line four, and then the password on line five. For more </w:t>
+      </w:r>
+      <w:r>
+        <w:rPr>
+          <w:rStyle w:val="markedcontent"/>
+          <w:rFonts w:ascii="Times New Roman" w:hAnsi="Times New Roman" w:cs="Times New Roman"/>
+          <w:sz w:val="24"/>
+          <w:szCs w:val="24"/>
+        </w:rPr>
+        <w:t>details,</w:t>
+      </w:r>
+      <w:r>
+        <w:rPr>
+          <w:rStyle w:val="markedcontent"/>
+          <w:rFonts w:ascii="Times New Roman" w:hAnsi="Times New Roman" w:cs="Times New Roman"/>
+          <w:sz w:val="24"/>
+          <w:szCs w:val="24"/>
+        </w:rPr>
+        <w:t xml:space="preserve"> please see the example below</w:t>
+      </w:r>
+      <w:r>
+        <w:rPr>
+          <w:rStyle w:val="markedcontent"/>
+          <w:rFonts w:ascii="Times New Roman" w:hAnsi="Times New Roman" w:cs="Times New Roman"/>
+          <w:sz w:val="24"/>
+          <w:szCs w:val="24"/>
+        </w:rPr>
+        <w:t>:</w:t>
+      </w:r>
+    </w:p>
+    <w:p>
+      <w:pPr>
+        <w:spacing w:after="0" w:line="480" w:lineRule="auto"/>
+        <w:ind w:left="720"/>
+        <w:rPr>
+          <w:rStyle w:val="markedcontent"/>
+          <w:rFonts w:ascii="Times New Roman" w:hAnsi="Times New Roman" w:cs="Times New Roman"/>
+          <w:sz w:val="24"/>
+          <w:szCs w:val="24"/>
+        </w:rPr>
+      </w:pPr>
+    </w:p>
+    <w:p>
+      <w:pPr>
+        <w:spacing w:after="0" w:line="480" w:lineRule="auto"/>
+        <w:ind w:left="720"/>
+        <w:rPr>
+          <w:rStyle w:val="markedcontent"/>
+          <w:rFonts w:ascii="Times New Roman" w:hAnsi="Times New Roman" w:cs="Times New Roman"/>
+          <w:sz w:val="24"/>
+          <w:szCs w:val="24"/>
+        </w:rPr>
+      </w:pPr>
+      <w:r>
+        <w:rPr>
+          <w:rStyle w:val="markedcontent"/>
+          <w:rFonts w:ascii="Times New Roman" w:hAnsi="Times New Roman" w:cs="Times New Roman"/>
+          <w:sz w:val="24"/>
+          <w:szCs w:val="24"/>
+        </w:rPr>
+        <w:tab/>
+      </w:r>
+      <w:r>
+        <w:rPr>
+          <w:rStyle w:val="markedcontent"/>
+          <w:rFonts w:ascii="Times New Roman" w:hAnsi="Times New Roman" w:cs="Times New Roman"/>
+          <w:sz w:val="24"/>
+          <w:szCs w:val="24"/>
+        </w:rPr>
+        <w:t xml:space="preserve">   </w:t>
+      </w:r>
+      <w:r>
+        <w:rPr>
+          <w:rStyle w:val="markedcontent"/>
+          <w:rFonts w:ascii="Times New Roman" w:hAnsi="Times New Roman" w:cs="Times New Roman"/>
+          <w:sz w:val="24"/>
+          <w:szCs w:val="24"/>
+        </w:rPr>
+        <w:t>Line 4:</w:t>
+      </w:r>
+      <w:r>
+        <w:rPr>
+          <w:rStyle w:val="markedcontent"/>
+          <w:rFonts w:ascii="Times New Roman" w:hAnsi="Times New Roman" w:cs="Times New Roman"/>
+          <w:sz w:val="24"/>
+          <w:szCs w:val="24"/>
+        </w:rPr>
+        <w:t xml:space="preserve"> </w:t>
+      </w:r>
+      <w:r>
+        <w:rPr>
+          <w:rStyle w:val="markedcontent"/>
+          <w:rFonts w:ascii="Times New Roman" w:hAnsi="Times New Roman" w:cs="Times New Roman"/>
+          <w:sz w:val="24"/>
+          <w:szCs w:val="24"/>
+        </w:rPr>
+        <w:t xml:space="preserve"> </w:t>
+      </w:r>
+      <w:r>
+        <w:rPr>
+          <w:rStyle w:val="markedcontent"/>
+          <w:rFonts w:ascii="Times New Roman" w:hAnsi="Times New Roman" w:cs="Times New Roman"/>
+          <w:sz w:val="24"/>
+          <w:szCs w:val="24"/>
+        </w:rPr>
+        <w:t>'user': 'root',</w:t>
+      </w:r>
+    </w:p>
+    <w:p>
+      <w:pPr>
+        <w:spacing w:after="0" w:line="480" w:lineRule="auto"/>
+        <w:ind w:left="720"/>
+        <w:rPr>
+          <w:rStyle w:val="markedcontent"/>
+          <w:rFonts w:ascii="Times New Roman" w:hAnsi="Times New Roman" w:cs="Times New Roman"/>
+          <w:sz w:val="24"/>
+          <w:szCs w:val="24"/>
+        </w:rPr>
+      </w:pPr>
+      <w:r>
+        <w:rPr>
+          <w:rStyle w:val="markedcontent"/>
+          <w:rFonts w:ascii="Times New Roman" w:hAnsi="Times New Roman" w:cs="Times New Roman"/>
+          <w:sz w:val="24"/>
+          <w:szCs w:val="24"/>
+        </w:rPr>
+        <w:t xml:space="preserve">    </w:t>
+      </w:r>
+      <w:r>
+        <w:rPr>
+          <w:rStyle w:val="markedcontent"/>
+          <w:rFonts w:ascii="Times New Roman" w:hAnsi="Times New Roman" w:cs="Times New Roman"/>
+          <w:sz w:val="24"/>
+          <w:szCs w:val="24"/>
+        </w:rPr>
+        <w:tab/>
+        <w:t xml:space="preserve">   </w:t>
+      </w:r>
+      <w:r>
+        <w:rPr>
+          <w:rStyle w:val="markedcontent"/>
+          <w:rFonts w:ascii="Times New Roman" w:hAnsi="Times New Roman" w:cs="Times New Roman"/>
+          <w:sz w:val="24"/>
+          <w:szCs w:val="24"/>
+        </w:rPr>
+        <w:t xml:space="preserve">Line 5: </w:t>
+      </w:r>
+      <w:r>
+        <w:rPr>
+          <w:rStyle w:val="markedcontent"/>
+          <w:rFonts w:ascii="Times New Roman" w:hAnsi="Times New Roman" w:cs="Times New Roman"/>
+          <w:sz w:val="24"/>
+          <w:szCs w:val="24"/>
+        </w:rPr>
+        <w:t xml:space="preserve"> </w:t>
+      </w:r>
+      <w:r>
+        <w:rPr>
+          <w:rStyle w:val="markedcontent"/>
+          <w:rFonts w:ascii="Times New Roman" w:hAnsi="Times New Roman" w:cs="Times New Roman"/>
+          <w:sz w:val="24"/>
+          <w:szCs w:val="24"/>
+        </w:rPr>
+        <w:t>'passwd': '12345',</w:t>
+      </w:r>
+    </w:p>
+    <w:p>
+      <w:pPr>
+        <w:spacing w:after="0" w:line="480" w:lineRule="auto"/>
+        <w:ind w:left="720"/>
+        <w:rPr>
+          <w:rStyle w:val="markedcontent"/>
+          <w:rFonts w:ascii="Times New Roman" w:hAnsi="Times New Roman" w:cs="Times New Roman"/>
+          <w:sz w:val="24"/>
+          <w:szCs w:val="24"/>
+        </w:rPr>
+      </w:pPr>
+      <w:r>
+        <w:rPr>
+          <w:rStyle w:val="markedcontent"/>
+          <w:rFonts w:ascii="Times New Roman" w:hAnsi="Times New Roman" w:cs="Times New Roman"/>
+          <w:sz w:val="24"/>
+          <w:szCs w:val="24"/>
+        </w:rPr>
+        <w:tab/>
+      </w:r>
+      <w:r>
+        <w:rPr>
+          <w:rStyle w:val="markedcontent"/>
+          <w:rFonts w:ascii="Times New Roman" w:hAnsi="Times New Roman" w:cs="Times New Roman"/>
+          <w:i/>
+          <w:iCs/>
+          <w:sz w:val="24"/>
+          <w:szCs w:val="24"/>
+        </w:rPr>
+        <w:t>Note: Replace “root” with your username and “12345” with</w:t>
+      </w:r>
+      <w:r>
+        <w:rPr>
+          <w:rStyle w:val="markedcontent"/>
+          <w:rFonts w:ascii="Times New Roman" w:hAnsi="Times New Roman" w:cs="Times New Roman"/>
+          <w:i/>
+          <w:iCs/>
+          <w:sz w:val="24"/>
+          <w:szCs w:val="24"/>
+        </w:rPr>
+        <w:t xml:space="preserve"> your</w:t>
+      </w:r>
+      <w:r>
+        <w:rPr>
+          <w:rStyle w:val="markedcontent"/>
+          <w:rFonts w:ascii="Times New Roman" w:hAnsi="Times New Roman" w:cs="Times New Roman"/>
+          <w:i/>
+          <w:iCs/>
+          <w:sz w:val="24"/>
+          <w:szCs w:val="24"/>
+        </w:rPr>
+        <w:t xml:space="preserve"> password</w:t>
+      </w:r>
+      <w:r>
+        <w:rPr>
+          <w:rStyle w:val="markedcontent"/>
+          <w:rFonts w:ascii="Times New Roman" w:hAnsi="Times New Roman" w:cs="Times New Roman"/>
+          <w:sz w:val="24"/>
+          <w:szCs w:val="24"/>
+        </w:rPr>
+        <w:t>.</w:t>
+      </w:r>
+    </w:p>
+    <w:p>
+      <w:pPr>
+        <w:spacing w:after="0" w:line="480" w:lineRule="auto"/>
+        <w:rPr>
+          <w:rStyle w:val="markedcontent"/>
+          <w:rFonts w:ascii="Times New Roman" w:hAnsi="Times New Roman" w:cs="Times New Roman"/>
+          <w:i/>
+          <w:iCs/>
+          <w:sz w:val="24"/>
+          <w:szCs w:val="24"/>
+        </w:rPr>
+      </w:pPr>
+    </w:p>
+    <w:p>
+      <w:pPr>
+        <w:spacing w:after="0" w:line="480" w:lineRule="auto"/>
+        <w:rPr>
+          <w:rStyle w:val="markedcontent"/>
+          <w:rFonts w:ascii="Times New Roman" w:hAnsi="Times New Roman" w:cs="Times New Roman"/>
+          <w:sz w:val="24"/>
+          <w:szCs w:val="24"/>
+        </w:rPr>
+      </w:pPr>
+      <w:r>
+        <w:rPr>
+          <w:rStyle w:val="markedcontent"/>
+          <w:rFonts w:ascii="Times New Roman" w:hAnsi="Times New Roman" w:cs="Times New Roman"/>
+          <w:sz w:val="24"/>
+          <w:szCs w:val="24"/>
+          <w:highlight w:val="yellow"/>
+        </w:rPr>
+        <w:t>After adding the username and password to the database.py file, the application is ready for use. Once the application is executed….</w:t>
+      </w:r>
+    </w:p>
+    <w:p>
+      <w:pPr>
+        <w:spacing w:after="0" w:line="480" w:lineRule="auto"/>
+        <w:ind w:left="720"/>
+        <w:rPr>
+          <w:rStyle w:val="markedcontent"/>
+          <w:rFonts w:ascii="Times New Roman" w:hAnsi="Times New Roman" w:cs="Times New Roman"/>
+          <w:sz w:val="24"/>
+          <w:szCs w:val="24"/>
+        </w:rPr>
+      </w:pPr>
     </w:p>
     <w:p>
       <w:pPr>
@@ -10551,43 +10844,7 @@
           <w:sz w:val="24"/>
           <w:szCs w:val="24"/>
         </w:rPr>
-        <w:t xml:space="preserve">Figure </w:t>
-      </w:r>
-      <w:r>
-        <w:rPr>
-          <w:rStyle w:val="markedcontent"/>
-          <w:rFonts w:ascii="Times New Roman" w:hAnsi="Times New Roman" w:cs="Times New Roman"/>
-          <w:sz w:val="24"/>
-          <w:szCs w:val="24"/>
-        </w:rPr>
-        <w:t>2</w:t>
-      </w:r>
-      <w:r>
-        <w:rPr>
-          <w:rStyle w:val="markedcontent"/>
-          <w:rFonts w:ascii="Times New Roman" w:hAnsi="Times New Roman" w:cs="Times New Roman"/>
-          <w:sz w:val="24"/>
-          <w:szCs w:val="24"/>
-        </w:rPr>
-        <w:t>:</w:t>
-      </w:r>
-      <w:r>
-        <w:rPr>
-          <w:rStyle w:val="markedcontent"/>
-          <w:rFonts w:ascii="Times New Roman" w:hAnsi="Times New Roman" w:cs="Times New Roman"/>
-          <w:sz w:val="24"/>
-          <w:szCs w:val="24"/>
-        </w:rPr>
-        <w:t xml:space="preserve"> Login</w:t>
-      </w:r>
-      <w:r>
-        <w:rPr>
-          <w:rStyle w:val="markedcontent"/>
-          <w:rFonts w:ascii="Times New Roman" w:hAnsi="Times New Roman" w:cs="Times New Roman"/>
-          <w:sz w:val="24"/>
-          <w:szCs w:val="24"/>
-        </w:rPr>
-        <w:t xml:space="preserve"> Screen</w:t>
+        <w:t>Figure 2: Login Screen</w:t>
       </w:r>
     </w:p>
     <w:p>
@@ -10619,18 +10876,13 @@
       </w:pPr>
       <w:r>
         <w:rPr>
-          <w:rStyle w:val="markedcontent"/>
-          <w:rFonts w:ascii="Times New Roman" w:hAnsi="Times New Roman" w:cs="Times New Roman"/>
           <w:noProof/>
-          <w:sz w:val="24"/>
-          <w:szCs w:val="24"/>
-        </w:rPr>
-        <w:lastRenderedPageBreak/>
+        </w:rPr>
         <w:drawing>
-          <wp:inline distT="0" distB="0" distL="0" distR="0" wp14:anchorId="0A0E78C7" wp14:editId="645E643E">
-            <wp:extent cx="5943600" cy="3105150"/>
+          <wp:inline distT="0" distB="0" distL="0" distR="0" wp14:anchorId="15790057" wp14:editId="76FA49E1">
+            <wp:extent cx="5943600" cy="3110865"/>
             <wp:effectExtent l="0" t="0" r="0" b="0"/>
-            <wp:docPr id="3" name="Picture 3"/>
+            <wp:docPr id="10" name="Picture 10" descr="Text&#10;&#10;Description automatically generated"/>
             <wp:cNvGraphicFramePr>
               <a:graphicFrameLocks xmlns:a="http://schemas.openxmlformats.org/drawingml/2006/main" noChangeAspect="1"/>
             </wp:cNvGraphicFramePr>
@@ -10638,7 +10890,7 @@
               <a:graphicData uri="http://schemas.openxmlformats.org/drawingml/2006/picture">
                 <pic:pic xmlns:pic="http://schemas.openxmlformats.org/drawingml/2006/picture">
                   <pic:nvPicPr>
-                    <pic:cNvPr id="0" name="Picture 49"/>
+                    <pic:cNvPr id="10" name="Picture 10" descr="Text&#10;&#10;Description automatically generated"/>
                     <pic:cNvPicPr>
                       <a:picLocks noChangeAspect="1" noChangeArrowheads="1"/>
                     </pic:cNvPicPr>
@@ -10659,7 +10911,7 @@
                   <pic:spPr bwMode="auto">
                     <a:xfrm>
                       <a:off x="0" y="0"/>
-                      <a:ext cx="5943600" cy="3105150"/>
+                      <a:ext cx="5943600" cy="3110865"/>
                     </a:xfrm>
                     <a:prstGeom prst="rect">
                       <a:avLst/>
@@ -10718,6 +10970,7 @@
           <w:sz w:val="24"/>
           <w:szCs w:val="24"/>
         </w:rPr>
+        <w:lastRenderedPageBreak/>
         <w:drawing>
           <wp:inline distT="0" distB="0" distL="0" distR="0" wp14:anchorId="0BB9C07F" wp14:editId="34249D6D">
             <wp:extent cx="5981700" cy="3105150"/>
@@ -10787,34 +11040,7 @@
           <w:sz w:val="24"/>
           <w:szCs w:val="24"/>
         </w:rPr>
-        <w:t xml:space="preserve">Figure </w:t>
-      </w:r>
-      <w:r>
-        <w:rPr>
-          <w:rStyle w:val="markedcontent"/>
-          <w:rFonts w:ascii="Times New Roman" w:hAnsi="Times New Roman" w:cs="Times New Roman"/>
-          <w:sz w:val="24"/>
-          <w:szCs w:val="24"/>
-        </w:rPr>
-        <w:t>4</w:t>
-      </w:r>
-      <w:r>
-        <w:rPr>
-          <w:rStyle w:val="markedcontent"/>
-          <w:rFonts w:ascii="Times New Roman" w:hAnsi="Times New Roman" w:cs="Times New Roman"/>
-          <w:sz w:val="24"/>
-          <w:szCs w:val="24"/>
-        </w:rPr>
-        <w:t>:</w:t>
-      </w:r>
-      <w:r>
-        <w:rPr>
-          <w:rStyle w:val="markedcontent"/>
-          <w:rFonts w:ascii="Times New Roman" w:hAnsi="Times New Roman" w:cs="Times New Roman"/>
-          <w:sz w:val="24"/>
-          <w:szCs w:val="24"/>
-        </w:rPr>
-        <w:t xml:space="preserve"> Successful Registration</w:t>
+        <w:t>Figure 4: Successful Registration</w:t>
       </w:r>
       <w:r>
         <w:rPr>
@@ -10842,7 +11068,6 @@
         <w:rPr>
           <w:noProof/>
         </w:rPr>
-        <w:lastRenderedPageBreak/>
         <w:drawing>
           <wp:inline distT="0" distB="0" distL="0" distR="0" wp14:anchorId="6E611CB2" wp14:editId="51657B22">
             <wp:extent cx="5943600" cy="3108325"/>
@@ -10944,6 +11169,7 @@
         <w:rPr>
           <w:noProof/>
         </w:rPr>
+        <w:lastRenderedPageBreak/>
         <w:drawing>
           <wp:inline distT="0" distB="0" distL="0" distR="0" wp14:anchorId="0533B3D7" wp14:editId="2C76859D">
             <wp:extent cx="5943600" cy="3108325"/>
@@ -11058,7 +11284,6 @@
         <w:rPr>
           <w:noProof/>
         </w:rPr>
-        <w:lastRenderedPageBreak/>
         <w:drawing>
           <wp:inline distT="0" distB="0" distL="0" distR="0" wp14:anchorId="1CBE1FBD" wp14:editId="4CDDEEB9">
             <wp:extent cx="5943600" cy="3108325"/>
@@ -11173,11 +11398,12 @@
         <w:rPr>
           <w:noProof/>
         </w:rPr>
+        <w:lastRenderedPageBreak/>
         <w:drawing>
-          <wp:inline distT="0" distB="0" distL="0" distR="0" wp14:anchorId="7F8FDF02" wp14:editId="227F8645">
-            <wp:extent cx="5943600" cy="3108325"/>
+          <wp:inline distT="0" distB="0" distL="0" distR="0" wp14:anchorId="5FCA6923" wp14:editId="29AF34D8">
+            <wp:extent cx="5943600" cy="3110865"/>
             <wp:effectExtent l="0" t="0" r="0" b="0"/>
-            <wp:docPr id="11" name="Picture 11"/>
+            <wp:docPr id="23" name="Picture 23" descr="Text&#10;&#10;Description automatically generated"/>
             <wp:cNvGraphicFramePr>
               <a:graphicFrameLocks xmlns:a="http://schemas.openxmlformats.org/drawingml/2006/main" noChangeAspect="1"/>
             </wp:cNvGraphicFramePr>
@@ -11185,7 +11411,7 @@
               <a:graphicData uri="http://schemas.openxmlformats.org/drawingml/2006/picture">
                 <pic:pic xmlns:pic="http://schemas.openxmlformats.org/drawingml/2006/picture">
                   <pic:nvPicPr>
-                    <pic:cNvPr id="0" name="Picture 72"/>
+                    <pic:cNvPr id="23" name="Picture 23" descr="Text&#10;&#10;Description automatically generated"/>
                     <pic:cNvPicPr>
                       <a:picLocks noChangeAspect="1" noChangeArrowheads="1"/>
                     </pic:cNvPicPr>
@@ -11206,7 +11432,7 @@
                   <pic:spPr bwMode="auto">
                     <a:xfrm>
                       <a:off x="0" y="0"/>
-                      <a:ext cx="5943600" cy="3108325"/>
+                      <a:ext cx="5943600" cy="3110865"/>
                     </a:xfrm>
                     <a:prstGeom prst="rect">
                       <a:avLst/>
@@ -11298,7 +11524,6 @@
         <w:rPr>
           <w:noProof/>
         </w:rPr>
-        <w:lastRenderedPageBreak/>
         <w:drawing>
           <wp:inline distT="0" distB="0" distL="0" distR="0" wp14:anchorId="25C8F14F" wp14:editId="51654EF2">
             <wp:extent cx="5943600" cy="3108325"/>
@@ -11419,6 +11644,7 @@
         <w:rPr>
           <w:noProof/>
         </w:rPr>
+        <w:lastRenderedPageBreak/>
         <w:drawing>
           <wp:inline distT="0" distB="0" distL="0" distR="0" wp14:anchorId="20A39C3C" wp14:editId="49E0154E">
             <wp:extent cx="5943600" cy="3108325"/>
@@ -11488,80 +11714,12 @@
           <w:sz w:val="24"/>
           <w:szCs w:val="24"/>
         </w:rPr>
-        <w:t xml:space="preserve">Figure </w:t>
-      </w:r>
-      <w:r>
-        <w:rPr>
-          <w:rStyle w:val="markedcontent"/>
-          <w:rFonts w:ascii="Times New Roman" w:hAnsi="Times New Roman" w:cs="Times New Roman"/>
-          <w:sz w:val="24"/>
-          <w:szCs w:val="24"/>
-        </w:rPr>
-        <w:t>10</w:t>
-      </w:r>
-      <w:r>
-        <w:rPr>
-          <w:rStyle w:val="markedcontent"/>
-          <w:rFonts w:ascii="Times New Roman" w:hAnsi="Times New Roman" w:cs="Times New Roman"/>
-          <w:sz w:val="24"/>
-          <w:szCs w:val="24"/>
-        </w:rPr>
-        <w:t xml:space="preserve">: </w:t>
-      </w:r>
-      <w:r>
-        <w:rPr>
-          <w:rStyle w:val="markedcontent"/>
-          <w:rFonts w:ascii="Times New Roman" w:hAnsi="Times New Roman" w:cs="Times New Roman"/>
-          <w:sz w:val="24"/>
-          <w:szCs w:val="24"/>
-        </w:rPr>
-        <w:t>Add</w:t>
-      </w:r>
-      <w:r>
-        <w:rPr>
-          <w:rStyle w:val="markedcontent"/>
-          <w:rFonts w:ascii="Times New Roman" w:hAnsi="Times New Roman" w:cs="Times New Roman"/>
-          <w:sz w:val="24"/>
-          <w:szCs w:val="24"/>
-        </w:rPr>
-        <w:t xml:space="preserve"> Record Screen</w:t>
-      </w:r>
-    </w:p>
-    <w:p>
-      <w:pPr>
-        <w:spacing w:after="0" w:line="480" w:lineRule="auto"/>
-        <w:ind w:left="90"/>
-        <w:jc w:val="center"/>
-        <w:rPr>
-          <w:rStyle w:val="markedcontent"/>
-          <w:rFonts w:ascii="Times New Roman" w:hAnsi="Times New Roman" w:cs="Times New Roman"/>
-          <w:b/>
-          <w:bCs/>
-          <w:sz w:val="24"/>
-          <w:szCs w:val="24"/>
-        </w:rPr>
-      </w:pPr>
-    </w:p>
-    <w:p>
-      <w:pPr>
-        <w:spacing w:after="0" w:line="480" w:lineRule="auto"/>
-        <w:ind w:left="90"/>
-        <w:jc w:val="center"/>
-        <w:rPr>
-          <w:rStyle w:val="markedcontent"/>
-          <w:rFonts w:ascii="Times New Roman" w:hAnsi="Times New Roman" w:cs="Times New Roman"/>
-          <w:b/>
-          <w:bCs/>
-          <w:sz w:val="24"/>
-          <w:szCs w:val="24"/>
-        </w:rPr>
-      </w:pPr>
-    </w:p>
-    <w:p>
-      <w:pPr>
-        <w:spacing w:after="0" w:line="480" w:lineRule="auto"/>
-        <w:ind w:left="90"/>
-        <w:jc w:val="center"/>
+        <w:t>Figure 10: Add Record Screen</w:t>
+      </w:r>
+    </w:p>
+    <w:p>
+      <w:pPr>
+        <w:spacing w:after="0" w:line="480" w:lineRule="auto"/>
         <w:rPr>
           <w:rStyle w:val="markedcontent"/>
           <w:rFonts w:ascii="Times New Roman" w:hAnsi="Times New Roman" w:cs="Times New Roman"/>
@@ -11659,79 +11817,7 @@
           <w:sz w:val="24"/>
           <w:szCs w:val="24"/>
         </w:rPr>
-        <w:t xml:space="preserve">Figure </w:t>
-      </w:r>
-      <w:r>
-        <w:rPr>
-          <w:rStyle w:val="markedcontent"/>
-          <w:rFonts w:ascii="Times New Roman" w:hAnsi="Times New Roman" w:cs="Times New Roman"/>
-          <w:sz w:val="24"/>
-          <w:szCs w:val="24"/>
-        </w:rPr>
-        <w:t>11</w:t>
-      </w:r>
-      <w:r>
-        <w:rPr>
-          <w:rStyle w:val="markedcontent"/>
-          <w:rFonts w:ascii="Times New Roman" w:hAnsi="Times New Roman" w:cs="Times New Roman"/>
-          <w:sz w:val="24"/>
-          <w:szCs w:val="24"/>
-        </w:rPr>
-        <w:t xml:space="preserve">: </w:t>
-      </w:r>
-      <w:r>
-        <w:rPr>
-          <w:rStyle w:val="markedcontent"/>
-          <w:rFonts w:ascii="Times New Roman" w:hAnsi="Times New Roman" w:cs="Times New Roman"/>
-          <w:sz w:val="24"/>
-          <w:szCs w:val="24"/>
-        </w:rPr>
-        <w:t>Add</w:t>
-      </w:r>
-      <w:r>
-        <w:rPr>
-          <w:rStyle w:val="markedcontent"/>
-          <w:rFonts w:ascii="Times New Roman" w:hAnsi="Times New Roman" w:cs="Times New Roman"/>
-          <w:sz w:val="24"/>
-          <w:szCs w:val="24"/>
-        </w:rPr>
-        <w:t xml:space="preserve"> Record</w:t>
-      </w:r>
-      <w:r>
-        <w:rPr>
-          <w:rStyle w:val="markedcontent"/>
-          <w:rFonts w:ascii="Times New Roman" w:hAnsi="Times New Roman" w:cs="Times New Roman"/>
-          <w:sz w:val="24"/>
-          <w:szCs w:val="24"/>
-        </w:rPr>
-        <w:t xml:space="preserve"> –</w:t>
-      </w:r>
-      <w:r>
-        <w:rPr>
-          <w:rStyle w:val="markedcontent"/>
-          <w:rFonts w:ascii="Times New Roman" w:hAnsi="Times New Roman" w:cs="Times New Roman"/>
-          <w:sz w:val="24"/>
-          <w:szCs w:val="24"/>
-        </w:rPr>
-        <w:t xml:space="preserve"> </w:t>
-      </w:r>
-      <w:r>
-        <w:rPr>
-          <w:rStyle w:val="markedcontent"/>
-          <w:rFonts w:ascii="Times New Roman" w:hAnsi="Times New Roman" w:cs="Times New Roman"/>
-          <w:sz w:val="24"/>
-          <w:szCs w:val="24"/>
-        </w:rPr>
-        <w:t xml:space="preserve">Generate Random Password </w:t>
-      </w:r>
-      <w:r>
-        <w:rPr>
-          <w:rStyle w:val="markedcontent"/>
-          <w:rFonts w:ascii="Times New Roman" w:hAnsi="Times New Roman" w:cs="Times New Roman"/>
-          <w:sz w:val="24"/>
-          <w:szCs w:val="24"/>
-        </w:rPr>
-        <w:t>Screen</w:t>
+        <w:t>Figure 11: Add Record – Generate Random Password Screen</w:t>
       </w:r>
     </w:p>
     <w:p>
@@ -11767,11 +11853,12 @@
         <w:rPr>
           <w:noProof/>
         </w:rPr>
+        <w:lastRenderedPageBreak/>
         <w:drawing>
-          <wp:inline distT="0" distB="0" distL="0" distR="0" wp14:anchorId="7D24F317" wp14:editId="3941C40F">
-            <wp:extent cx="5943600" cy="3108325"/>
+          <wp:inline distT="0" distB="0" distL="0" distR="0" wp14:anchorId="17D81D6C" wp14:editId="64F3D7C8">
+            <wp:extent cx="5943600" cy="3110865"/>
             <wp:effectExtent l="0" t="0" r="0" b="0"/>
-            <wp:docPr id="15" name="Picture 15"/>
+            <wp:docPr id="7" name="Picture 7" descr="Text&#10;&#10;Description automatically generated"/>
             <wp:cNvGraphicFramePr>
               <a:graphicFrameLocks xmlns:a="http://schemas.openxmlformats.org/drawingml/2006/main" noChangeAspect="1"/>
             </wp:cNvGraphicFramePr>
@@ -11779,7 +11866,7 @@
               <a:graphicData uri="http://schemas.openxmlformats.org/drawingml/2006/picture">
                 <pic:pic xmlns:pic="http://schemas.openxmlformats.org/drawingml/2006/picture">
                   <pic:nvPicPr>
-                    <pic:cNvPr id="0" name="Picture 80"/>
+                    <pic:cNvPr id="7" name="Picture 7" descr="Text&#10;&#10;Description automatically generated"/>
                     <pic:cNvPicPr>
                       <a:picLocks noChangeAspect="1" noChangeArrowheads="1"/>
                     </pic:cNvPicPr>
@@ -11800,7 +11887,7 @@
                   <pic:spPr bwMode="auto">
                     <a:xfrm>
                       <a:off x="0" y="0"/>
-                      <a:ext cx="5943600" cy="3108325"/>
+                      <a:ext cx="5943600" cy="3110865"/>
                     </a:xfrm>
                     <a:prstGeom prst="rect">
                       <a:avLst/>
@@ -11835,58 +11922,17 @@
           <w:rFonts w:ascii="Times New Roman" w:hAnsi="Times New Roman" w:cs="Times New Roman"/>
           <w:sz w:val="24"/>
           <w:szCs w:val="24"/>
-          <w:highlight w:val="red"/>
-        </w:rPr>
-        <w:t xml:space="preserve">Figure </w:t>
-      </w:r>
-      <w:r>
-        <w:rPr>
-          <w:rStyle w:val="markedcontent"/>
-          <w:rFonts w:ascii="Times New Roman" w:hAnsi="Times New Roman" w:cs="Times New Roman"/>
-          <w:sz w:val="24"/>
-          <w:szCs w:val="24"/>
-          <w:highlight w:val="red"/>
-        </w:rPr>
-        <w:t>12</w:t>
-      </w:r>
-      <w:r>
-        <w:rPr>
-          <w:rStyle w:val="markedcontent"/>
-          <w:rFonts w:ascii="Times New Roman" w:hAnsi="Times New Roman" w:cs="Times New Roman"/>
-          <w:sz w:val="24"/>
-          <w:szCs w:val="24"/>
-          <w:highlight w:val="red"/>
-        </w:rPr>
-        <w:t xml:space="preserve">: </w:t>
-      </w:r>
-      <w:r>
-        <w:rPr>
-          <w:rStyle w:val="markedcontent"/>
-          <w:rFonts w:ascii="Times New Roman" w:hAnsi="Times New Roman" w:cs="Times New Roman"/>
-          <w:sz w:val="24"/>
-          <w:szCs w:val="24"/>
-          <w:highlight w:val="red"/>
-        </w:rPr>
-        <w:t>Generate Random Password</w:t>
-      </w:r>
-      <w:r>
-        <w:rPr>
-          <w:rStyle w:val="markedcontent"/>
-          <w:rFonts w:ascii="Times New Roman" w:hAnsi="Times New Roman" w:cs="Times New Roman"/>
-          <w:sz w:val="24"/>
-          <w:szCs w:val="24"/>
-          <w:highlight w:val="red"/>
-        </w:rPr>
-        <w:t xml:space="preserve"> Screen</w:t>
-      </w:r>
-      <w:r>
-        <w:rPr>
-          <w:rStyle w:val="markedcontent"/>
-          <w:rFonts w:ascii="Times New Roman" w:hAnsi="Times New Roman" w:cs="Times New Roman"/>
-          <w:sz w:val="24"/>
-          <w:szCs w:val="24"/>
-        </w:rPr>
-        <w:t xml:space="preserve"> (Change to make it longer)</w:t>
+        </w:rPr>
+        <w:t>Figure 12: Generate Random Password Screen</w:t>
+      </w:r>
+      <w:r>
+        <w:rPr>
+          <w:rStyle w:val="markedcontent"/>
+          <w:rFonts w:ascii="Times New Roman" w:hAnsi="Times New Roman" w:cs="Times New Roman"/>
+          <w:sz w:val="24"/>
+          <w:szCs w:val="24"/>
+        </w:rPr>
+        <w:t xml:space="preserve"> </w:t>
       </w:r>
     </w:p>
     <w:p>
@@ -12006,34 +12052,7 @@
           <w:sz w:val="24"/>
           <w:szCs w:val="24"/>
         </w:rPr>
-        <w:t xml:space="preserve">Figure </w:t>
-      </w:r>
-      <w:r>
-        <w:rPr>
-          <w:rStyle w:val="markedcontent"/>
-          <w:rFonts w:ascii="Times New Roman" w:hAnsi="Times New Roman" w:cs="Times New Roman"/>
-          <w:sz w:val="24"/>
-          <w:szCs w:val="24"/>
-        </w:rPr>
-        <w:t>13</w:t>
-      </w:r>
-      <w:r>
-        <w:rPr>
-          <w:rStyle w:val="markedcontent"/>
-          <w:rFonts w:ascii="Times New Roman" w:hAnsi="Times New Roman" w:cs="Times New Roman"/>
-          <w:sz w:val="24"/>
-          <w:szCs w:val="24"/>
-        </w:rPr>
-        <w:t xml:space="preserve">: </w:t>
-      </w:r>
-      <w:r>
-        <w:rPr>
-          <w:rStyle w:val="markedcontent"/>
-          <w:rFonts w:ascii="Times New Roman" w:hAnsi="Times New Roman" w:cs="Times New Roman"/>
-          <w:sz w:val="24"/>
-          <w:szCs w:val="24"/>
-        </w:rPr>
-        <w:t>Enter Your Password Screen</w:t>
+        <w:t>Figure 13: Enter Your Password Screen</w:t>
       </w:r>
     </w:p>
     <w:p>
@@ -12069,6 +12088,7 @@
         <w:rPr>
           <w:noProof/>
         </w:rPr>
+        <w:lastRenderedPageBreak/>
         <w:drawing>
           <wp:inline distT="0" distB="0" distL="0" distR="0" wp14:anchorId="51236EC4" wp14:editId="27B0836E">
             <wp:extent cx="5943600" cy="3108325"/>
@@ -12138,43 +12158,7 @@
           <w:sz w:val="24"/>
           <w:szCs w:val="24"/>
         </w:rPr>
-        <w:t xml:space="preserve">Figure </w:t>
-      </w:r>
-      <w:r>
-        <w:rPr>
-          <w:rStyle w:val="markedcontent"/>
-          <w:rFonts w:ascii="Times New Roman" w:hAnsi="Times New Roman" w:cs="Times New Roman"/>
-          <w:sz w:val="24"/>
-          <w:szCs w:val="24"/>
-        </w:rPr>
-        <w:t>14</w:t>
-      </w:r>
-      <w:r>
-        <w:rPr>
-          <w:rStyle w:val="markedcontent"/>
-          <w:rFonts w:ascii="Times New Roman" w:hAnsi="Times New Roman" w:cs="Times New Roman"/>
-          <w:sz w:val="24"/>
-          <w:szCs w:val="24"/>
-        </w:rPr>
-        <w:t xml:space="preserve">: </w:t>
-      </w:r>
-      <w:r>
-        <w:rPr>
-          <w:rStyle w:val="markedcontent"/>
-          <w:rFonts w:ascii="Times New Roman" w:hAnsi="Times New Roman" w:cs="Times New Roman"/>
-          <w:sz w:val="24"/>
-          <w:szCs w:val="24"/>
-        </w:rPr>
-        <w:t>Update</w:t>
-      </w:r>
-      <w:r>
-        <w:rPr>
-          <w:rStyle w:val="markedcontent"/>
-          <w:rFonts w:ascii="Times New Roman" w:hAnsi="Times New Roman" w:cs="Times New Roman"/>
-          <w:sz w:val="24"/>
-          <w:szCs w:val="24"/>
-        </w:rPr>
-        <w:t xml:space="preserve"> Record Screen</w:t>
+        <w:t>Figure 14: Update Record Screen</w:t>
       </w:r>
     </w:p>
     <w:p>
@@ -12294,43 +12278,7 @@
           <w:sz w:val="24"/>
           <w:szCs w:val="24"/>
         </w:rPr>
-        <w:t xml:space="preserve">Figure </w:t>
-      </w:r>
-      <w:r>
-        <w:rPr>
-          <w:rStyle w:val="markedcontent"/>
-          <w:rFonts w:ascii="Times New Roman" w:hAnsi="Times New Roman" w:cs="Times New Roman"/>
-          <w:sz w:val="24"/>
-          <w:szCs w:val="24"/>
-        </w:rPr>
-        <w:t>15</w:t>
-      </w:r>
-      <w:r>
-        <w:rPr>
-          <w:rStyle w:val="markedcontent"/>
-          <w:rFonts w:ascii="Times New Roman" w:hAnsi="Times New Roman" w:cs="Times New Roman"/>
-          <w:sz w:val="24"/>
-          <w:szCs w:val="24"/>
-        </w:rPr>
-        <w:t xml:space="preserve">: </w:t>
-      </w:r>
-      <w:r>
-        <w:rPr>
-          <w:rStyle w:val="markedcontent"/>
-          <w:rFonts w:ascii="Times New Roman" w:hAnsi="Times New Roman" w:cs="Times New Roman"/>
-          <w:sz w:val="24"/>
-          <w:szCs w:val="24"/>
-        </w:rPr>
-        <w:t>Update</w:t>
-      </w:r>
-      <w:r>
-        <w:rPr>
-          <w:rStyle w:val="markedcontent"/>
-          <w:rFonts w:ascii="Times New Roman" w:hAnsi="Times New Roman" w:cs="Times New Roman"/>
-          <w:sz w:val="24"/>
-          <w:szCs w:val="24"/>
-        </w:rPr>
-        <w:t xml:space="preserve"> Record Screen</w:t>
+        <w:t>Figure 15: Update Record Screen</w:t>
       </w:r>
     </w:p>
     <w:p>
@@ -12366,6 +12314,7 @@
         <w:rPr>
           <w:noProof/>
         </w:rPr>
+        <w:lastRenderedPageBreak/>
         <w:drawing>
           <wp:inline distT="0" distB="0" distL="0" distR="0" wp14:anchorId="705CE858" wp14:editId="32241EF8">
             <wp:extent cx="5943600" cy="3108325"/>
@@ -12435,61 +12384,7 @@
           <w:sz w:val="24"/>
           <w:szCs w:val="24"/>
         </w:rPr>
-        <w:t xml:space="preserve">Figure </w:t>
-      </w:r>
-      <w:r>
-        <w:rPr>
-          <w:rStyle w:val="markedcontent"/>
-          <w:rFonts w:ascii="Times New Roman" w:hAnsi="Times New Roman" w:cs="Times New Roman"/>
-          <w:sz w:val="24"/>
-          <w:szCs w:val="24"/>
-        </w:rPr>
-        <w:t>16</w:t>
-      </w:r>
-      <w:r>
-        <w:rPr>
-          <w:rStyle w:val="markedcontent"/>
-          <w:rFonts w:ascii="Times New Roman" w:hAnsi="Times New Roman" w:cs="Times New Roman"/>
-          <w:sz w:val="24"/>
-          <w:szCs w:val="24"/>
-        </w:rPr>
-        <w:t xml:space="preserve">: </w:t>
-      </w:r>
-      <w:r>
-        <w:rPr>
-          <w:rStyle w:val="markedcontent"/>
-          <w:rFonts w:ascii="Times New Roman" w:hAnsi="Times New Roman" w:cs="Times New Roman"/>
-          <w:sz w:val="24"/>
-          <w:szCs w:val="24"/>
-        </w:rPr>
-        <w:t>Updating</w:t>
-      </w:r>
-      <w:r>
-        <w:rPr>
-          <w:rStyle w:val="markedcontent"/>
-          <w:rFonts w:ascii="Times New Roman" w:hAnsi="Times New Roman" w:cs="Times New Roman"/>
-          <w:sz w:val="24"/>
-          <w:szCs w:val="24"/>
-        </w:rPr>
-        <w:t xml:space="preserve"> Record</w:t>
-      </w:r>
-      <w:r>
-        <w:rPr>
-          <w:rStyle w:val="markedcontent"/>
-          <w:rFonts w:ascii="Times New Roman" w:hAnsi="Times New Roman" w:cs="Times New Roman"/>
-          <w:sz w:val="24"/>
-          <w:szCs w:val="24"/>
-        </w:rPr>
-        <w:t xml:space="preserve"> Name</w:t>
-      </w:r>
-      <w:r>
-        <w:rPr>
-          <w:rStyle w:val="markedcontent"/>
-          <w:rFonts w:ascii="Times New Roman" w:hAnsi="Times New Roman" w:cs="Times New Roman"/>
-          <w:sz w:val="24"/>
-          <w:szCs w:val="24"/>
-        </w:rPr>
-        <w:t xml:space="preserve"> Screen</w:t>
+        <w:t>Figure 16: Updating Record Name Screen</w:t>
       </w:r>
     </w:p>
     <w:p>
@@ -12609,16 +12504,7 @@
           <w:sz w:val="24"/>
           <w:szCs w:val="24"/>
         </w:rPr>
-        <w:t xml:space="preserve">Figure </w:t>
-      </w:r>
-      <w:r>
-        <w:rPr>
-          <w:rStyle w:val="markedcontent"/>
-          <w:rFonts w:ascii="Times New Roman" w:hAnsi="Times New Roman" w:cs="Times New Roman"/>
-          <w:sz w:val="24"/>
-          <w:szCs w:val="24"/>
-        </w:rPr>
-        <w:t>17:</w:t>
+        <w:t>Figure 17:</w:t>
       </w:r>
       <w:r>
         <w:rPr>
@@ -12663,11 +12549,12 @@
         <w:rPr>
           <w:noProof/>
         </w:rPr>
+        <w:lastRenderedPageBreak/>
         <w:drawing>
-          <wp:inline distT="0" distB="0" distL="0" distR="0" wp14:anchorId="7A142DB7" wp14:editId="56325772">
-            <wp:extent cx="5943600" cy="3108325"/>
+          <wp:inline distT="0" distB="0" distL="0" distR="0" wp14:anchorId="421E96D6" wp14:editId="0488EA6E">
+            <wp:extent cx="5943600" cy="3110865"/>
             <wp:effectExtent l="0" t="0" r="0" b="0"/>
-            <wp:docPr id="21" name="Picture 21"/>
+            <wp:docPr id="9" name="Picture 9" descr="Text&#10;&#10;Description automatically generated"/>
             <wp:cNvGraphicFramePr>
               <a:graphicFrameLocks xmlns:a="http://schemas.openxmlformats.org/drawingml/2006/main" noChangeAspect="1"/>
             </wp:cNvGraphicFramePr>
@@ -12675,7 +12562,7 @@
               <a:graphicData uri="http://schemas.openxmlformats.org/drawingml/2006/picture">
                 <pic:pic xmlns:pic="http://schemas.openxmlformats.org/drawingml/2006/picture">
                   <pic:nvPicPr>
-                    <pic:cNvPr id="0" name="Picture 92"/>
+                    <pic:cNvPr id="9" name="Picture 9" descr="Text&#10;&#10;Description automatically generated"/>
                     <pic:cNvPicPr>
                       <a:picLocks noChangeAspect="1" noChangeArrowheads="1"/>
                     </pic:cNvPicPr>
@@ -12696,7 +12583,7 @@
                   <pic:spPr bwMode="auto">
                     <a:xfrm>
                       <a:off x="0" y="0"/>
-                      <a:ext cx="5943600" cy="3108325"/>
+                      <a:ext cx="5943600" cy="3110865"/>
                     </a:xfrm>
                     <a:prstGeom prst="rect">
                       <a:avLst/>
@@ -12733,27 +12620,15 @@
           <w:rFonts w:ascii="Times New Roman" w:hAnsi="Times New Roman" w:cs="Times New Roman"/>
           <w:sz w:val="24"/>
           <w:szCs w:val="24"/>
-          <w:highlight w:val="red"/>
-        </w:rPr>
-        <w:t>Figure</w:t>
-      </w:r>
-      <w:r>
-        <w:rPr>
-          <w:rStyle w:val="markedcontent"/>
-          <w:rFonts w:ascii="Times New Roman" w:hAnsi="Times New Roman" w:cs="Times New Roman"/>
-          <w:sz w:val="24"/>
-          <w:szCs w:val="24"/>
-          <w:highlight w:val="red"/>
-        </w:rPr>
-        <w:t xml:space="preserve"> 18:</w:t>
-      </w:r>
-      <w:r>
-        <w:rPr>
-          <w:rStyle w:val="markedcontent"/>
-          <w:rFonts w:ascii="Times New Roman" w:hAnsi="Times New Roman" w:cs="Times New Roman"/>
-          <w:sz w:val="24"/>
-          <w:szCs w:val="24"/>
-          <w:highlight w:val="red"/>
+        </w:rPr>
+        <w:t>Figure 18:</w:t>
+      </w:r>
+      <w:r>
+        <w:rPr>
+          <w:rStyle w:val="markedcontent"/>
+          <w:rFonts w:ascii="Times New Roman" w:hAnsi="Times New Roman" w:cs="Times New Roman"/>
+          <w:sz w:val="24"/>
+          <w:szCs w:val="24"/>
         </w:rPr>
         <w:t xml:space="preserve"> View All Record Names</w:t>
       </w:r>
@@ -12764,7 +12639,16 @@
           <w:sz w:val="24"/>
           <w:szCs w:val="24"/>
         </w:rPr>
-        <w:t xml:space="preserve"> (Needs new screenshot because of title)</w:t>
+        <w:t xml:space="preserve"> </w:t>
+      </w:r>
+      <w:r>
+        <w:rPr>
+          <w:rStyle w:val="markedcontent"/>
+          <w:rFonts w:ascii="Times New Roman" w:hAnsi="Times New Roman" w:cs="Times New Roman"/>
+          <w:sz w:val="24"/>
+          <w:szCs w:val="24"/>
+        </w:rPr>
+        <w:t>Screen</w:t>
       </w:r>
     </w:p>
     <w:p>
@@ -12785,12 +12669,11 @@
         <w:rPr>
           <w:noProof/>
         </w:rPr>
-        <w:lastRenderedPageBreak/>
         <w:drawing>
-          <wp:inline distT="0" distB="0" distL="0" distR="0" wp14:anchorId="7E640DA2" wp14:editId="030936F9">
-            <wp:extent cx="5943600" cy="3108325"/>
+          <wp:inline distT="0" distB="0" distL="0" distR="0" wp14:anchorId="7C8DE96D" wp14:editId="2FDD3F74">
+            <wp:extent cx="5943600" cy="3110865"/>
             <wp:effectExtent l="0" t="0" r="0" b="0"/>
-            <wp:docPr id="22" name="Picture 22"/>
+            <wp:docPr id="44" name="Picture 44" descr="Text&#10;&#10;Description automatically generated"/>
             <wp:cNvGraphicFramePr>
               <a:graphicFrameLocks xmlns:a="http://schemas.openxmlformats.org/drawingml/2006/main" noChangeAspect="1"/>
             </wp:cNvGraphicFramePr>
@@ -12798,7 +12681,7 @@
               <a:graphicData uri="http://schemas.openxmlformats.org/drawingml/2006/picture">
                 <pic:pic xmlns:pic="http://schemas.openxmlformats.org/drawingml/2006/picture">
                   <pic:nvPicPr>
-                    <pic:cNvPr id="0" name="Picture 94"/>
+                    <pic:cNvPr id="44" name="Picture 44" descr="Text&#10;&#10;Description automatically generated"/>
                     <pic:cNvPicPr>
                       <a:picLocks noChangeAspect="1" noChangeArrowheads="1"/>
                     </pic:cNvPicPr>
@@ -12819,7 +12702,7 @@
                   <pic:spPr bwMode="auto">
                     <a:xfrm>
                       <a:off x="0" y="0"/>
-                      <a:ext cx="5943600" cy="3108325"/>
+                      <a:ext cx="5943600" cy="3110865"/>
                     </a:xfrm>
                     <a:prstGeom prst="rect">
                       <a:avLst/>
@@ -12857,16 +12740,7 @@
           <w:sz w:val="24"/>
           <w:szCs w:val="24"/>
         </w:rPr>
-        <w:t>Figure</w:t>
-      </w:r>
-      <w:r>
-        <w:rPr>
-          <w:rStyle w:val="markedcontent"/>
-          <w:rFonts w:ascii="Times New Roman" w:hAnsi="Times New Roman" w:cs="Times New Roman"/>
-          <w:sz w:val="24"/>
-          <w:szCs w:val="24"/>
-        </w:rPr>
-        <w:t xml:space="preserve"> 19:</w:t>
+        <w:t>Figure 19:</w:t>
       </w:r>
       <w:r>
         <w:rPr>
@@ -12911,6 +12785,7 @@
         <w:rPr>
           <w:noProof/>
         </w:rPr>
+        <w:lastRenderedPageBreak/>
         <w:drawing>
           <wp:inline distT="0" distB="0" distL="0" distR="0" wp14:anchorId="45EBC5B6" wp14:editId="017DBF9D">
             <wp:extent cx="5943600" cy="3110865"/>
@@ -12982,16 +12857,7 @@
           <w:sz w:val="24"/>
           <w:szCs w:val="24"/>
         </w:rPr>
-        <w:t>Figure</w:t>
-      </w:r>
-      <w:r>
-        <w:rPr>
-          <w:rStyle w:val="markedcontent"/>
-          <w:rFonts w:ascii="Times New Roman" w:hAnsi="Times New Roman" w:cs="Times New Roman"/>
-          <w:sz w:val="24"/>
-          <w:szCs w:val="24"/>
-        </w:rPr>
-        <w:t xml:space="preserve"> 20:</w:t>
+        <w:t>Figure 20:</w:t>
       </w:r>
       <w:r>
         <w:rPr>
@@ -13051,7 +12917,6 @@
         <w:rPr>
           <w:noProof/>
         </w:rPr>
-        <w:lastRenderedPageBreak/>
         <w:drawing>
           <wp:inline distT="0" distB="0" distL="0" distR="0" wp14:anchorId="11C4554C" wp14:editId="4E44B243">
             <wp:extent cx="5943600" cy="3108325"/>
@@ -13164,6 +13029,7 @@
         <w:rPr>
           <w:noProof/>
         </w:rPr>
+        <w:lastRenderedPageBreak/>
         <w:drawing>
           <wp:inline distT="0" distB="0" distL="0" distR="0" wp14:anchorId="0A40E728" wp14:editId="29E55BC4">
             <wp:extent cx="5943600" cy="3108325"/>
@@ -13247,16 +13113,7 @@
           <w:sz w:val="24"/>
           <w:szCs w:val="24"/>
         </w:rPr>
-        <w:t>Figure</w:t>
-      </w:r>
-      <w:r>
-        <w:rPr>
-          <w:rStyle w:val="markedcontent"/>
-          <w:rFonts w:ascii="Times New Roman" w:hAnsi="Times New Roman" w:cs="Times New Roman"/>
-          <w:sz w:val="24"/>
-          <w:szCs w:val="24"/>
-        </w:rPr>
-        <w:t xml:space="preserve"> 21:</w:t>
+        <w:t>Figure 21:</w:t>
       </w:r>
       <w:r>
         <w:rPr>
@@ -13314,9 +13171,8 @@
         <w:rPr>
           <w:noProof/>
         </w:rPr>
-        <w:lastRenderedPageBreak/>
         <w:drawing>
-          <wp:inline distT="0" distB="0" distL="0" distR="0" wp14:anchorId="1ED0F4AE" wp14:editId="3B7B867F">
+          <wp:inline distT="0" distB="0" distL="0" distR="0" wp14:anchorId="1ED0F4AE" wp14:editId="7168EEE9">
             <wp:extent cx="5943600" cy="3582035"/>
             <wp:effectExtent l="0" t="0" r="0" b="0"/>
             <wp:docPr id="27" name="Picture 27"/>
@@ -13386,16 +13242,8 @@
           <w:sz w:val="24"/>
           <w:szCs w:val="24"/>
         </w:rPr>
-        <w:t>Figure</w:t>
-      </w:r>
-      <w:r>
-        <w:rPr>
-          <w:rStyle w:val="markedcontent"/>
-          <w:rFonts w:ascii="Times New Roman" w:hAnsi="Times New Roman" w:cs="Times New Roman"/>
-          <w:sz w:val="24"/>
-          <w:szCs w:val="24"/>
-        </w:rPr>
-        <w:t xml:space="preserve"> 23:</w:t>
+        <w:lastRenderedPageBreak/>
+        <w:t>Figure 23:</w:t>
       </w:r>
       <w:r>
         <w:rPr>
@@ -13511,16 +13359,7 @@
           <w:sz w:val="24"/>
           <w:szCs w:val="24"/>
         </w:rPr>
-        <w:t>Figure</w:t>
-      </w:r>
-      <w:r>
-        <w:rPr>
-          <w:rStyle w:val="markedcontent"/>
-          <w:rFonts w:ascii="Times New Roman" w:hAnsi="Times New Roman" w:cs="Times New Roman"/>
-          <w:sz w:val="24"/>
-          <w:szCs w:val="24"/>
-        </w:rPr>
-        <w:t xml:space="preserve"> 24:</w:t>
+        <w:t>Figure 24:</w:t>
       </w:r>
       <w:r>
         <w:rPr>
@@ -13550,7 +13389,6 @@
         <w:rPr>
           <w:noProof/>
         </w:rPr>
-        <w:lastRenderedPageBreak/>
         <w:drawing>
           <wp:inline distT="0" distB="0" distL="0" distR="0" wp14:anchorId="2180FD11" wp14:editId="77A07A55">
             <wp:extent cx="5943600" cy="3108325"/>
@@ -13622,16 +13460,7 @@
           <w:sz w:val="24"/>
           <w:szCs w:val="24"/>
         </w:rPr>
-        <w:t>Figure</w:t>
-      </w:r>
-      <w:r>
-        <w:rPr>
-          <w:rStyle w:val="markedcontent"/>
-          <w:rFonts w:ascii="Times New Roman" w:hAnsi="Times New Roman" w:cs="Times New Roman"/>
-          <w:sz w:val="24"/>
-          <w:szCs w:val="24"/>
-        </w:rPr>
-        <w:t xml:space="preserve"> 25:</w:t>
+        <w:t>Figure 25:</w:t>
       </w:r>
       <w:r>
         <w:rPr>
@@ -13676,6 +13505,7 @@
         <w:rPr>
           <w:noProof/>
         </w:rPr>
+        <w:lastRenderedPageBreak/>
         <w:drawing>
           <wp:inline distT="0" distB="0" distL="0" distR="0" wp14:anchorId="692E43D9" wp14:editId="66FE38A2">
             <wp:extent cx="5943600" cy="3108325"/>
@@ -13747,16 +13577,7 @@
           <w:sz w:val="24"/>
           <w:szCs w:val="24"/>
         </w:rPr>
-        <w:t>Figure</w:t>
-      </w:r>
-      <w:r>
-        <w:rPr>
-          <w:rStyle w:val="markedcontent"/>
-          <w:rFonts w:ascii="Times New Roman" w:hAnsi="Times New Roman" w:cs="Times New Roman"/>
-          <w:sz w:val="24"/>
-          <w:szCs w:val="24"/>
-        </w:rPr>
-        <w:t xml:space="preserve"> 26:</w:t>
+        <w:t>Figure 26:</w:t>
       </w:r>
       <w:r>
         <w:rPr>
@@ -13786,7 +13607,6 @@
         <w:rPr>
           <w:noProof/>
         </w:rPr>
-        <w:lastRenderedPageBreak/>
         <w:drawing>
           <wp:inline distT="0" distB="0" distL="0" distR="0" wp14:anchorId="04815F19" wp14:editId="19491A04">
             <wp:extent cx="5943600" cy="3108325"/>
@@ -13858,16 +13678,7 @@
           <w:sz w:val="24"/>
           <w:szCs w:val="24"/>
         </w:rPr>
-        <w:t>Figure</w:t>
-      </w:r>
-      <w:r>
-        <w:rPr>
-          <w:rStyle w:val="markedcontent"/>
-          <w:rFonts w:ascii="Times New Roman" w:hAnsi="Times New Roman" w:cs="Times New Roman"/>
-          <w:sz w:val="24"/>
-          <w:szCs w:val="24"/>
-        </w:rPr>
-        <w:t xml:space="preserve"> 27:</w:t>
+        <w:t>Figure 27:</w:t>
       </w:r>
       <w:r>
         <w:rPr>
@@ -13912,6 +13723,7 @@
         <w:rPr>
           <w:noProof/>
         </w:rPr>
+        <w:lastRenderedPageBreak/>
         <w:drawing>
           <wp:inline distT="0" distB="0" distL="0" distR="0" wp14:anchorId="6E08C1E1" wp14:editId="726BDCDD">
             <wp:extent cx="5943600" cy="3108325"/>
@@ -13983,16 +13795,7 @@
           <w:sz w:val="24"/>
           <w:szCs w:val="24"/>
         </w:rPr>
-        <w:t>Figure</w:t>
-      </w:r>
-      <w:r>
-        <w:rPr>
-          <w:rStyle w:val="markedcontent"/>
-          <w:rFonts w:ascii="Times New Roman" w:hAnsi="Times New Roman" w:cs="Times New Roman"/>
-          <w:sz w:val="24"/>
-          <w:szCs w:val="24"/>
-        </w:rPr>
-        <w:t xml:space="preserve"> 28:</w:t>
+        <w:t>Figure 28:</w:t>
       </w:r>
       <w:r>
         <w:rPr>
@@ -14037,7 +13840,6 @@
         <w:rPr>
           <w:noProof/>
         </w:rPr>
-        <w:lastRenderedPageBreak/>
         <w:drawing>
           <wp:inline distT="0" distB="0" distL="0" distR="0" wp14:anchorId="111361A5" wp14:editId="662F4B75">
             <wp:extent cx="5943600" cy="3108325"/>
@@ -14109,16 +13911,7 @@
           <w:sz w:val="24"/>
           <w:szCs w:val="24"/>
         </w:rPr>
-        <w:t>Figure</w:t>
-      </w:r>
-      <w:r>
-        <w:rPr>
-          <w:rStyle w:val="markedcontent"/>
-          <w:rFonts w:ascii="Times New Roman" w:hAnsi="Times New Roman" w:cs="Times New Roman"/>
-          <w:sz w:val="24"/>
-          <w:szCs w:val="24"/>
-        </w:rPr>
-        <w:t xml:space="preserve"> 29:</w:t>
+        <w:t>Figure 29:</w:t>
       </w:r>
       <w:r>
         <w:rPr>
@@ -14163,6 +13956,7 @@
         <w:rPr>
           <w:noProof/>
         </w:rPr>
+        <w:lastRenderedPageBreak/>
         <w:drawing>
           <wp:inline distT="0" distB="0" distL="0" distR="0" wp14:anchorId="7E70DFEB" wp14:editId="71C33BF0">
             <wp:extent cx="5943600" cy="3108325"/>
@@ -14234,16 +14028,7 @@
           <w:sz w:val="24"/>
           <w:szCs w:val="24"/>
         </w:rPr>
-        <w:t>Figure</w:t>
-      </w:r>
-      <w:r>
-        <w:rPr>
-          <w:rStyle w:val="markedcontent"/>
-          <w:rFonts w:ascii="Times New Roman" w:hAnsi="Times New Roman" w:cs="Times New Roman"/>
-          <w:sz w:val="24"/>
-          <w:szCs w:val="24"/>
-        </w:rPr>
-        <w:t xml:space="preserve"> 30:</w:t>
+        <w:t>Figure 30:</w:t>
       </w:r>
       <w:r>
         <w:rPr>
@@ -14288,7 +14073,6 @@
         <w:rPr>
           <w:noProof/>
         </w:rPr>
-        <w:lastRenderedPageBreak/>
         <w:drawing>
           <wp:inline distT="0" distB="0" distL="0" distR="0" wp14:anchorId="3848CA46" wp14:editId="7A4C78AE">
             <wp:extent cx="5943600" cy="3108325"/>
@@ -14360,16 +14144,7 @@
           <w:sz w:val="24"/>
           <w:szCs w:val="24"/>
         </w:rPr>
-        <w:t>Figure</w:t>
-      </w:r>
-      <w:r>
-        <w:rPr>
-          <w:rStyle w:val="markedcontent"/>
-          <w:rFonts w:ascii="Times New Roman" w:hAnsi="Times New Roman" w:cs="Times New Roman"/>
-          <w:sz w:val="24"/>
-          <w:szCs w:val="24"/>
-        </w:rPr>
-        <w:t xml:space="preserve"> 31:</w:t>
+        <w:t>Figure 31:</w:t>
       </w:r>
       <w:r>
         <w:rPr>
@@ -14414,6 +14189,7 @@
         <w:rPr>
           <w:noProof/>
         </w:rPr>
+        <w:lastRenderedPageBreak/>
         <w:drawing>
           <wp:inline distT="0" distB="0" distL="0" distR="0" wp14:anchorId="5E1BDEB5" wp14:editId="0EA111B5">
             <wp:extent cx="5943600" cy="3108325"/>
@@ -14485,16 +14261,7 @@
           <w:sz w:val="24"/>
           <w:szCs w:val="24"/>
         </w:rPr>
-        <w:t>Figure</w:t>
-      </w:r>
-      <w:r>
-        <w:rPr>
-          <w:rStyle w:val="markedcontent"/>
-          <w:rFonts w:ascii="Times New Roman" w:hAnsi="Times New Roman" w:cs="Times New Roman"/>
-          <w:sz w:val="24"/>
-          <w:szCs w:val="24"/>
-        </w:rPr>
-        <w:t xml:space="preserve"> 32:</w:t>
+        <w:t>Figure 32:</w:t>
       </w:r>
       <w:r>
         <w:rPr>
@@ -14539,7 +14306,6 @@
         <w:rPr>
           <w:noProof/>
         </w:rPr>
-        <w:lastRenderedPageBreak/>
         <w:drawing>
           <wp:inline distT="0" distB="0" distL="0" distR="0" wp14:anchorId="292932E0" wp14:editId="701549E3">
             <wp:extent cx="5943600" cy="3108325"/>
@@ -14611,16 +14377,7 @@
           <w:sz w:val="24"/>
           <w:szCs w:val="24"/>
         </w:rPr>
-        <w:t>Figure</w:t>
-      </w:r>
-      <w:r>
-        <w:rPr>
-          <w:rStyle w:val="markedcontent"/>
-          <w:rFonts w:ascii="Times New Roman" w:hAnsi="Times New Roman" w:cs="Times New Roman"/>
-          <w:sz w:val="24"/>
-          <w:szCs w:val="24"/>
-        </w:rPr>
-        <w:t xml:space="preserve"> 33:</w:t>
+        <w:t>Figure 33:</w:t>
       </w:r>
       <w:r>
         <w:rPr>
@@ -14680,6 +14437,7 @@
         <w:rPr>
           <w:noProof/>
         </w:rPr>
+        <w:lastRenderedPageBreak/>
         <w:drawing>
           <wp:inline distT="0" distB="0" distL="0" distR="0" wp14:anchorId="5703DF88" wp14:editId="28F3BC47">
             <wp:extent cx="5943600" cy="3108325"/>
@@ -14751,16 +14509,7 @@
           <w:sz w:val="24"/>
           <w:szCs w:val="24"/>
         </w:rPr>
-        <w:t>Figure</w:t>
-      </w:r>
-      <w:r>
-        <w:rPr>
-          <w:rStyle w:val="markedcontent"/>
-          <w:rFonts w:ascii="Times New Roman" w:hAnsi="Times New Roman" w:cs="Times New Roman"/>
-          <w:sz w:val="24"/>
-          <w:szCs w:val="24"/>
-        </w:rPr>
-        <w:t xml:space="preserve"> 34:</w:t>
+        <w:t>Figure 34:</w:t>
       </w:r>
       <w:r>
         <w:rPr>
@@ -14805,7 +14554,6 @@
         <w:rPr>
           <w:noProof/>
         </w:rPr>
-        <w:lastRenderedPageBreak/>
         <w:drawing>
           <wp:inline distT="0" distB="0" distL="0" distR="0" wp14:anchorId="24D5118E" wp14:editId="5F28A589">
             <wp:extent cx="5943600" cy="3108325"/>
@@ -14877,16 +14625,7 @@
           <w:sz w:val="24"/>
           <w:szCs w:val="24"/>
         </w:rPr>
-        <w:t>Figure</w:t>
-      </w:r>
-      <w:r>
-        <w:rPr>
-          <w:rStyle w:val="markedcontent"/>
-          <w:rFonts w:ascii="Times New Roman" w:hAnsi="Times New Roman" w:cs="Times New Roman"/>
-          <w:sz w:val="24"/>
-          <w:szCs w:val="24"/>
-        </w:rPr>
-        <w:t xml:space="preserve"> 35:</w:t>
+        <w:t>Figure 35:</w:t>
       </w:r>
       <w:r>
         <w:rPr>
@@ -14931,6 +14670,7 @@
         <w:rPr>
           <w:noProof/>
         </w:rPr>
+        <w:lastRenderedPageBreak/>
         <w:drawing>
           <wp:inline distT="0" distB="0" distL="0" distR="0" wp14:anchorId="7E5F89B7" wp14:editId="617510F0">
             <wp:extent cx="5943600" cy="3108325"/>
@@ -15002,16 +14742,7 @@
           <w:sz w:val="24"/>
           <w:szCs w:val="24"/>
         </w:rPr>
-        <w:t>Figure</w:t>
-      </w:r>
-      <w:r>
-        <w:rPr>
-          <w:rStyle w:val="markedcontent"/>
-          <w:rFonts w:ascii="Times New Roman" w:hAnsi="Times New Roman" w:cs="Times New Roman"/>
-          <w:sz w:val="24"/>
-          <w:szCs w:val="24"/>
-        </w:rPr>
-        <w:t xml:space="preserve"> 36:</w:t>
+        <w:t>Figure 36:</w:t>
       </w:r>
       <w:r>
         <w:rPr>
@@ -15056,7 +14787,6 @@
         <w:rPr>
           <w:noProof/>
         </w:rPr>
-        <w:lastRenderedPageBreak/>
         <w:drawing>
           <wp:inline distT="0" distB="0" distL="0" distR="0" wp14:anchorId="69D132AC" wp14:editId="12B5C058">
             <wp:extent cx="5943600" cy="3108325"/>
@@ -15128,16 +14858,7 @@
           <w:sz w:val="24"/>
           <w:szCs w:val="24"/>
         </w:rPr>
-        <w:t>Figure</w:t>
-      </w:r>
-      <w:r>
-        <w:rPr>
-          <w:rStyle w:val="markedcontent"/>
-          <w:rFonts w:ascii="Times New Roman" w:hAnsi="Times New Roman" w:cs="Times New Roman"/>
-          <w:sz w:val="24"/>
-          <w:szCs w:val="24"/>
-        </w:rPr>
-        <w:t xml:space="preserve"> 37:</w:t>
+        <w:t>Figure 37:</w:t>
       </w:r>
       <w:r>
         <w:rPr>
@@ -15191,6 +14912,7 @@
         <w:rPr>
           <w:noProof/>
         </w:rPr>
+        <w:lastRenderedPageBreak/>
         <w:drawing>
           <wp:inline distT="0" distB="0" distL="0" distR="0" wp14:anchorId="44C7FB5B" wp14:editId="245311A2">
             <wp:extent cx="5943600" cy="3108325"/>
@@ -15262,16 +14984,7 @@
           <w:sz w:val="24"/>
           <w:szCs w:val="24"/>
         </w:rPr>
-        <w:t>Figure</w:t>
-      </w:r>
-      <w:r>
-        <w:rPr>
-          <w:rStyle w:val="markedcontent"/>
-          <w:rFonts w:ascii="Times New Roman" w:hAnsi="Times New Roman" w:cs="Times New Roman"/>
-          <w:sz w:val="24"/>
-          <w:szCs w:val="24"/>
-        </w:rPr>
-        <w:t xml:space="preserve"> 38:</w:t>
+        <w:t>Figure 38:</w:t>
       </w:r>
       <w:r>
         <w:rPr>
@@ -15316,7 +15029,6 @@
         <w:rPr>
           <w:noProof/>
         </w:rPr>
-        <w:lastRenderedPageBreak/>
         <w:drawing>
           <wp:inline distT="0" distB="0" distL="0" distR="0" wp14:anchorId="3ADC7FF3" wp14:editId="28A4482D">
             <wp:extent cx="5943600" cy="3108325"/>
@@ -15388,16 +15100,7 @@
           <w:sz w:val="24"/>
           <w:szCs w:val="24"/>
         </w:rPr>
-        <w:t>Figure</w:t>
-      </w:r>
-      <w:r>
-        <w:rPr>
-          <w:rStyle w:val="markedcontent"/>
-          <w:rFonts w:ascii="Times New Roman" w:hAnsi="Times New Roman" w:cs="Times New Roman"/>
-          <w:sz w:val="24"/>
-          <w:szCs w:val="24"/>
-        </w:rPr>
-        <w:t xml:space="preserve"> 39: </w:t>
+        <w:t xml:space="preserve">Figure 39: </w:t>
       </w:r>
       <w:r>
         <w:rPr>
@@ -15451,7 +15154,6 @@
           <w:bCs/>
           <w:sz w:val="24"/>
           <w:szCs w:val="24"/>
-          <w:highlight w:val="yellow"/>
         </w:rPr>
       </w:pPr>
       <w:r>
@@ -15462,10 +15164,705 @@
           <w:bCs/>
           <w:sz w:val="24"/>
           <w:szCs w:val="24"/>
-          <w:highlight w:val="yellow"/>
-        </w:rPr>
+        </w:rPr>
+        <w:lastRenderedPageBreak/>
         <w:t>Test Plan</w:t>
       </w:r>
+    </w:p>
+    <w:p>
+      <w:pPr>
+        <w:spacing w:after="0" w:line="480" w:lineRule="auto"/>
+        <w:ind w:left="720"/>
+        <w:rPr>
+          <w:rStyle w:val="markedcontent"/>
+          <w:rFonts w:ascii="Times New Roman" w:hAnsi="Times New Roman" w:cs="Times New Roman"/>
+          <w:sz w:val="24"/>
+          <w:szCs w:val="24"/>
+        </w:rPr>
+      </w:pPr>
+      <w:r>
+        <w:rPr>
+          <w:rStyle w:val="markedcontent"/>
+          <w:rFonts w:ascii="Times New Roman" w:hAnsi="Times New Roman" w:cs="Times New Roman"/>
+          <w:sz w:val="24"/>
+          <w:szCs w:val="24"/>
+        </w:rPr>
+        <w:t>T</w:t>
+      </w:r>
+      <w:r>
+        <w:rPr>
+          <w:rStyle w:val="markedcontent"/>
+          <w:rFonts w:ascii="Times New Roman" w:hAnsi="Times New Roman" w:cs="Times New Roman"/>
+          <w:sz w:val="24"/>
+          <w:szCs w:val="24"/>
+        </w:rPr>
+        <w:t xml:space="preserve">he first step of the testing process involved finding volunteers to test the application for usability and errors. For this test three users were selected and each one of them represents a specific demographic (inexperienced, experience, and very experienced). All three </w:t>
+      </w:r>
+      <w:r>
+        <w:rPr>
+          <w:rStyle w:val="markedcontent"/>
+          <w:rFonts w:ascii="Times New Roman" w:hAnsi="Times New Roman" w:cs="Times New Roman"/>
+          <w:sz w:val="24"/>
+          <w:szCs w:val="24"/>
+        </w:rPr>
+        <w:t>volunteers were asked to perform the following steps:</w:t>
+      </w:r>
+      <w:r>
+        <w:rPr>
+          <w:rStyle w:val="markedcontent"/>
+          <w:rFonts w:ascii="Times New Roman" w:hAnsi="Times New Roman" w:cs="Times New Roman"/>
+          <w:sz w:val="24"/>
+          <w:szCs w:val="24"/>
+        </w:rPr>
+        <w:t xml:space="preserve"> </w:t>
+      </w:r>
+    </w:p>
+    <w:p>
+      <w:pPr>
+        <w:spacing w:after="0" w:line="480" w:lineRule="auto"/>
+        <w:ind w:left="720"/>
+        <w:rPr>
+          <w:rStyle w:val="markedcontent"/>
+          <w:rFonts w:ascii="Times New Roman" w:hAnsi="Times New Roman" w:cs="Times New Roman"/>
+          <w:sz w:val="24"/>
+          <w:szCs w:val="24"/>
+        </w:rPr>
+      </w:pPr>
+    </w:p>
+    <w:p>
+      <w:pPr>
+        <w:spacing w:after="0" w:line="480" w:lineRule="auto"/>
+        <w:ind w:left="720"/>
+        <w:rPr>
+          <w:rStyle w:val="markedcontent"/>
+          <w:rFonts w:ascii="Times New Roman" w:hAnsi="Times New Roman" w:cs="Times New Roman"/>
+          <w:sz w:val="24"/>
+          <w:szCs w:val="24"/>
+        </w:rPr>
+      </w:pPr>
+      <w:r>
+        <w:rPr>
+          <w:rStyle w:val="markedcontent"/>
+          <w:rFonts w:ascii="Times New Roman" w:hAnsi="Times New Roman" w:cs="Times New Roman"/>
+          <w:sz w:val="24"/>
+          <w:szCs w:val="24"/>
+        </w:rPr>
+        <w:t>Tasks:</w:t>
+      </w:r>
+    </w:p>
+    <w:p>
+      <w:pPr>
+        <w:spacing w:after="0" w:line="480" w:lineRule="auto"/>
+        <w:ind w:left="720"/>
+        <w:rPr>
+          <w:rStyle w:val="markedcontent"/>
+          <w:rFonts w:ascii="Times New Roman" w:hAnsi="Times New Roman" w:cs="Times New Roman"/>
+          <w:sz w:val="24"/>
+          <w:szCs w:val="24"/>
+        </w:rPr>
+      </w:pPr>
+      <w:r>
+        <w:rPr>
+          <w:rStyle w:val="markedcontent"/>
+          <w:rFonts w:ascii="Times New Roman" w:hAnsi="Times New Roman" w:cs="Times New Roman"/>
+          <w:sz w:val="24"/>
+          <w:szCs w:val="24"/>
+        </w:rPr>
+        <w:t xml:space="preserve"> 1</w:t>
+      </w:r>
+      <w:r>
+        <w:rPr>
+          <w:rStyle w:val="markedcontent"/>
+          <w:rFonts w:ascii="Times New Roman" w:hAnsi="Times New Roman" w:cs="Times New Roman"/>
+          <w:sz w:val="24"/>
+          <w:szCs w:val="24"/>
+        </w:rPr>
+        <w:t xml:space="preserve"> – Use the </w:t>
+      </w:r>
+      <w:proofErr w:type="spellStart"/>
+      <w:r>
+        <w:rPr>
+          <w:rStyle w:val="markedcontent"/>
+          <w:rFonts w:ascii="Times New Roman" w:hAnsi="Times New Roman" w:cs="Times New Roman"/>
+          <w:sz w:val="24"/>
+          <w:szCs w:val="24"/>
+        </w:rPr>
+        <w:t>Xecure</w:t>
+      </w:r>
+      <w:proofErr w:type="spellEnd"/>
+      <w:r>
+        <w:rPr>
+          <w:rStyle w:val="markedcontent"/>
+          <w:rFonts w:ascii="Times New Roman" w:hAnsi="Times New Roman" w:cs="Times New Roman"/>
+          <w:sz w:val="24"/>
+          <w:szCs w:val="24"/>
+        </w:rPr>
+        <w:t xml:space="preserve"> Password Manager application to register and make an account.</w:t>
+      </w:r>
+    </w:p>
+    <w:p>
+      <w:pPr>
+        <w:spacing w:after="0" w:line="480" w:lineRule="auto"/>
+        <w:ind w:left="720"/>
+        <w:rPr>
+          <w:rStyle w:val="markedcontent"/>
+          <w:rFonts w:ascii="Times New Roman" w:hAnsi="Times New Roman" w:cs="Times New Roman"/>
+          <w:sz w:val="24"/>
+          <w:szCs w:val="24"/>
+        </w:rPr>
+      </w:pPr>
+      <w:r>
+        <w:rPr>
+          <w:rStyle w:val="markedcontent"/>
+          <w:rFonts w:ascii="Times New Roman" w:hAnsi="Times New Roman" w:cs="Times New Roman"/>
+          <w:sz w:val="24"/>
+          <w:szCs w:val="24"/>
+        </w:rPr>
+        <w:t>2</w:t>
+      </w:r>
+      <w:r>
+        <w:rPr>
+          <w:rStyle w:val="markedcontent"/>
+          <w:rFonts w:ascii="Times New Roman" w:hAnsi="Times New Roman" w:cs="Times New Roman"/>
+          <w:sz w:val="24"/>
+          <w:szCs w:val="24"/>
+        </w:rPr>
+        <w:t xml:space="preserve"> </w:t>
+      </w:r>
+      <w:r>
+        <w:rPr>
+          <w:rStyle w:val="markedcontent"/>
+          <w:rFonts w:ascii="Times New Roman" w:hAnsi="Times New Roman" w:cs="Times New Roman"/>
+          <w:sz w:val="24"/>
+          <w:szCs w:val="24"/>
+        </w:rPr>
+        <w:t xml:space="preserve">– Log into the </w:t>
+      </w:r>
+      <w:proofErr w:type="spellStart"/>
+      <w:r>
+        <w:rPr>
+          <w:rStyle w:val="markedcontent"/>
+          <w:rFonts w:ascii="Times New Roman" w:hAnsi="Times New Roman" w:cs="Times New Roman"/>
+          <w:sz w:val="24"/>
+          <w:szCs w:val="24"/>
+        </w:rPr>
+        <w:t>Xecure</w:t>
+      </w:r>
+      <w:proofErr w:type="spellEnd"/>
+      <w:r>
+        <w:rPr>
+          <w:rStyle w:val="markedcontent"/>
+          <w:rFonts w:ascii="Times New Roman" w:hAnsi="Times New Roman" w:cs="Times New Roman"/>
+          <w:sz w:val="24"/>
+          <w:szCs w:val="24"/>
+        </w:rPr>
+        <w:t xml:space="preserve"> Password Manager application.</w:t>
+      </w:r>
+    </w:p>
+    <w:p>
+      <w:pPr>
+        <w:spacing w:after="0" w:line="480" w:lineRule="auto"/>
+        <w:ind w:left="720"/>
+        <w:rPr>
+          <w:rStyle w:val="markedcontent"/>
+          <w:rFonts w:ascii="Times New Roman" w:hAnsi="Times New Roman" w:cs="Times New Roman"/>
+          <w:sz w:val="24"/>
+          <w:szCs w:val="24"/>
+        </w:rPr>
+      </w:pPr>
+      <w:r>
+        <w:rPr>
+          <w:rStyle w:val="markedcontent"/>
+          <w:rFonts w:ascii="Times New Roman" w:hAnsi="Times New Roman" w:cs="Times New Roman"/>
+          <w:sz w:val="24"/>
+          <w:szCs w:val="24"/>
+        </w:rPr>
+        <w:t>3</w:t>
+      </w:r>
+      <w:r>
+        <w:rPr>
+          <w:rStyle w:val="markedcontent"/>
+          <w:rFonts w:ascii="Times New Roman" w:hAnsi="Times New Roman" w:cs="Times New Roman"/>
+          <w:sz w:val="24"/>
+          <w:szCs w:val="24"/>
+        </w:rPr>
+        <w:t xml:space="preserve"> </w:t>
+      </w:r>
+      <w:r>
+        <w:rPr>
+          <w:rStyle w:val="markedcontent"/>
+          <w:rFonts w:ascii="Times New Roman" w:hAnsi="Times New Roman" w:cs="Times New Roman"/>
+          <w:sz w:val="24"/>
+          <w:szCs w:val="24"/>
+        </w:rPr>
+        <w:t xml:space="preserve">– Add two </w:t>
+      </w:r>
+      <w:r>
+        <w:rPr>
+          <w:rStyle w:val="markedcontent"/>
+          <w:rFonts w:ascii="Times New Roman" w:hAnsi="Times New Roman" w:cs="Times New Roman"/>
+          <w:sz w:val="24"/>
+          <w:szCs w:val="24"/>
+        </w:rPr>
+        <w:t xml:space="preserve">new </w:t>
+      </w:r>
+      <w:r>
+        <w:rPr>
+          <w:rStyle w:val="markedcontent"/>
+          <w:rFonts w:ascii="Times New Roman" w:hAnsi="Times New Roman" w:cs="Times New Roman"/>
+          <w:sz w:val="24"/>
+          <w:szCs w:val="24"/>
+        </w:rPr>
+        <w:t>record</w:t>
+      </w:r>
+      <w:r>
+        <w:rPr>
+          <w:rStyle w:val="markedcontent"/>
+          <w:rFonts w:ascii="Times New Roman" w:hAnsi="Times New Roman" w:cs="Times New Roman"/>
+          <w:sz w:val="24"/>
+          <w:szCs w:val="24"/>
+        </w:rPr>
+        <w:t>s to your account. Use a randomly generated password for your first record. For your second record, enter your own password.</w:t>
+      </w:r>
+    </w:p>
+    <w:p>
+      <w:pPr>
+        <w:spacing w:after="0" w:line="480" w:lineRule="auto"/>
+        <w:ind w:left="720"/>
+        <w:rPr>
+          <w:rStyle w:val="markedcontent"/>
+          <w:rFonts w:ascii="Times New Roman" w:hAnsi="Times New Roman" w:cs="Times New Roman"/>
+          <w:sz w:val="24"/>
+          <w:szCs w:val="24"/>
+        </w:rPr>
+      </w:pPr>
+      <w:r>
+        <w:rPr>
+          <w:rStyle w:val="markedcontent"/>
+          <w:rFonts w:ascii="Times New Roman" w:hAnsi="Times New Roman" w:cs="Times New Roman"/>
+          <w:sz w:val="24"/>
+          <w:szCs w:val="24"/>
+        </w:rPr>
+        <w:t>4</w:t>
+      </w:r>
+      <w:r>
+        <w:rPr>
+          <w:rStyle w:val="markedcontent"/>
+          <w:rFonts w:ascii="Times New Roman" w:hAnsi="Times New Roman" w:cs="Times New Roman"/>
+          <w:sz w:val="24"/>
+          <w:szCs w:val="24"/>
+        </w:rPr>
+        <w:t xml:space="preserve"> </w:t>
+      </w:r>
+      <w:r>
+        <w:rPr>
+          <w:rStyle w:val="markedcontent"/>
+          <w:rFonts w:ascii="Times New Roman" w:hAnsi="Times New Roman" w:cs="Times New Roman"/>
+          <w:sz w:val="24"/>
+          <w:szCs w:val="24"/>
+        </w:rPr>
+        <w:t>– Retrieve and display the information for one of your records.</w:t>
+      </w:r>
+    </w:p>
+    <w:p>
+      <w:pPr>
+        <w:spacing w:after="0" w:line="480" w:lineRule="auto"/>
+        <w:ind w:left="720"/>
+        <w:rPr>
+          <w:rStyle w:val="markedcontent"/>
+          <w:rFonts w:ascii="Times New Roman" w:hAnsi="Times New Roman" w:cs="Times New Roman"/>
+          <w:sz w:val="24"/>
+          <w:szCs w:val="24"/>
+        </w:rPr>
+      </w:pPr>
+      <w:r>
+        <w:rPr>
+          <w:rStyle w:val="markedcontent"/>
+          <w:rFonts w:ascii="Times New Roman" w:hAnsi="Times New Roman" w:cs="Times New Roman"/>
+          <w:sz w:val="24"/>
+          <w:szCs w:val="24"/>
+        </w:rPr>
+        <w:t>5</w:t>
+      </w:r>
+      <w:r>
+        <w:rPr>
+          <w:rStyle w:val="markedcontent"/>
+          <w:rFonts w:ascii="Times New Roman" w:hAnsi="Times New Roman" w:cs="Times New Roman"/>
+          <w:sz w:val="24"/>
+          <w:szCs w:val="24"/>
+        </w:rPr>
+        <w:t xml:space="preserve"> </w:t>
+      </w:r>
+      <w:r>
+        <w:rPr>
+          <w:rStyle w:val="markedcontent"/>
+          <w:rFonts w:ascii="Times New Roman" w:hAnsi="Times New Roman" w:cs="Times New Roman"/>
+          <w:sz w:val="24"/>
+          <w:szCs w:val="24"/>
+        </w:rPr>
+        <w:t>– Retrieve and display the information of all your records.</w:t>
+      </w:r>
+    </w:p>
+    <w:p>
+      <w:pPr>
+        <w:spacing w:after="0" w:line="480" w:lineRule="auto"/>
+        <w:ind w:left="720"/>
+        <w:rPr>
+          <w:rStyle w:val="markedcontent"/>
+          <w:rFonts w:ascii="Times New Roman" w:hAnsi="Times New Roman" w:cs="Times New Roman"/>
+          <w:sz w:val="24"/>
+          <w:szCs w:val="24"/>
+        </w:rPr>
+      </w:pPr>
+      <w:r>
+        <w:rPr>
+          <w:rStyle w:val="markedcontent"/>
+          <w:rFonts w:ascii="Times New Roman" w:hAnsi="Times New Roman" w:cs="Times New Roman"/>
+          <w:sz w:val="24"/>
+          <w:szCs w:val="24"/>
+        </w:rPr>
+        <w:t xml:space="preserve">6 </w:t>
+      </w:r>
+      <w:r>
+        <w:rPr>
+          <w:rStyle w:val="markedcontent"/>
+          <w:rFonts w:ascii="Times New Roman" w:hAnsi="Times New Roman" w:cs="Times New Roman"/>
+          <w:sz w:val="24"/>
+          <w:szCs w:val="24"/>
+        </w:rPr>
+        <w:t>–</w:t>
+      </w:r>
+      <w:r>
+        <w:rPr>
+          <w:rStyle w:val="markedcontent"/>
+          <w:rFonts w:ascii="Times New Roman" w:hAnsi="Times New Roman" w:cs="Times New Roman"/>
+          <w:sz w:val="24"/>
+          <w:szCs w:val="24"/>
+        </w:rPr>
+        <w:t xml:space="preserve"> </w:t>
+      </w:r>
+      <w:r>
+        <w:rPr>
+          <w:rStyle w:val="markedcontent"/>
+          <w:rFonts w:ascii="Times New Roman" w:hAnsi="Times New Roman" w:cs="Times New Roman"/>
+          <w:sz w:val="24"/>
+          <w:szCs w:val="24"/>
+        </w:rPr>
+        <w:t>Update the password of one of your records</w:t>
+      </w:r>
+      <w:r>
+        <w:rPr>
+          <w:rStyle w:val="markedcontent"/>
+          <w:rFonts w:ascii="Times New Roman" w:hAnsi="Times New Roman" w:cs="Times New Roman"/>
+          <w:sz w:val="24"/>
+          <w:szCs w:val="24"/>
+        </w:rPr>
+        <w:t>,</w:t>
+      </w:r>
+      <w:r>
+        <w:rPr>
+          <w:rStyle w:val="markedcontent"/>
+          <w:rFonts w:ascii="Times New Roman" w:hAnsi="Times New Roman" w:cs="Times New Roman"/>
+          <w:sz w:val="24"/>
+          <w:szCs w:val="24"/>
+        </w:rPr>
+        <w:t xml:space="preserve"> then retrieve and display it to </w:t>
+      </w:r>
+      <w:r>
+        <w:rPr>
+          <w:rStyle w:val="markedcontent"/>
+          <w:rFonts w:ascii="Times New Roman" w:hAnsi="Times New Roman" w:cs="Times New Roman"/>
+          <w:sz w:val="24"/>
+          <w:szCs w:val="24"/>
+        </w:rPr>
+        <w:t>the screen</w:t>
+      </w:r>
+      <w:r>
+        <w:rPr>
+          <w:rStyle w:val="markedcontent"/>
+          <w:rFonts w:ascii="Times New Roman" w:hAnsi="Times New Roman" w:cs="Times New Roman"/>
+          <w:sz w:val="24"/>
+          <w:szCs w:val="24"/>
+        </w:rPr>
+        <w:t xml:space="preserve">. </w:t>
+      </w:r>
+    </w:p>
+    <w:p>
+      <w:pPr>
+        <w:spacing w:after="0" w:line="480" w:lineRule="auto"/>
+        <w:ind w:left="720"/>
+        <w:rPr>
+          <w:rStyle w:val="markedcontent"/>
+          <w:rFonts w:ascii="Times New Roman" w:hAnsi="Times New Roman" w:cs="Times New Roman"/>
+          <w:sz w:val="24"/>
+          <w:szCs w:val="24"/>
+        </w:rPr>
+      </w:pPr>
+      <w:r>
+        <w:rPr>
+          <w:rStyle w:val="markedcontent"/>
+          <w:rFonts w:ascii="Times New Roman" w:hAnsi="Times New Roman" w:cs="Times New Roman"/>
+          <w:sz w:val="24"/>
+          <w:szCs w:val="24"/>
+        </w:rPr>
+        <w:t xml:space="preserve">7 </w:t>
+      </w:r>
+      <w:r>
+        <w:rPr>
+          <w:rStyle w:val="markedcontent"/>
+          <w:rFonts w:ascii="Times New Roman" w:hAnsi="Times New Roman" w:cs="Times New Roman"/>
+          <w:sz w:val="24"/>
+          <w:szCs w:val="24"/>
+        </w:rPr>
+        <w:t xml:space="preserve">– Delete one of your records and then display </w:t>
+      </w:r>
+      <w:r>
+        <w:rPr>
+          <w:rStyle w:val="markedcontent"/>
+          <w:rFonts w:ascii="Times New Roman" w:hAnsi="Times New Roman" w:cs="Times New Roman"/>
+          <w:sz w:val="24"/>
+          <w:szCs w:val="24"/>
+        </w:rPr>
+        <w:t>all</w:t>
+      </w:r>
+      <w:r>
+        <w:rPr>
+          <w:rStyle w:val="markedcontent"/>
+          <w:rFonts w:ascii="Times New Roman" w:hAnsi="Times New Roman" w:cs="Times New Roman"/>
+          <w:sz w:val="24"/>
+          <w:szCs w:val="24"/>
+        </w:rPr>
+        <w:t xml:space="preserve"> your records.</w:t>
+      </w:r>
+    </w:p>
+    <w:p>
+      <w:pPr>
+        <w:spacing w:after="0" w:line="480" w:lineRule="auto"/>
+        <w:ind w:left="720"/>
+        <w:rPr>
+          <w:rStyle w:val="markedcontent"/>
+          <w:rFonts w:ascii="Times New Roman" w:hAnsi="Times New Roman" w:cs="Times New Roman"/>
+          <w:sz w:val="24"/>
+          <w:szCs w:val="24"/>
+        </w:rPr>
+      </w:pPr>
+      <w:r>
+        <w:rPr>
+          <w:rStyle w:val="markedcontent"/>
+          <w:rFonts w:ascii="Times New Roman" w:hAnsi="Times New Roman" w:cs="Times New Roman"/>
+          <w:sz w:val="24"/>
+          <w:szCs w:val="24"/>
+        </w:rPr>
+        <w:t xml:space="preserve">8 – Change your </w:t>
+      </w:r>
+      <w:r>
+        <w:rPr>
+          <w:rStyle w:val="markedcontent"/>
+          <w:rFonts w:ascii="Times New Roman" w:hAnsi="Times New Roman" w:cs="Times New Roman"/>
+          <w:sz w:val="24"/>
+          <w:szCs w:val="24"/>
+        </w:rPr>
+        <w:t>Master</w:t>
+      </w:r>
+      <w:r>
+        <w:rPr>
+          <w:rStyle w:val="markedcontent"/>
+          <w:rFonts w:ascii="Times New Roman" w:hAnsi="Times New Roman" w:cs="Times New Roman"/>
+          <w:sz w:val="24"/>
+          <w:szCs w:val="24"/>
+        </w:rPr>
+        <w:t xml:space="preserve"> password</w:t>
+      </w:r>
+      <w:r>
+        <w:rPr>
+          <w:rStyle w:val="markedcontent"/>
+          <w:rFonts w:ascii="Times New Roman" w:hAnsi="Times New Roman" w:cs="Times New Roman"/>
+          <w:sz w:val="24"/>
+          <w:szCs w:val="24"/>
+        </w:rPr>
+        <w:t>,</w:t>
+      </w:r>
+      <w:r>
+        <w:rPr>
+          <w:rStyle w:val="markedcontent"/>
+          <w:rFonts w:ascii="Times New Roman" w:hAnsi="Times New Roman" w:cs="Times New Roman"/>
+          <w:sz w:val="24"/>
+          <w:szCs w:val="24"/>
+        </w:rPr>
+        <w:t xml:space="preserve"> then log out and try to login with your new password.</w:t>
+      </w:r>
+    </w:p>
+    <w:p>
+      <w:pPr>
+        <w:spacing w:after="0" w:line="480" w:lineRule="auto"/>
+        <w:ind w:left="720"/>
+        <w:rPr>
+          <w:rStyle w:val="markedcontent"/>
+          <w:rFonts w:ascii="Times New Roman" w:hAnsi="Times New Roman" w:cs="Times New Roman"/>
+          <w:sz w:val="24"/>
+          <w:szCs w:val="24"/>
+        </w:rPr>
+      </w:pPr>
+      <w:r>
+        <w:rPr>
+          <w:rStyle w:val="markedcontent"/>
+          <w:rFonts w:ascii="Times New Roman" w:hAnsi="Times New Roman" w:cs="Times New Roman"/>
+          <w:sz w:val="24"/>
+          <w:szCs w:val="24"/>
+        </w:rPr>
+        <w:t xml:space="preserve">9 – Delete </w:t>
+      </w:r>
+      <w:r>
+        <w:rPr>
+          <w:rStyle w:val="markedcontent"/>
+          <w:rFonts w:ascii="Times New Roman" w:hAnsi="Times New Roman" w:cs="Times New Roman"/>
+          <w:sz w:val="24"/>
+          <w:szCs w:val="24"/>
+        </w:rPr>
+        <w:t>all</w:t>
+      </w:r>
+      <w:r>
+        <w:rPr>
+          <w:rStyle w:val="markedcontent"/>
+          <w:rFonts w:ascii="Times New Roman" w:hAnsi="Times New Roman" w:cs="Times New Roman"/>
+          <w:sz w:val="24"/>
+          <w:szCs w:val="24"/>
+        </w:rPr>
+        <w:t xml:space="preserve"> your records, and then try to </w:t>
+      </w:r>
+      <w:r>
+        <w:rPr>
+          <w:rStyle w:val="markedcontent"/>
+          <w:rFonts w:ascii="Times New Roman" w:hAnsi="Times New Roman" w:cs="Times New Roman"/>
+          <w:sz w:val="24"/>
+          <w:szCs w:val="24"/>
+        </w:rPr>
+        <w:t xml:space="preserve">display </w:t>
+      </w:r>
+      <w:proofErr w:type="gramStart"/>
+      <w:r>
+        <w:rPr>
+          <w:rStyle w:val="markedcontent"/>
+          <w:rFonts w:ascii="Times New Roman" w:hAnsi="Times New Roman" w:cs="Times New Roman"/>
+          <w:sz w:val="24"/>
+          <w:szCs w:val="24"/>
+        </w:rPr>
+        <w:t>all of</w:t>
+      </w:r>
+      <w:proofErr w:type="gramEnd"/>
+      <w:r>
+        <w:rPr>
+          <w:rStyle w:val="markedcontent"/>
+          <w:rFonts w:ascii="Times New Roman" w:hAnsi="Times New Roman" w:cs="Times New Roman"/>
+          <w:sz w:val="24"/>
+          <w:szCs w:val="24"/>
+        </w:rPr>
+        <w:t xml:space="preserve"> your records to the screen.</w:t>
+      </w:r>
+    </w:p>
+    <w:p>
+      <w:pPr>
+        <w:spacing w:after="0" w:line="480" w:lineRule="auto"/>
+        <w:ind w:left="720"/>
+        <w:rPr>
+          <w:rStyle w:val="markedcontent"/>
+          <w:rFonts w:ascii="Times New Roman" w:hAnsi="Times New Roman" w:cs="Times New Roman"/>
+          <w:sz w:val="24"/>
+          <w:szCs w:val="24"/>
+        </w:rPr>
+      </w:pPr>
+      <w:r>
+        <w:rPr>
+          <w:rStyle w:val="markedcontent"/>
+          <w:rFonts w:ascii="Times New Roman" w:hAnsi="Times New Roman" w:cs="Times New Roman"/>
+          <w:sz w:val="24"/>
+          <w:szCs w:val="24"/>
+        </w:rPr>
+        <w:t>10 – Exit the application</w:t>
+      </w:r>
+      <w:r>
+        <w:rPr>
+          <w:rStyle w:val="markedcontent"/>
+          <w:rFonts w:ascii="Times New Roman" w:hAnsi="Times New Roman" w:cs="Times New Roman"/>
+          <w:sz w:val="24"/>
+          <w:szCs w:val="24"/>
+        </w:rPr>
+        <w:t>.</w:t>
+      </w:r>
+    </w:p>
+    <w:p>
+      <w:pPr>
+        <w:spacing w:after="0" w:line="480" w:lineRule="auto"/>
+        <w:ind w:left="720"/>
+        <w:rPr>
+          <w:rStyle w:val="markedcontent"/>
+          <w:rFonts w:ascii="Times New Roman" w:hAnsi="Times New Roman" w:cs="Times New Roman"/>
+          <w:sz w:val="24"/>
+          <w:szCs w:val="24"/>
+        </w:rPr>
+      </w:pPr>
+    </w:p>
+    <w:p>
+      <w:pPr>
+        <w:spacing w:after="0" w:line="480" w:lineRule="auto"/>
+        <w:ind w:left="720"/>
+        <w:rPr>
+          <w:rStyle w:val="markedcontent"/>
+          <w:rFonts w:ascii="Times New Roman" w:hAnsi="Times New Roman" w:cs="Times New Roman"/>
+          <w:sz w:val="24"/>
+          <w:szCs w:val="24"/>
+        </w:rPr>
+      </w:pPr>
+      <w:r>
+        <w:rPr>
+          <w:rStyle w:val="markedcontent"/>
+          <w:rFonts w:ascii="Times New Roman" w:hAnsi="Times New Roman" w:cs="Times New Roman"/>
+          <w:sz w:val="24"/>
+          <w:szCs w:val="24"/>
+        </w:rPr>
+        <w:t>The last</w:t>
+      </w:r>
+      <w:r>
+        <w:rPr>
+          <w:rStyle w:val="markedcontent"/>
+          <w:rFonts w:ascii="Times New Roman" w:hAnsi="Times New Roman" w:cs="Times New Roman"/>
+          <w:sz w:val="24"/>
+          <w:szCs w:val="24"/>
+        </w:rPr>
+        <w:t xml:space="preserve"> testing phase involved creating test cases for every possible scenario of each screen and input. For a detailed look of the test cases please refer to the “</w:t>
+      </w:r>
+      <w:proofErr w:type="spellStart"/>
+      <w:r>
+        <w:rPr>
+          <w:rStyle w:val="markedcontent"/>
+          <w:rFonts w:ascii="Times New Roman" w:hAnsi="Times New Roman" w:cs="Times New Roman"/>
+          <w:sz w:val="24"/>
+          <w:szCs w:val="24"/>
+        </w:rPr>
+        <w:t>Xecured</w:t>
+      </w:r>
+      <w:proofErr w:type="spellEnd"/>
+      <w:r>
+        <w:rPr>
+          <w:rStyle w:val="markedcontent"/>
+          <w:rFonts w:ascii="Times New Roman" w:hAnsi="Times New Roman" w:cs="Times New Roman"/>
+          <w:sz w:val="24"/>
+          <w:szCs w:val="24"/>
+        </w:rPr>
+        <w:t xml:space="preserve"> Password Manager Test Cases” document.</w:t>
+      </w:r>
+    </w:p>
+    <w:p>
+      <w:pPr>
+        <w:spacing w:after="0" w:line="480" w:lineRule="auto"/>
+        <w:ind w:left="720"/>
+        <w:rPr>
+          <w:rStyle w:val="markedcontent"/>
+          <w:rFonts w:ascii="Times New Roman" w:hAnsi="Times New Roman" w:cs="Times New Roman"/>
+          <w:sz w:val="24"/>
+          <w:szCs w:val="24"/>
+        </w:rPr>
+      </w:pPr>
     </w:p>
     <w:p>
       <w:pPr>
@@ -15487,9 +15884,610 @@
           <w:bCs/>
           <w:sz w:val="24"/>
           <w:szCs w:val="24"/>
-          <w:highlight w:val="yellow"/>
-        </w:rPr>
+        </w:rPr>
+        <w:lastRenderedPageBreak/>
         <w:t>Test Results</w:t>
+      </w:r>
+    </w:p>
+    <w:p>
+      <w:pPr>
+        <w:spacing w:after="0" w:line="480" w:lineRule="auto"/>
+        <w:rPr>
+          <w:rStyle w:val="markedcontent"/>
+          <w:rFonts w:ascii="Times New Roman" w:hAnsi="Times New Roman" w:cs="Times New Roman"/>
+          <w:sz w:val="24"/>
+          <w:szCs w:val="24"/>
+        </w:rPr>
+      </w:pPr>
+      <w:r>
+        <w:rPr>
+          <w:rStyle w:val="markedcontent"/>
+          <w:rFonts w:ascii="Times New Roman" w:hAnsi="Times New Roman" w:cs="Times New Roman"/>
+          <w:sz w:val="24"/>
+          <w:szCs w:val="24"/>
+        </w:rPr>
+        <w:t xml:space="preserve">Major </w:t>
+      </w:r>
+      <w:r>
+        <w:rPr>
+          <w:rStyle w:val="markedcontent"/>
+          <w:rFonts w:ascii="Times New Roman" w:hAnsi="Times New Roman" w:cs="Times New Roman"/>
+          <w:sz w:val="24"/>
+          <w:szCs w:val="24"/>
+        </w:rPr>
+        <w:t>f</w:t>
+      </w:r>
+      <w:r>
+        <w:rPr>
+          <w:rStyle w:val="markedcontent"/>
+          <w:rFonts w:ascii="Times New Roman" w:hAnsi="Times New Roman" w:cs="Times New Roman"/>
+          <w:sz w:val="24"/>
+          <w:szCs w:val="24"/>
+        </w:rPr>
+        <w:t>indings</w:t>
+      </w:r>
+      <w:r>
+        <w:rPr>
+          <w:rStyle w:val="markedcontent"/>
+          <w:rFonts w:ascii="Times New Roman" w:hAnsi="Times New Roman" w:cs="Times New Roman"/>
+          <w:sz w:val="24"/>
+          <w:szCs w:val="24"/>
+        </w:rPr>
+        <w:t xml:space="preserve"> for the usability tests</w:t>
+      </w:r>
+      <w:r>
+        <w:rPr>
+          <w:rStyle w:val="markedcontent"/>
+          <w:rFonts w:ascii="Times New Roman" w:hAnsi="Times New Roman" w:cs="Times New Roman"/>
+          <w:sz w:val="24"/>
+          <w:szCs w:val="24"/>
+        </w:rPr>
+        <w:t>:</w:t>
+      </w:r>
+    </w:p>
+    <w:p>
+      <w:pPr>
+        <w:pStyle w:val="ListParagraph"/>
+        <w:numPr>
+          <w:ilvl w:val="0"/>
+          <w:numId w:val="7"/>
+        </w:numPr>
+        <w:spacing w:after="0" w:line="480" w:lineRule="auto"/>
+        <w:rPr>
+          <w:rStyle w:val="markedcontent"/>
+          <w:rFonts w:ascii="Times New Roman" w:hAnsi="Times New Roman" w:cs="Times New Roman"/>
+          <w:sz w:val="24"/>
+          <w:szCs w:val="24"/>
+        </w:rPr>
+      </w:pPr>
+      <w:r>
+        <w:rPr>
+          <w:rStyle w:val="markedcontent"/>
+          <w:rFonts w:ascii="Times New Roman" w:hAnsi="Times New Roman" w:cs="Times New Roman"/>
+          <w:sz w:val="24"/>
+          <w:szCs w:val="24"/>
+        </w:rPr>
+        <w:t xml:space="preserve">Application needed a consistent way to back out of menus. </w:t>
+      </w:r>
+    </w:p>
+    <w:p>
+      <w:pPr>
+        <w:pStyle w:val="ListParagraph"/>
+        <w:numPr>
+          <w:ilvl w:val="0"/>
+          <w:numId w:val="7"/>
+        </w:numPr>
+        <w:spacing w:after="0" w:line="480" w:lineRule="auto"/>
+        <w:rPr>
+          <w:rStyle w:val="markedcontent"/>
+          <w:rFonts w:ascii="Times New Roman" w:hAnsi="Times New Roman" w:cs="Times New Roman"/>
+          <w:sz w:val="24"/>
+          <w:szCs w:val="24"/>
+        </w:rPr>
+      </w:pPr>
+      <w:r>
+        <w:rPr>
+          <w:rStyle w:val="markedcontent"/>
+          <w:rFonts w:ascii="Times New Roman" w:hAnsi="Times New Roman" w:cs="Times New Roman"/>
+          <w:sz w:val="24"/>
+          <w:szCs w:val="24"/>
+        </w:rPr>
+        <w:t>Remove User Id information.</w:t>
+      </w:r>
+    </w:p>
+    <w:p>
+      <w:pPr>
+        <w:pStyle w:val="ListParagraph"/>
+        <w:numPr>
+          <w:ilvl w:val="0"/>
+          <w:numId w:val="7"/>
+        </w:numPr>
+        <w:spacing w:after="0" w:line="480" w:lineRule="auto"/>
+        <w:rPr>
+          <w:rStyle w:val="markedcontent"/>
+          <w:rFonts w:ascii="Times New Roman" w:hAnsi="Times New Roman" w:cs="Times New Roman"/>
+          <w:sz w:val="24"/>
+          <w:szCs w:val="24"/>
+        </w:rPr>
+      </w:pPr>
+      <w:r>
+        <w:rPr>
+          <w:rStyle w:val="markedcontent"/>
+          <w:rFonts w:ascii="Times New Roman" w:hAnsi="Times New Roman" w:cs="Times New Roman"/>
+          <w:sz w:val="24"/>
+          <w:szCs w:val="24"/>
+        </w:rPr>
+        <w:t>Better description on verification emails needed.</w:t>
+      </w:r>
+    </w:p>
+    <w:p>
+      <w:pPr>
+        <w:pStyle w:val="ListParagraph"/>
+        <w:numPr>
+          <w:ilvl w:val="0"/>
+          <w:numId w:val="7"/>
+        </w:numPr>
+        <w:spacing w:after="0" w:line="480" w:lineRule="auto"/>
+        <w:rPr>
+          <w:rStyle w:val="markedcontent"/>
+          <w:rFonts w:ascii="Times New Roman" w:hAnsi="Times New Roman" w:cs="Times New Roman"/>
+          <w:sz w:val="24"/>
+          <w:szCs w:val="24"/>
+        </w:rPr>
+      </w:pPr>
+      <w:r>
+        <w:rPr>
+          <w:rStyle w:val="markedcontent"/>
+          <w:rFonts w:ascii="Times New Roman" w:hAnsi="Times New Roman" w:cs="Times New Roman"/>
+          <w:sz w:val="24"/>
+          <w:szCs w:val="24"/>
+        </w:rPr>
+        <w:t>The Delete Record options difficult to find.</w:t>
+      </w:r>
+    </w:p>
+    <w:p>
+      <w:pPr>
+        <w:pStyle w:val="ListParagraph"/>
+        <w:numPr>
+          <w:ilvl w:val="0"/>
+          <w:numId w:val="7"/>
+        </w:numPr>
+        <w:spacing w:after="0" w:line="480" w:lineRule="auto"/>
+        <w:rPr>
+          <w:rStyle w:val="markedcontent"/>
+          <w:rFonts w:ascii="Times New Roman" w:hAnsi="Times New Roman" w:cs="Times New Roman"/>
+          <w:sz w:val="24"/>
+          <w:szCs w:val="24"/>
+        </w:rPr>
+      </w:pPr>
+      <w:r>
+        <w:rPr>
+          <w:rStyle w:val="markedcontent"/>
+          <w:rFonts w:ascii="Times New Roman" w:hAnsi="Times New Roman" w:cs="Times New Roman"/>
+          <w:sz w:val="24"/>
+          <w:szCs w:val="24"/>
+        </w:rPr>
+        <w:t xml:space="preserve"> Email addresses are case sensitive.</w:t>
+      </w:r>
+    </w:p>
+    <w:p>
+      <w:pPr>
+        <w:pStyle w:val="ListParagraph"/>
+        <w:spacing w:after="0" w:line="480" w:lineRule="auto"/>
+        <w:ind w:left="1080"/>
+        <w:rPr>
+          <w:rStyle w:val="markedcontent"/>
+          <w:rFonts w:ascii="Times New Roman" w:hAnsi="Times New Roman" w:cs="Times New Roman"/>
+          <w:sz w:val="24"/>
+          <w:szCs w:val="24"/>
+        </w:rPr>
+      </w:pPr>
+    </w:p>
+    <w:p>
+      <w:pPr>
+        <w:spacing w:after="0" w:line="480" w:lineRule="auto"/>
+        <w:rPr>
+          <w:rStyle w:val="markedcontent"/>
+          <w:rFonts w:ascii="Times New Roman" w:hAnsi="Times New Roman" w:cs="Times New Roman"/>
+          <w:sz w:val="24"/>
+          <w:szCs w:val="24"/>
+        </w:rPr>
+      </w:pPr>
+      <w:r>
+        <w:rPr>
+          <w:rStyle w:val="markedcontent"/>
+          <w:rFonts w:ascii="Times New Roman" w:hAnsi="Times New Roman" w:cs="Times New Roman"/>
+          <w:sz w:val="24"/>
+          <w:szCs w:val="24"/>
+        </w:rPr>
+        <w:t xml:space="preserve">Major findings for the </w:t>
+      </w:r>
+      <w:r>
+        <w:rPr>
+          <w:rStyle w:val="markedcontent"/>
+          <w:rFonts w:ascii="Times New Roman" w:hAnsi="Times New Roman" w:cs="Times New Roman"/>
+          <w:sz w:val="24"/>
+          <w:szCs w:val="24"/>
+        </w:rPr>
+        <w:t xml:space="preserve">test cases </w:t>
+      </w:r>
+      <w:r>
+        <w:rPr>
+          <w:rStyle w:val="markedcontent"/>
+          <w:rFonts w:ascii="Times New Roman" w:hAnsi="Times New Roman" w:cs="Times New Roman"/>
+          <w:sz w:val="24"/>
+          <w:szCs w:val="24"/>
+        </w:rPr>
+        <w:t>tests:</w:t>
+      </w:r>
+    </w:p>
+    <w:p>
+      <w:pPr>
+        <w:pStyle w:val="ListParagraph"/>
+        <w:numPr>
+          <w:ilvl w:val="0"/>
+          <w:numId w:val="8"/>
+        </w:numPr>
+        <w:spacing w:after="0" w:line="480" w:lineRule="auto"/>
+        <w:rPr>
+          <w:rStyle w:val="markedcontent"/>
+          <w:rFonts w:ascii="Times New Roman" w:hAnsi="Times New Roman" w:cs="Times New Roman"/>
+          <w:sz w:val="24"/>
+          <w:szCs w:val="24"/>
+        </w:rPr>
+      </w:pPr>
+      <w:r>
+        <w:rPr>
+          <w:rStyle w:val="markedcontent"/>
+          <w:rFonts w:ascii="Times New Roman" w:hAnsi="Times New Roman" w:cs="Times New Roman"/>
+          <w:sz w:val="24"/>
+          <w:szCs w:val="24"/>
+        </w:rPr>
+        <w:t xml:space="preserve">Application </w:t>
+      </w:r>
+      <w:r>
+        <w:rPr>
+          <w:rStyle w:val="markedcontent"/>
+          <w:rFonts w:ascii="Times New Roman" w:hAnsi="Times New Roman" w:cs="Times New Roman"/>
+          <w:sz w:val="24"/>
+          <w:szCs w:val="24"/>
+        </w:rPr>
+        <w:t>does not sanitize clipboard if user force closes the application</w:t>
+      </w:r>
+    </w:p>
+    <w:p>
+      <w:pPr>
+        <w:pStyle w:val="ListParagraph"/>
+        <w:numPr>
+          <w:ilvl w:val="0"/>
+          <w:numId w:val="8"/>
+        </w:numPr>
+        <w:spacing w:after="0" w:line="480" w:lineRule="auto"/>
+        <w:rPr>
+          <w:rStyle w:val="markedcontent"/>
+          <w:rFonts w:ascii="Times New Roman" w:hAnsi="Times New Roman" w:cs="Times New Roman"/>
+          <w:sz w:val="24"/>
+          <w:szCs w:val="24"/>
+        </w:rPr>
+      </w:pPr>
+      <w:r>
+        <w:rPr>
+          <w:rStyle w:val="markedcontent"/>
+          <w:rFonts w:ascii="Times New Roman" w:hAnsi="Times New Roman" w:cs="Times New Roman"/>
+          <w:sz w:val="24"/>
+          <w:szCs w:val="24"/>
+        </w:rPr>
+        <w:t xml:space="preserve">Menu </w:t>
+      </w:r>
+      <w:r>
+        <w:rPr>
+          <w:rStyle w:val="markedcontent"/>
+          <w:rFonts w:ascii="Times New Roman" w:hAnsi="Times New Roman" w:cs="Times New Roman"/>
+          <w:sz w:val="24"/>
+          <w:szCs w:val="24"/>
+        </w:rPr>
+        <w:t>selections accept inputs with leading zeros.</w:t>
+      </w:r>
+    </w:p>
+    <w:p>
+      <w:pPr>
+        <w:pStyle w:val="ListParagraph"/>
+        <w:numPr>
+          <w:ilvl w:val="0"/>
+          <w:numId w:val="8"/>
+        </w:numPr>
+        <w:spacing w:after="0" w:line="480" w:lineRule="auto"/>
+        <w:rPr>
+          <w:rStyle w:val="markedcontent"/>
+          <w:rFonts w:ascii="Times New Roman" w:hAnsi="Times New Roman" w:cs="Times New Roman"/>
+          <w:sz w:val="24"/>
+          <w:szCs w:val="24"/>
+        </w:rPr>
+      </w:pPr>
+      <w:r>
+        <w:rPr>
+          <w:rStyle w:val="markedcontent"/>
+          <w:rFonts w:ascii="Times New Roman" w:hAnsi="Times New Roman" w:cs="Times New Roman"/>
+          <w:sz w:val="24"/>
+          <w:szCs w:val="24"/>
+        </w:rPr>
+        <w:t>Cannot exit application until the fifteen seconds of the clipboard are done</w:t>
+      </w:r>
+      <w:r>
+        <w:rPr>
+          <w:rStyle w:val="markedcontent"/>
+          <w:rFonts w:ascii="Times New Roman" w:hAnsi="Times New Roman" w:cs="Times New Roman"/>
+          <w:sz w:val="24"/>
+          <w:szCs w:val="24"/>
+        </w:rPr>
+        <w:t>.</w:t>
+      </w:r>
+    </w:p>
+    <w:p>
+      <w:pPr>
+        <w:pStyle w:val="ListParagraph"/>
+        <w:numPr>
+          <w:ilvl w:val="0"/>
+          <w:numId w:val="8"/>
+        </w:numPr>
+        <w:spacing w:after="0" w:line="480" w:lineRule="auto"/>
+        <w:rPr>
+          <w:rStyle w:val="markedcontent"/>
+          <w:rFonts w:ascii="Times New Roman" w:hAnsi="Times New Roman" w:cs="Times New Roman"/>
+          <w:sz w:val="24"/>
+          <w:szCs w:val="24"/>
+        </w:rPr>
+      </w:pPr>
+      <w:r>
+        <w:rPr>
+          <w:rStyle w:val="markedcontent"/>
+          <w:rFonts w:ascii="Times New Roman" w:hAnsi="Times New Roman" w:cs="Times New Roman"/>
+          <w:sz w:val="24"/>
+          <w:szCs w:val="24"/>
+        </w:rPr>
+        <w:t xml:space="preserve">Cannot </w:t>
+      </w:r>
+      <w:r>
+        <w:rPr>
+          <w:rStyle w:val="markedcontent"/>
+          <w:rFonts w:ascii="Times New Roman" w:hAnsi="Times New Roman" w:cs="Times New Roman"/>
+          <w:sz w:val="24"/>
+          <w:szCs w:val="24"/>
+        </w:rPr>
+        <w:t>log out of the</w:t>
+      </w:r>
+      <w:r>
+        <w:rPr>
+          <w:rStyle w:val="markedcontent"/>
+          <w:rFonts w:ascii="Times New Roman" w:hAnsi="Times New Roman" w:cs="Times New Roman"/>
+          <w:sz w:val="24"/>
+          <w:szCs w:val="24"/>
+        </w:rPr>
+        <w:t xml:space="preserve"> application until the fifteen seconds of the clipboard are done.</w:t>
+      </w:r>
+    </w:p>
+    <w:p>
+      <w:pPr>
+        <w:pStyle w:val="ListParagraph"/>
+        <w:numPr>
+          <w:ilvl w:val="0"/>
+          <w:numId w:val="8"/>
+        </w:numPr>
+        <w:spacing w:after="0" w:line="480" w:lineRule="auto"/>
+        <w:rPr>
+          <w:rStyle w:val="markedcontent"/>
+          <w:rFonts w:ascii="Times New Roman" w:hAnsi="Times New Roman" w:cs="Times New Roman"/>
+          <w:sz w:val="24"/>
+          <w:szCs w:val="24"/>
+        </w:rPr>
+      </w:pPr>
+      <w:r>
+        <w:rPr>
+          <w:rStyle w:val="markedcontent"/>
+          <w:rFonts w:ascii="Times New Roman" w:hAnsi="Times New Roman" w:cs="Times New Roman"/>
+          <w:sz w:val="24"/>
+          <w:szCs w:val="24"/>
+        </w:rPr>
+        <w:t xml:space="preserve"> Email addresses are case sensitive.</w:t>
+      </w:r>
+    </w:p>
+    <w:p>
+      <w:pPr>
+        <w:spacing w:after="0" w:line="480" w:lineRule="auto"/>
+        <w:rPr>
+          <w:rStyle w:val="markedcontent"/>
+          <w:rFonts w:ascii="Times New Roman" w:hAnsi="Times New Roman" w:cs="Times New Roman"/>
+          <w:sz w:val="24"/>
+          <w:szCs w:val="24"/>
+        </w:rPr>
+      </w:pPr>
+    </w:p>
+    <w:p>
+      <w:pPr>
+        <w:spacing w:after="0" w:line="480" w:lineRule="auto"/>
+        <w:rPr>
+          <w:rStyle w:val="markedcontent"/>
+          <w:rFonts w:ascii="Times New Roman" w:hAnsi="Times New Roman" w:cs="Times New Roman"/>
+          <w:sz w:val="24"/>
+          <w:szCs w:val="24"/>
+        </w:rPr>
+      </w:pPr>
+      <w:r>
+        <w:rPr>
+          <w:rStyle w:val="markedcontent"/>
+          <w:rFonts w:ascii="Times New Roman" w:hAnsi="Times New Roman" w:cs="Times New Roman"/>
+          <w:sz w:val="24"/>
+          <w:szCs w:val="24"/>
+        </w:rPr>
+        <w:t>Fixes:</w:t>
+      </w:r>
+    </w:p>
+    <w:p>
+      <w:pPr>
+        <w:pStyle w:val="ListParagraph"/>
+        <w:numPr>
+          <w:ilvl w:val="0"/>
+          <w:numId w:val="9"/>
+        </w:numPr>
+        <w:spacing w:after="0" w:line="480" w:lineRule="auto"/>
+        <w:rPr>
+          <w:rStyle w:val="markedcontent"/>
+          <w:rFonts w:ascii="Times New Roman" w:hAnsi="Times New Roman" w:cs="Times New Roman"/>
+          <w:sz w:val="24"/>
+          <w:szCs w:val="24"/>
+        </w:rPr>
+      </w:pPr>
+      <w:r>
+        <w:rPr>
+          <w:rStyle w:val="markedcontent"/>
+          <w:rFonts w:ascii="Times New Roman" w:hAnsi="Times New Roman" w:cs="Times New Roman"/>
+          <w:sz w:val="24"/>
+          <w:szCs w:val="24"/>
+        </w:rPr>
+        <w:t>A “back” option was added to every screen, and input prompt.</w:t>
+      </w:r>
+    </w:p>
+    <w:p>
+      <w:pPr>
+        <w:pStyle w:val="ListParagraph"/>
+        <w:numPr>
+          <w:ilvl w:val="0"/>
+          <w:numId w:val="9"/>
+        </w:numPr>
+        <w:spacing w:after="0" w:line="480" w:lineRule="auto"/>
+        <w:rPr>
+          <w:rStyle w:val="markedcontent"/>
+          <w:rFonts w:ascii="Times New Roman" w:hAnsi="Times New Roman" w:cs="Times New Roman"/>
+          <w:sz w:val="24"/>
+          <w:szCs w:val="24"/>
+        </w:rPr>
+      </w:pPr>
+      <w:r>
+        <w:rPr>
+          <w:rStyle w:val="markedcontent"/>
+          <w:rFonts w:ascii="Times New Roman" w:hAnsi="Times New Roman" w:cs="Times New Roman"/>
+          <w:sz w:val="24"/>
+          <w:szCs w:val="24"/>
+        </w:rPr>
+        <w:t>Information about user ID, was being displayed but this bug was corrected.</w:t>
+      </w:r>
+    </w:p>
+    <w:p>
+      <w:pPr>
+        <w:pStyle w:val="ListParagraph"/>
+        <w:numPr>
+          <w:ilvl w:val="0"/>
+          <w:numId w:val="9"/>
+        </w:numPr>
+        <w:spacing w:after="0" w:line="480" w:lineRule="auto"/>
+        <w:rPr>
+          <w:rStyle w:val="markedcontent"/>
+          <w:rFonts w:ascii="Times New Roman" w:hAnsi="Times New Roman" w:cs="Times New Roman"/>
+          <w:sz w:val="24"/>
+          <w:szCs w:val="24"/>
+        </w:rPr>
+      </w:pPr>
+      <w:r>
+        <w:rPr>
+          <w:rStyle w:val="markedcontent"/>
+          <w:rFonts w:ascii="Times New Roman" w:hAnsi="Times New Roman" w:cs="Times New Roman"/>
+          <w:sz w:val="24"/>
+          <w:szCs w:val="24"/>
+        </w:rPr>
+        <w:t>Emails now contain a better description of what to do and why the email was sent.</w:t>
+      </w:r>
+    </w:p>
+    <w:p>
+      <w:pPr>
+        <w:pStyle w:val="ListParagraph"/>
+        <w:numPr>
+          <w:ilvl w:val="0"/>
+          <w:numId w:val="9"/>
+        </w:numPr>
+        <w:spacing w:after="0" w:line="480" w:lineRule="auto"/>
+        <w:rPr>
+          <w:rStyle w:val="markedcontent"/>
+          <w:rFonts w:ascii="Times New Roman" w:hAnsi="Times New Roman" w:cs="Times New Roman"/>
+          <w:sz w:val="24"/>
+          <w:szCs w:val="24"/>
+        </w:rPr>
+      </w:pPr>
+      <w:r>
+        <w:rPr>
+          <w:rStyle w:val="markedcontent"/>
+          <w:rFonts w:ascii="Times New Roman" w:hAnsi="Times New Roman" w:cs="Times New Roman"/>
+          <w:sz w:val="24"/>
+          <w:szCs w:val="24"/>
+        </w:rPr>
+        <w:t>The</w:t>
+      </w:r>
+      <w:r>
+        <w:rPr>
+          <w:rStyle w:val="markedcontent"/>
+          <w:rFonts w:ascii="Times New Roman" w:hAnsi="Times New Roman" w:cs="Times New Roman"/>
+          <w:sz w:val="24"/>
+          <w:szCs w:val="24"/>
+        </w:rPr>
+        <w:t xml:space="preserve"> “Settings” option is now “Settings &amp; Delete Records”</w:t>
+      </w:r>
+      <w:r>
+        <w:rPr>
+          <w:rStyle w:val="markedcontent"/>
+          <w:rFonts w:ascii="Times New Roman" w:hAnsi="Times New Roman" w:cs="Times New Roman"/>
+          <w:sz w:val="24"/>
+          <w:szCs w:val="24"/>
+        </w:rPr>
+        <w:t>. This will help users find the delete record options.</w:t>
+      </w:r>
+    </w:p>
+    <w:p>
+      <w:pPr>
+        <w:pStyle w:val="ListParagraph"/>
+        <w:numPr>
+          <w:ilvl w:val="0"/>
+          <w:numId w:val="9"/>
+        </w:numPr>
+        <w:spacing w:after="0" w:line="480" w:lineRule="auto"/>
+        <w:rPr>
+          <w:rStyle w:val="markedcontent"/>
+          <w:rFonts w:ascii="Times New Roman" w:hAnsi="Times New Roman" w:cs="Times New Roman"/>
+          <w:sz w:val="24"/>
+          <w:szCs w:val="24"/>
+        </w:rPr>
+      </w:pPr>
+      <w:r>
+        <w:rPr>
+          <w:rStyle w:val="markedcontent"/>
+          <w:rFonts w:ascii="Times New Roman" w:hAnsi="Times New Roman" w:cs="Times New Roman"/>
+          <w:sz w:val="24"/>
+          <w:szCs w:val="24"/>
+        </w:rPr>
+        <w:t>Application was updated to remove case sensitive emails.</w:t>
+      </w:r>
+    </w:p>
+    <w:p>
+      <w:pPr>
+        <w:spacing w:after="0" w:line="480" w:lineRule="auto"/>
+        <w:ind w:left="720"/>
+        <w:rPr>
+          <w:rStyle w:val="markedcontent"/>
+          <w:rFonts w:ascii="Times New Roman" w:hAnsi="Times New Roman" w:cs="Times New Roman"/>
+          <w:i/>
+          <w:iCs/>
+          <w:sz w:val="24"/>
+          <w:szCs w:val="24"/>
+        </w:rPr>
+      </w:pPr>
+      <w:r>
+        <w:rPr>
+          <w:rStyle w:val="markedcontent"/>
+          <w:rFonts w:ascii="Times New Roman" w:hAnsi="Times New Roman" w:cs="Times New Roman"/>
+          <w:i/>
+          <w:iCs/>
+          <w:sz w:val="24"/>
+          <w:szCs w:val="24"/>
+        </w:rPr>
+        <w:t>Note: Other findings are part of the command line menu and cannot be resolved.</w:t>
       </w:r>
     </w:p>
     <w:p>
@@ -15513,6 +16511,7 @@
           <w:sz w:val="24"/>
           <w:szCs w:val="24"/>
         </w:rPr>
+        <w:lastRenderedPageBreak/>
         <w:t>Challenges Overcome</w:t>
       </w:r>
     </w:p>
@@ -15597,16 +16596,7 @@
           <w:sz w:val="24"/>
           <w:szCs w:val="24"/>
         </w:rPr>
-        <w:t xml:space="preserve"> biggest </w:t>
-      </w:r>
-      <w:r>
-        <w:rPr>
-          <w:rFonts w:ascii="Times New Roman" w:hAnsi="Times New Roman" w:cs="Times New Roman"/>
-          <w:sz w:val="24"/>
-          <w:szCs w:val="24"/>
-        </w:rPr>
-        <w:lastRenderedPageBreak/>
-        <w:t xml:space="preserve">challenge came from the encryption and decryption process. </w:t>
+        <w:t xml:space="preserve"> biggest challenge came from the encryption and decryption process. </w:t>
       </w:r>
       <w:r>
         <w:rPr>
@@ -15722,7 +16712,16 @@
           <w:sz w:val="24"/>
           <w:szCs w:val="24"/>
         </w:rPr>
-        <w:t xml:space="preserve">maintain a plan to support and update the application. New security vulnerabilities are discovered everyday and with the advancements of computing, cracking passwords becomes much easier task every year. The features below are </w:t>
+        <w:t xml:space="preserve">maintain a plan to support and update the application. New security vulnerabilities are discovered everyday and with the </w:t>
+      </w:r>
+      <w:r>
+        <w:rPr>
+          <w:rFonts w:ascii="Times New Roman" w:hAnsi="Times New Roman" w:cs="Times New Roman"/>
+          <w:sz w:val="24"/>
+          <w:szCs w:val="24"/>
+        </w:rPr>
+        <w:lastRenderedPageBreak/>
+        <w:t xml:space="preserve">advancements of computing, cracking passwords becomes much easier task every year. The features below are </w:t>
       </w:r>
       <w:r>
         <w:rPr>
@@ -15805,19 +16804,16 @@
           <w:sz w:val="24"/>
           <w:szCs w:val="24"/>
         </w:rPr>
-        <w:lastRenderedPageBreak/>
         <w:t xml:space="preserve">Better Input Validation – Better input validation will improve the security of the application, but this is a </w:t>
       </w:r>
-      <w:proofErr w:type="gramStart"/>
-      <w:r>
-        <w:rPr>
-          <w:rFonts w:ascii="Times New Roman" w:hAnsi="Times New Roman" w:cs="Times New Roman"/>
-          <w:sz w:val="24"/>
-          <w:szCs w:val="24"/>
-        </w:rPr>
-        <w:t>time consuming</w:t>
-      </w:r>
-      <w:proofErr w:type="gramEnd"/>
+      <w:r>
+        <w:rPr>
+          <w:rFonts w:ascii="Times New Roman" w:hAnsi="Times New Roman" w:cs="Times New Roman"/>
+          <w:sz w:val="24"/>
+          <w:szCs w:val="24"/>
+        </w:rPr>
+        <w:t>time-consuming</w:t>
+      </w:r>
       <w:r>
         <w:rPr>
           <w:rFonts w:ascii="Times New Roman" w:hAnsi="Times New Roman" w:cs="Times New Roman"/>
@@ -15883,15 +16879,7 @@
           <w:sz w:val="24"/>
           <w:szCs w:val="24"/>
         </w:rPr>
-        <w:t xml:space="preserve"> the basic guidelines of the NIST </w:t>
-      </w:r>
-      <w:r>
-        <w:rPr>
-          <w:rFonts w:ascii="Times New Roman" w:hAnsi="Times New Roman" w:cs="Times New Roman"/>
-          <w:sz w:val="24"/>
-          <w:szCs w:val="24"/>
-        </w:rPr>
-        <w:t>800-63B</w:t>
+        <w:t xml:space="preserve"> the basic guidelines of the NIST 800-63B</w:t>
       </w:r>
       <w:r>
         <w:rPr>
@@ -15990,6 +16978,7 @@
           <w:sz w:val="24"/>
           <w:szCs w:val="24"/>
         </w:rPr>
+        <w:lastRenderedPageBreak/>
         <w:t>Better Lock</w:t>
       </w:r>
       <w:r>
@@ -16070,7 +17059,6 @@
           <w:sz w:val="24"/>
           <w:szCs w:val="24"/>
         </w:rPr>
-        <w:lastRenderedPageBreak/>
         <w:t xml:space="preserve">GUI Version – A version that utilizes a graphical interface would make it easier to use and should be possible now that the foundation </w:t>
       </w:r>
       <w:r>
@@ -16252,6 +17240,95 @@
     </w:lvl>
   </w:abstractNum>
   <w:abstractNum w:abstractNumId="1" w15:restartNumberingAfterBreak="0">
+    <w:nsid w:val="1CAE757C"/>
+    <w:multiLevelType w:val="hybridMultilevel"/>
+    <w:tmpl w:val="A288D750"/>
+    <w:lvl w:ilvl="0" w:tplc="417465EC">
+      <w:start w:val="1"/>
+      <w:numFmt w:val="decimal"/>
+      <w:lvlText w:val="%1-"/>
+      <w:lvlJc w:val="left"/>
+      <w:pPr>
+        <w:ind w:left="1080" w:hanging="360"/>
+      </w:pPr>
+      <w:rPr>
+        <w:rFonts w:hint="default"/>
+      </w:rPr>
+    </w:lvl>
+    <w:lvl w:ilvl="1" w:tplc="04090019" w:tentative="1">
+      <w:start w:val="1"/>
+      <w:numFmt w:val="lowerLetter"/>
+      <w:lvlText w:val="%2."/>
+      <w:lvlJc w:val="left"/>
+      <w:pPr>
+        <w:ind w:left="1800" w:hanging="360"/>
+      </w:pPr>
+    </w:lvl>
+    <w:lvl w:ilvl="2" w:tplc="0409001B" w:tentative="1">
+      <w:start w:val="1"/>
+      <w:numFmt w:val="lowerRoman"/>
+      <w:lvlText w:val="%3."/>
+      <w:lvlJc w:val="right"/>
+      <w:pPr>
+        <w:ind w:left="2520" w:hanging="180"/>
+      </w:pPr>
+    </w:lvl>
+    <w:lvl w:ilvl="3" w:tplc="0409000F" w:tentative="1">
+      <w:start w:val="1"/>
+      <w:numFmt w:val="decimal"/>
+      <w:lvlText w:val="%4."/>
+      <w:lvlJc w:val="left"/>
+      <w:pPr>
+        <w:ind w:left="3240" w:hanging="360"/>
+      </w:pPr>
+    </w:lvl>
+    <w:lvl w:ilvl="4" w:tplc="04090019" w:tentative="1">
+      <w:start w:val="1"/>
+      <w:numFmt w:val="lowerLetter"/>
+      <w:lvlText w:val="%5."/>
+      <w:lvlJc w:val="left"/>
+      <w:pPr>
+        <w:ind w:left="3960" w:hanging="360"/>
+      </w:pPr>
+    </w:lvl>
+    <w:lvl w:ilvl="5" w:tplc="0409001B" w:tentative="1">
+      <w:start w:val="1"/>
+      <w:numFmt w:val="lowerRoman"/>
+      <w:lvlText w:val="%6."/>
+      <w:lvlJc w:val="right"/>
+      <w:pPr>
+        <w:ind w:left="4680" w:hanging="180"/>
+      </w:pPr>
+    </w:lvl>
+    <w:lvl w:ilvl="6" w:tplc="0409000F" w:tentative="1">
+      <w:start w:val="1"/>
+      <w:numFmt w:val="decimal"/>
+      <w:lvlText w:val="%7."/>
+      <w:lvlJc w:val="left"/>
+      <w:pPr>
+        <w:ind w:left="5400" w:hanging="360"/>
+      </w:pPr>
+    </w:lvl>
+    <w:lvl w:ilvl="7" w:tplc="04090019" w:tentative="1">
+      <w:start w:val="1"/>
+      <w:numFmt w:val="lowerLetter"/>
+      <w:lvlText w:val="%8."/>
+      <w:lvlJc w:val="left"/>
+      <w:pPr>
+        <w:ind w:left="6120" w:hanging="360"/>
+      </w:pPr>
+    </w:lvl>
+    <w:lvl w:ilvl="8" w:tplc="0409001B" w:tentative="1">
+      <w:start w:val="1"/>
+      <w:numFmt w:val="lowerRoman"/>
+      <w:lvlText w:val="%9."/>
+      <w:lvlJc w:val="right"/>
+      <w:pPr>
+        <w:ind w:left="6840" w:hanging="180"/>
+      </w:pPr>
+    </w:lvl>
+  </w:abstractNum>
+  <w:abstractNum w:abstractNumId="2" w15:restartNumberingAfterBreak="0">
     <w:nsid w:val="2FED4A0B"/>
     <w:multiLevelType w:val="hybridMultilevel"/>
     <w:tmpl w:val="9724C2FC"/>
@@ -16337,7 +17414,7 @@
       </w:pPr>
     </w:lvl>
   </w:abstractNum>
-  <w:abstractNum w:abstractNumId="2" w15:restartNumberingAfterBreak="0">
+  <w:abstractNum w:abstractNumId="3" w15:restartNumberingAfterBreak="0">
     <w:nsid w:val="37CC4DA6"/>
     <w:multiLevelType w:val="hybridMultilevel"/>
     <w:tmpl w:val="54F847F6"/>
@@ -16450,7 +17527,7 @@
       </w:rPr>
     </w:lvl>
   </w:abstractNum>
-  <w:abstractNum w:abstractNumId="3" w15:restartNumberingAfterBreak="0">
+  <w:abstractNum w:abstractNumId="4" w15:restartNumberingAfterBreak="0">
     <w:nsid w:val="4BA0788D"/>
     <w:multiLevelType w:val="hybridMultilevel"/>
     <w:tmpl w:val="0010C300"/>
@@ -16536,7 +17613,96 @@
       </w:pPr>
     </w:lvl>
   </w:abstractNum>
-  <w:abstractNum w:abstractNumId="4" w15:restartNumberingAfterBreak="0">
+  <w:abstractNum w:abstractNumId="5" w15:restartNumberingAfterBreak="0">
+    <w:nsid w:val="595C6038"/>
+    <w:multiLevelType w:val="hybridMultilevel"/>
+    <w:tmpl w:val="8E7CB01A"/>
+    <w:lvl w:ilvl="0" w:tplc="417465EC">
+      <w:start w:val="1"/>
+      <w:numFmt w:val="decimal"/>
+      <w:lvlText w:val="%1-"/>
+      <w:lvlJc w:val="left"/>
+      <w:pPr>
+        <w:ind w:left="1080" w:hanging="360"/>
+      </w:pPr>
+      <w:rPr>
+        <w:rFonts w:hint="default"/>
+      </w:rPr>
+    </w:lvl>
+    <w:lvl w:ilvl="1" w:tplc="04090019" w:tentative="1">
+      <w:start w:val="1"/>
+      <w:numFmt w:val="lowerLetter"/>
+      <w:lvlText w:val="%2."/>
+      <w:lvlJc w:val="left"/>
+      <w:pPr>
+        <w:ind w:left="1800" w:hanging="360"/>
+      </w:pPr>
+    </w:lvl>
+    <w:lvl w:ilvl="2" w:tplc="0409001B" w:tentative="1">
+      <w:start w:val="1"/>
+      <w:numFmt w:val="lowerRoman"/>
+      <w:lvlText w:val="%3."/>
+      <w:lvlJc w:val="right"/>
+      <w:pPr>
+        <w:ind w:left="2520" w:hanging="180"/>
+      </w:pPr>
+    </w:lvl>
+    <w:lvl w:ilvl="3" w:tplc="0409000F" w:tentative="1">
+      <w:start w:val="1"/>
+      <w:numFmt w:val="decimal"/>
+      <w:lvlText w:val="%4."/>
+      <w:lvlJc w:val="left"/>
+      <w:pPr>
+        <w:ind w:left="3240" w:hanging="360"/>
+      </w:pPr>
+    </w:lvl>
+    <w:lvl w:ilvl="4" w:tplc="04090019" w:tentative="1">
+      <w:start w:val="1"/>
+      <w:numFmt w:val="lowerLetter"/>
+      <w:lvlText w:val="%5."/>
+      <w:lvlJc w:val="left"/>
+      <w:pPr>
+        <w:ind w:left="3960" w:hanging="360"/>
+      </w:pPr>
+    </w:lvl>
+    <w:lvl w:ilvl="5" w:tplc="0409001B" w:tentative="1">
+      <w:start w:val="1"/>
+      <w:numFmt w:val="lowerRoman"/>
+      <w:lvlText w:val="%6."/>
+      <w:lvlJc w:val="right"/>
+      <w:pPr>
+        <w:ind w:left="4680" w:hanging="180"/>
+      </w:pPr>
+    </w:lvl>
+    <w:lvl w:ilvl="6" w:tplc="0409000F" w:tentative="1">
+      <w:start w:val="1"/>
+      <w:numFmt w:val="decimal"/>
+      <w:lvlText w:val="%7."/>
+      <w:lvlJc w:val="left"/>
+      <w:pPr>
+        <w:ind w:left="5400" w:hanging="360"/>
+      </w:pPr>
+    </w:lvl>
+    <w:lvl w:ilvl="7" w:tplc="04090019" w:tentative="1">
+      <w:start w:val="1"/>
+      <w:numFmt w:val="lowerLetter"/>
+      <w:lvlText w:val="%8."/>
+      <w:lvlJc w:val="left"/>
+      <w:pPr>
+        <w:ind w:left="6120" w:hanging="360"/>
+      </w:pPr>
+    </w:lvl>
+    <w:lvl w:ilvl="8" w:tplc="0409001B" w:tentative="1">
+      <w:start w:val="1"/>
+      <w:numFmt w:val="lowerRoman"/>
+      <w:lvlText w:val="%9."/>
+      <w:lvlJc w:val="right"/>
+      <w:pPr>
+        <w:ind w:left="6840" w:hanging="180"/>
+      </w:pPr>
+    </w:lvl>
+  </w:abstractNum>
+  <w:abstractNum w:abstractNumId="6" w15:restartNumberingAfterBreak="0">
     <w:nsid w:val="5AB47292"/>
     <w:multiLevelType w:val="hybridMultilevel"/>
     <w:tmpl w:val="4CE211E6"/>
@@ -16622,11 +17788,100 @@
       </w:pPr>
     </w:lvl>
   </w:abstractNum>
+  <w:abstractNum w:abstractNumId="7" w15:restartNumberingAfterBreak="0">
+    <w:nsid w:val="5DFB3944"/>
+    <w:multiLevelType w:val="hybridMultilevel"/>
+    <w:tmpl w:val="8E7CB01A"/>
+    <w:lvl w:ilvl="0" w:tplc="FFFFFFFF">
+      <w:start w:val="1"/>
+      <w:numFmt w:val="decimal"/>
+      <w:lvlText w:val="%1-"/>
+      <w:lvlJc w:val="left"/>
+      <w:pPr>
+        <w:ind w:left="1080" w:hanging="360"/>
+      </w:pPr>
+      <w:rPr>
+        <w:rFonts w:hint="default"/>
+      </w:rPr>
+    </w:lvl>
+    <w:lvl w:ilvl="1" w:tplc="FFFFFFFF" w:tentative="1">
+      <w:start w:val="1"/>
+      <w:numFmt w:val="lowerLetter"/>
+      <w:lvlText w:val="%2."/>
+      <w:lvlJc w:val="left"/>
+      <w:pPr>
+        <w:ind w:left="1800" w:hanging="360"/>
+      </w:pPr>
+    </w:lvl>
+    <w:lvl w:ilvl="2" w:tplc="FFFFFFFF" w:tentative="1">
+      <w:start w:val="1"/>
+      <w:numFmt w:val="lowerRoman"/>
+      <w:lvlText w:val="%3."/>
+      <w:lvlJc w:val="right"/>
+      <w:pPr>
+        <w:ind w:left="2520" w:hanging="180"/>
+      </w:pPr>
+    </w:lvl>
+    <w:lvl w:ilvl="3" w:tplc="FFFFFFFF" w:tentative="1">
+      <w:start w:val="1"/>
+      <w:numFmt w:val="decimal"/>
+      <w:lvlText w:val="%4."/>
+      <w:lvlJc w:val="left"/>
+      <w:pPr>
+        <w:ind w:left="3240" w:hanging="360"/>
+      </w:pPr>
+    </w:lvl>
+    <w:lvl w:ilvl="4" w:tplc="FFFFFFFF" w:tentative="1">
+      <w:start w:val="1"/>
+      <w:numFmt w:val="lowerLetter"/>
+      <w:lvlText w:val="%5."/>
+      <w:lvlJc w:val="left"/>
+      <w:pPr>
+        <w:ind w:left="3960" w:hanging="360"/>
+      </w:pPr>
+    </w:lvl>
+    <w:lvl w:ilvl="5" w:tplc="FFFFFFFF" w:tentative="1">
+      <w:start w:val="1"/>
+      <w:numFmt w:val="lowerRoman"/>
+      <w:lvlText w:val="%6."/>
+      <w:lvlJc w:val="right"/>
+      <w:pPr>
+        <w:ind w:left="4680" w:hanging="180"/>
+      </w:pPr>
+    </w:lvl>
+    <w:lvl w:ilvl="6" w:tplc="FFFFFFFF" w:tentative="1">
+      <w:start w:val="1"/>
+      <w:numFmt w:val="decimal"/>
+      <w:lvlText w:val="%7."/>
+      <w:lvlJc w:val="left"/>
+      <w:pPr>
+        <w:ind w:left="5400" w:hanging="360"/>
+      </w:pPr>
+    </w:lvl>
+    <w:lvl w:ilvl="7" w:tplc="FFFFFFFF" w:tentative="1">
+      <w:start w:val="1"/>
+      <w:numFmt w:val="lowerLetter"/>
+      <w:lvlText w:val="%8."/>
+      <w:lvlJc w:val="left"/>
+      <w:pPr>
+        <w:ind w:left="6120" w:hanging="360"/>
+      </w:pPr>
+    </w:lvl>
+    <w:lvl w:ilvl="8" w:tplc="FFFFFFFF" w:tentative="1">
+      <w:start w:val="1"/>
+      <w:numFmt w:val="lowerRoman"/>
+      <w:lvlText w:val="%9."/>
+      <w:lvlJc w:val="right"/>
+      <w:pPr>
+        <w:ind w:left="6840" w:hanging="180"/>
+      </w:pPr>
+    </w:lvl>
+  </w:abstractNum>
   <w:num w:numId="1">
     <w:abstractNumId w:val="0"/>
   </w:num>
   <w:num w:numId="2">
-    <w:abstractNumId w:val="3"/>
+    <w:abstractNumId w:val="4"/>
     <w:lvlOverride w:ilvl="0">
       <w:startOverride w:val="1"/>
     </w:lvlOverride>
@@ -16656,16 +17911,25 @@
     </w:lvlOverride>
   </w:num>
   <w:num w:numId="3">
+    <w:abstractNumId w:val="4"/>
+  </w:num>
+  <w:num w:numId="4">
+    <w:abstractNumId w:val="2"/>
+  </w:num>
+  <w:num w:numId="5">
+    <w:abstractNumId w:val="6"/>
+  </w:num>
+  <w:num w:numId="6">
     <w:abstractNumId w:val="3"/>
   </w:num>
-  <w:num w:numId="4">
+  <w:num w:numId="7">
+    <w:abstractNumId w:val="5"/>
+  </w:num>
+  <w:num w:numId="8">
+    <w:abstractNumId w:val="7"/>
+  </w:num>
+  <w:num w:numId="9">
     <w:abstractNumId w:val="1"/>
-  </w:num>
-  <w:num w:numId="5">
-    <w:abstractNumId w:val="4"/>
-  </w:num>
-  <w:num w:numId="6">
-    <w:abstractNumId w:val="2"/>
   </w:num>
 </w:numbering>
 </file>

</xml_diff>

<commit_message>
Added test results, and test plan
</commit_message>
<xml_diff>
--- a/Xecured Password Manager Documents/Xecure_Password_Manager.docx
+++ b/Xecured Password Manager Documents/Xecure_Password_Manager.docx
@@ -15196,7 +15196,158 @@
           <w:sz w:val="24"/>
           <w:szCs w:val="24"/>
         </w:rPr>
-        <w:t xml:space="preserve">he first step of the testing process involved finding volunteers to test the application for usability and errors. For this test three users were selected and each one of them represents a specific demographic (inexperienced, experience, and very experienced). All three </w:t>
+        <w:t>he first step of the testing process involved</w:t>
+      </w:r>
+      <w:r>
+        <w:rPr>
+          <w:rStyle w:val="markedcontent"/>
+          <w:rFonts w:ascii="Times New Roman" w:hAnsi="Times New Roman" w:cs="Times New Roman"/>
+          <w:sz w:val="24"/>
+          <w:szCs w:val="24"/>
+        </w:rPr>
+        <w:t xml:space="preserve"> creating test cases for the application.</w:t>
+      </w:r>
+      <w:r>
+        <w:rPr>
+          <w:rStyle w:val="markedcontent"/>
+          <w:rFonts w:ascii="Times New Roman" w:hAnsi="Times New Roman" w:cs="Times New Roman"/>
+          <w:sz w:val="24"/>
+          <w:szCs w:val="24"/>
+        </w:rPr>
+        <w:t xml:space="preserve"> </w:t>
+      </w:r>
+      <w:r>
+        <w:rPr>
+          <w:rStyle w:val="markedcontent"/>
+          <w:rFonts w:ascii="Times New Roman" w:hAnsi="Times New Roman" w:cs="Times New Roman"/>
+          <w:sz w:val="24"/>
+          <w:szCs w:val="24"/>
+        </w:rPr>
+        <w:t>For a detailed look of the test cases please refer to the “</w:t>
+      </w:r>
+      <w:proofErr w:type="spellStart"/>
+      <w:r>
+        <w:rPr>
+          <w:rStyle w:val="markedcontent"/>
+          <w:rFonts w:ascii="Times New Roman" w:hAnsi="Times New Roman" w:cs="Times New Roman"/>
+          <w:sz w:val="24"/>
+          <w:szCs w:val="24"/>
+        </w:rPr>
+        <w:t>Xecured</w:t>
+      </w:r>
+      <w:proofErr w:type="spellEnd"/>
+      <w:r>
+        <w:rPr>
+          <w:rStyle w:val="markedcontent"/>
+          <w:rFonts w:ascii="Times New Roman" w:hAnsi="Times New Roman" w:cs="Times New Roman"/>
+          <w:sz w:val="24"/>
+          <w:szCs w:val="24"/>
+        </w:rPr>
+        <w:t xml:space="preserve"> Password Manager Test Cases” document.</w:t>
+      </w:r>
+      <w:r>
+        <w:rPr>
+          <w:rStyle w:val="markedcontent"/>
+          <w:rFonts w:ascii="Times New Roman" w:hAnsi="Times New Roman" w:cs="Times New Roman"/>
+          <w:sz w:val="24"/>
+          <w:szCs w:val="24"/>
+        </w:rPr>
+        <w:t xml:space="preserve"> This document describes in detail the behavior of the application given an input. The tests cases were created through an iterative process of creating test cases to test the application, and then gathering feedback from</w:t>
+      </w:r>
+      <w:r>
+        <w:rPr>
+          <w:rStyle w:val="markedcontent"/>
+          <w:rFonts w:ascii="Times New Roman" w:hAnsi="Times New Roman" w:cs="Times New Roman"/>
+          <w:sz w:val="24"/>
+          <w:szCs w:val="24"/>
+        </w:rPr>
+        <w:t xml:space="preserve"> volunteers. This process was repeated three times and the result was the current version of the </w:t>
+      </w:r>
+      <w:r>
+        <w:rPr>
+          <w:rStyle w:val="markedcontent"/>
+          <w:rFonts w:ascii="Times New Roman" w:hAnsi="Times New Roman" w:cs="Times New Roman"/>
+          <w:sz w:val="24"/>
+          <w:szCs w:val="24"/>
+        </w:rPr>
+        <w:t>“</w:t>
+      </w:r>
+      <w:proofErr w:type="spellStart"/>
+      <w:r>
+        <w:rPr>
+          <w:rStyle w:val="markedcontent"/>
+          <w:rFonts w:ascii="Times New Roman" w:hAnsi="Times New Roman" w:cs="Times New Roman"/>
+          <w:sz w:val="24"/>
+          <w:szCs w:val="24"/>
+        </w:rPr>
+        <w:t>Xecured</w:t>
+      </w:r>
+      <w:proofErr w:type="spellEnd"/>
+      <w:r>
+        <w:rPr>
+          <w:rStyle w:val="markedcontent"/>
+          <w:rFonts w:ascii="Times New Roman" w:hAnsi="Times New Roman" w:cs="Times New Roman"/>
+          <w:sz w:val="24"/>
+          <w:szCs w:val="24"/>
+        </w:rPr>
+        <w:t xml:space="preserve"> Password Manager Test Cases”</w:t>
+      </w:r>
+      <w:r>
+        <w:rPr>
+          <w:rStyle w:val="markedcontent"/>
+          <w:rFonts w:ascii="Times New Roman" w:hAnsi="Times New Roman" w:cs="Times New Roman"/>
+          <w:sz w:val="24"/>
+          <w:szCs w:val="24"/>
+        </w:rPr>
+        <w:t>.</w:t>
+      </w:r>
+    </w:p>
+    <w:p>
+      <w:pPr>
+        <w:spacing w:after="0" w:line="480" w:lineRule="auto"/>
+        <w:ind w:left="720"/>
+        <w:rPr>
+          <w:rStyle w:val="markedcontent"/>
+          <w:rFonts w:ascii="Times New Roman" w:hAnsi="Times New Roman" w:cs="Times New Roman"/>
+          <w:sz w:val="24"/>
+          <w:szCs w:val="24"/>
+        </w:rPr>
+      </w:pPr>
+      <w:r>
+        <w:rPr>
+          <w:rStyle w:val="markedcontent"/>
+          <w:rFonts w:ascii="Times New Roman" w:hAnsi="Times New Roman" w:cs="Times New Roman"/>
+          <w:sz w:val="24"/>
+          <w:szCs w:val="24"/>
+        </w:rPr>
+        <w:t>The user feedback</w:t>
+      </w:r>
+      <w:r>
+        <w:rPr>
+          <w:rStyle w:val="markedcontent"/>
+          <w:rFonts w:ascii="Times New Roman" w:hAnsi="Times New Roman" w:cs="Times New Roman"/>
+          <w:sz w:val="24"/>
+          <w:szCs w:val="24"/>
+        </w:rPr>
+        <w:t xml:space="preserve"> </w:t>
+      </w:r>
+      <w:r>
+        <w:rPr>
+          <w:rStyle w:val="markedcontent"/>
+          <w:rFonts w:ascii="Times New Roman" w:hAnsi="Times New Roman" w:cs="Times New Roman"/>
+          <w:sz w:val="24"/>
+          <w:szCs w:val="24"/>
+        </w:rPr>
+        <w:t>process involved finding</w:t>
+      </w:r>
+      <w:r>
+        <w:rPr>
+          <w:rStyle w:val="markedcontent"/>
+          <w:rFonts w:ascii="Times New Roman" w:hAnsi="Times New Roman" w:cs="Times New Roman"/>
+          <w:sz w:val="24"/>
+          <w:szCs w:val="24"/>
+        </w:rPr>
+        <w:t xml:space="preserve"> volunteers to test the application for usability and errors. For this test three users were selected and each one of them represents a specific demographic (inexperienced, experience, and very experienced). All three </w:t>
       </w:r>
       <w:r>
         <w:rPr>
@@ -15268,16 +15419,7 @@
           <w:sz w:val="24"/>
           <w:szCs w:val="24"/>
         </w:rPr>
-        <w:t xml:space="preserve"> 1</w:t>
-      </w:r>
-      <w:r>
-        <w:rPr>
-          <w:rStyle w:val="markedcontent"/>
-          <w:rFonts w:ascii="Times New Roman" w:hAnsi="Times New Roman" w:cs="Times New Roman"/>
-          <w:sz w:val="24"/>
-          <w:szCs w:val="24"/>
-        </w:rPr>
-        <w:t xml:space="preserve"> – Use the </w:t>
+        <w:t xml:space="preserve"> 1 – Use the </w:t>
       </w:r>
       <w:proofErr w:type="spellStart"/>
       <w:r>
@@ -15318,7 +15460,165 @@
           <w:sz w:val="24"/>
           <w:szCs w:val="24"/>
         </w:rPr>
-        <w:t>2</w:t>
+        <w:t xml:space="preserve">2 – Log into the </w:t>
+      </w:r>
+      <w:proofErr w:type="spellStart"/>
+      <w:r>
+        <w:rPr>
+          <w:rStyle w:val="markedcontent"/>
+          <w:rFonts w:ascii="Times New Roman" w:hAnsi="Times New Roman" w:cs="Times New Roman"/>
+          <w:sz w:val="24"/>
+          <w:szCs w:val="24"/>
+        </w:rPr>
+        <w:t>Xecure</w:t>
+      </w:r>
+      <w:proofErr w:type="spellEnd"/>
+      <w:r>
+        <w:rPr>
+          <w:rStyle w:val="markedcontent"/>
+          <w:rFonts w:ascii="Times New Roman" w:hAnsi="Times New Roman" w:cs="Times New Roman"/>
+          <w:sz w:val="24"/>
+          <w:szCs w:val="24"/>
+        </w:rPr>
+        <w:t xml:space="preserve"> Password Manager application.</w:t>
+      </w:r>
+    </w:p>
+    <w:p>
+      <w:pPr>
+        <w:spacing w:after="0" w:line="480" w:lineRule="auto"/>
+        <w:ind w:left="720"/>
+        <w:rPr>
+          <w:rStyle w:val="markedcontent"/>
+          <w:rFonts w:ascii="Times New Roman" w:hAnsi="Times New Roman" w:cs="Times New Roman"/>
+          <w:sz w:val="24"/>
+          <w:szCs w:val="24"/>
+        </w:rPr>
+      </w:pPr>
+      <w:r>
+        <w:rPr>
+          <w:rStyle w:val="markedcontent"/>
+          <w:rFonts w:ascii="Times New Roman" w:hAnsi="Times New Roman" w:cs="Times New Roman"/>
+          <w:sz w:val="24"/>
+          <w:szCs w:val="24"/>
+        </w:rPr>
+        <w:t xml:space="preserve">3 – Add two </w:t>
+      </w:r>
+      <w:r>
+        <w:rPr>
+          <w:rStyle w:val="markedcontent"/>
+          <w:rFonts w:ascii="Times New Roman" w:hAnsi="Times New Roman" w:cs="Times New Roman"/>
+          <w:sz w:val="24"/>
+          <w:szCs w:val="24"/>
+        </w:rPr>
+        <w:t xml:space="preserve">new </w:t>
+      </w:r>
+      <w:r>
+        <w:rPr>
+          <w:rStyle w:val="markedcontent"/>
+          <w:rFonts w:ascii="Times New Roman" w:hAnsi="Times New Roman" w:cs="Times New Roman"/>
+          <w:sz w:val="24"/>
+          <w:szCs w:val="24"/>
+        </w:rPr>
+        <w:t>record</w:t>
+      </w:r>
+      <w:r>
+        <w:rPr>
+          <w:rStyle w:val="markedcontent"/>
+          <w:rFonts w:ascii="Times New Roman" w:hAnsi="Times New Roman" w:cs="Times New Roman"/>
+          <w:sz w:val="24"/>
+          <w:szCs w:val="24"/>
+        </w:rPr>
+        <w:t>s to your account. Use a randomly generated password for your first record. For your second record, enter your own password.</w:t>
+      </w:r>
+    </w:p>
+    <w:p>
+      <w:pPr>
+        <w:spacing w:after="0" w:line="480" w:lineRule="auto"/>
+        <w:ind w:left="720"/>
+        <w:rPr>
+          <w:rStyle w:val="markedcontent"/>
+          <w:rFonts w:ascii="Times New Roman" w:hAnsi="Times New Roman" w:cs="Times New Roman"/>
+          <w:sz w:val="24"/>
+          <w:szCs w:val="24"/>
+        </w:rPr>
+      </w:pPr>
+      <w:r>
+        <w:rPr>
+          <w:rStyle w:val="markedcontent"/>
+          <w:rFonts w:ascii="Times New Roman" w:hAnsi="Times New Roman" w:cs="Times New Roman"/>
+          <w:sz w:val="24"/>
+          <w:szCs w:val="24"/>
+        </w:rPr>
+        <w:t xml:space="preserve">4 </w:t>
+      </w:r>
+      <w:r>
+        <w:rPr>
+          <w:rStyle w:val="markedcontent"/>
+          <w:rFonts w:ascii="Times New Roman" w:hAnsi="Times New Roman" w:cs="Times New Roman"/>
+          <w:sz w:val="24"/>
+          <w:szCs w:val="24"/>
+        </w:rPr>
+        <w:t>– Retrieve and display the information for one of your records.</w:t>
+      </w:r>
+    </w:p>
+    <w:p>
+      <w:pPr>
+        <w:spacing w:after="0" w:line="480" w:lineRule="auto"/>
+        <w:ind w:left="720"/>
+        <w:rPr>
+          <w:rStyle w:val="markedcontent"/>
+          <w:rFonts w:ascii="Times New Roman" w:hAnsi="Times New Roman" w:cs="Times New Roman"/>
+          <w:sz w:val="24"/>
+          <w:szCs w:val="24"/>
+        </w:rPr>
+      </w:pPr>
+      <w:r>
+        <w:rPr>
+          <w:rStyle w:val="markedcontent"/>
+          <w:rFonts w:ascii="Times New Roman" w:hAnsi="Times New Roman" w:cs="Times New Roman"/>
+          <w:sz w:val="24"/>
+          <w:szCs w:val="24"/>
+        </w:rPr>
+        <w:t xml:space="preserve">5 </w:t>
+      </w:r>
+      <w:r>
+        <w:rPr>
+          <w:rStyle w:val="markedcontent"/>
+          <w:rFonts w:ascii="Times New Roman" w:hAnsi="Times New Roman" w:cs="Times New Roman"/>
+          <w:sz w:val="24"/>
+          <w:szCs w:val="24"/>
+        </w:rPr>
+        <w:t>– Retrieve and display the information of all your records.</w:t>
+      </w:r>
+    </w:p>
+    <w:p>
+      <w:pPr>
+        <w:spacing w:after="0" w:line="480" w:lineRule="auto"/>
+        <w:ind w:left="720"/>
+        <w:rPr>
+          <w:rStyle w:val="markedcontent"/>
+          <w:rFonts w:ascii="Times New Roman" w:hAnsi="Times New Roman" w:cs="Times New Roman"/>
+          <w:sz w:val="24"/>
+          <w:szCs w:val="24"/>
+        </w:rPr>
+      </w:pPr>
+      <w:r>
+        <w:rPr>
+          <w:rStyle w:val="markedcontent"/>
+          <w:rFonts w:ascii="Times New Roman" w:hAnsi="Times New Roman" w:cs="Times New Roman"/>
+          <w:sz w:val="24"/>
+          <w:szCs w:val="24"/>
+        </w:rPr>
+        <w:t xml:space="preserve">6 </w:t>
+      </w:r>
+      <w:r>
+        <w:rPr>
+          <w:rStyle w:val="markedcontent"/>
+          <w:rFonts w:ascii="Times New Roman" w:hAnsi="Times New Roman" w:cs="Times New Roman"/>
+          <w:sz w:val="24"/>
+          <w:szCs w:val="24"/>
+        </w:rPr>
+        <w:t>–</w:t>
       </w:r>
       <w:r>
         <w:rPr>
@@ -15336,27 +15636,43 @@
           <w:sz w:val="24"/>
           <w:szCs w:val="24"/>
         </w:rPr>
-        <w:t xml:space="preserve">– Log into the </w:t>
-      </w:r>
-      <w:proofErr w:type="spellStart"/>
-      <w:r>
-        <w:rPr>
-          <w:rStyle w:val="markedcontent"/>
-          <w:rFonts w:ascii="Times New Roman" w:hAnsi="Times New Roman" w:cs="Times New Roman"/>
-          <w:sz w:val="24"/>
-          <w:szCs w:val="24"/>
-        </w:rPr>
-        <w:t>Xecure</w:t>
-      </w:r>
-      <w:proofErr w:type="spellEnd"/>
-      <w:r>
-        <w:rPr>
-          <w:rStyle w:val="markedcontent"/>
-          <w:rFonts w:ascii="Times New Roman" w:hAnsi="Times New Roman" w:cs="Times New Roman"/>
-          <w:sz w:val="24"/>
-          <w:szCs w:val="24"/>
-        </w:rPr>
-        <w:t xml:space="preserve"> Password Manager application.</w:t>
+        <w:t>Update the password of one of your records</w:t>
+      </w:r>
+      <w:r>
+        <w:rPr>
+          <w:rStyle w:val="markedcontent"/>
+          <w:rFonts w:ascii="Times New Roman" w:hAnsi="Times New Roman" w:cs="Times New Roman"/>
+          <w:sz w:val="24"/>
+          <w:szCs w:val="24"/>
+        </w:rPr>
+        <w:t>,</w:t>
+      </w:r>
+      <w:r>
+        <w:rPr>
+          <w:rStyle w:val="markedcontent"/>
+          <w:rFonts w:ascii="Times New Roman" w:hAnsi="Times New Roman" w:cs="Times New Roman"/>
+          <w:sz w:val="24"/>
+          <w:szCs w:val="24"/>
+        </w:rPr>
+        <w:t xml:space="preserve"> then retrieve and display it to </w:t>
+      </w:r>
+      <w:r>
+        <w:rPr>
+          <w:rStyle w:val="markedcontent"/>
+          <w:rFonts w:ascii="Times New Roman" w:hAnsi="Times New Roman" w:cs="Times New Roman"/>
+          <w:sz w:val="24"/>
+          <w:szCs w:val="24"/>
+        </w:rPr>
+        <w:t>the screen</w:t>
+      </w:r>
+      <w:r>
+        <w:rPr>
+          <w:rStyle w:val="markedcontent"/>
+          <w:rFonts w:ascii="Times New Roman" w:hAnsi="Times New Roman" w:cs="Times New Roman"/>
+          <w:sz w:val="24"/>
+          <w:szCs w:val="24"/>
+        </w:rPr>
+        <w:t xml:space="preserve">. </w:t>
       </w:r>
     </w:p>
     <w:p>
@@ -15377,52 +15693,34 @@
           <w:sz w:val="24"/>
           <w:szCs w:val="24"/>
         </w:rPr>
-        <w:t>3</w:t>
-      </w:r>
-      <w:r>
-        <w:rPr>
-          <w:rStyle w:val="markedcontent"/>
-          <w:rFonts w:ascii="Times New Roman" w:hAnsi="Times New Roman" w:cs="Times New Roman"/>
-          <w:sz w:val="24"/>
-          <w:szCs w:val="24"/>
-        </w:rPr>
-        <w:t xml:space="preserve"> </w:t>
-      </w:r>
-      <w:r>
-        <w:rPr>
-          <w:rStyle w:val="markedcontent"/>
-          <w:rFonts w:ascii="Times New Roman" w:hAnsi="Times New Roman" w:cs="Times New Roman"/>
-          <w:sz w:val="24"/>
-          <w:szCs w:val="24"/>
-        </w:rPr>
-        <w:t xml:space="preserve">– Add two </w:t>
-      </w:r>
-      <w:r>
-        <w:rPr>
-          <w:rStyle w:val="markedcontent"/>
-          <w:rFonts w:ascii="Times New Roman" w:hAnsi="Times New Roman" w:cs="Times New Roman"/>
-          <w:sz w:val="24"/>
-          <w:szCs w:val="24"/>
-        </w:rPr>
-        <w:t xml:space="preserve">new </w:t>
-      </w:r>
-      <w:r>
-        <w:rPr>
-          <w:rStyle w:val="markedcontent"/>
-          <w:rFonts w:ascii="Times New Roman" w:hAnsi="Times New Roman" w:cs="Times New Roman"/>
-          <w:sz w:val="24"/>
-          <w:szCs w:val="24"/>
-        </w:rPr>
-        <w:t>record</w:t>
-      </w:r>
-      <w:r>
-        <w:rPr>
-          <w:rStyle w:val="markedcontent"/>
-          <w:rFonts w:ascii="Times New Roman" w:hAnsi="Times New Roman" w:cs="Times New Roman"/>
-          <w:sz w:val="24"/>
-          <w:szCs w:val="24"/>
-        </w:rPr>
-        <w:t>s to your account. Use a randomly generated password for your first record. For your second record, enter your own password.</w:t>
+        <w:t xml:space="preserve">7 </w:t>
+      </w:r>
+      <w:r>
+        <w:rPr>
+          <w:rStyle w:val="markedcontent"/>
+          <w:rFonts w:ascii="Times New Roman" w:hAnsi="Times New Roman" w:cs="Times New Roman"/>
+          <w:sz w:val="24"/>
+          <w:szCs w:val="24"/>
+        </w:rPr>
+        <w:t xml:space="preserve">– Delete one of your records and then display </w:t>
+      </w:r>
+      <w:r>
+        <w:rPr>
+          <w:rStyle w:val="markedcontent"/>
+          <w:rFonts w:ascii="Times New Roman" w:hAnsi="Times New Roman" w:cs="Times New Roman"/>
+          <w:sz w:val="24"/>
+          <w:szCs w:val="24"/>
+        </w:rPr>
+        <w:t>all</w:t>
+      </w:r>
+      <w:r>
+        <w:rPr>
+          <w:rStyle w:val="markedcontent"/>
+          <w:rFonts w:ascii="Times New Roman" w:hAnsi="Times New Roman" w:cs="Times New Roman"/>
+          <w:sz w:val="24"/>
+          <w:szCs w:val="24"/>
+        </w:rPr>
+        <w:t xml:space="preserve"> your records.</w:t>
       </w:r>
     </w:p>
     <w:p>
@@ -15443,25 +15741,43 @@
           <w:sz w:val="24"/>
           <w:szCs w:val="24"/>
         </w:rPr>
-        <w:t>4</w:t>
-      </w:r>
-      <w:r>
-        <w:rPr>
-          <w:rStyle w:val="markedcontent"/>
-          <w:rFonts w:ascii="Times New Roman" w:hAnsi="Times New Roman" w:cs="Times New Roman"/>
-          <w:sz w:val="24"/>
-          <w:szCs w:val="24"/>
-        </w:rPr>
-        <w:t xml:space="preserve"> </w:t>
-      </w:r>
-      <w:r>
-        <w:rPr>
-          <w:rStyle w:val="markedcontent"/>
-          <w:rFonts w:ascii="Times New Roman" w:hAnsi="Times New Roman" w:cs="Times New Roman"/>
-          <w:sz w:val="24"/>
-          <w:szCs w:val="24"/>
-        </w:rPr>
-        <w:t>– Retrieve and display the information for one of your records.</w:t>
+        <w:t xml:space="preserve">8 – Change your </w:t>
+      </w:r>
+      <w:r>
+        <w:rPr>
+          <w:rStyle w:val="markedcontent"/>
+          <w:rFonts w:ascii="Times New Roman" w:hAnsi="Times New Roman" w:cs="Times New Roman"/>
+          <w:sz w:val="24"/>
+          <w:szCs w:val="24"/>
+        </w:rPr>
+        <w:t>Master</w:t>
+      </w:r>
+      <w:r>
+        <w:rPr>
+          <w:rStyle w:val="markedcontent"/>
+          <w:rFonts w:ascii="Times New Roman" w:hAnsi="Times New Roman" w:cs="Times New Roman"/>
+          <w:sz w:val="24"/>
+          <w:szCs w:val="24"/>
+        </w:rPr>
+        <w:t xml:space="preserve"> password</w:t>
+      </w:r>
+      <w:r>
+        <w:rPr>
+          <w:rStyle w:val="markedcontent"/>
+          <w:rFonts w:ascii="Times New Roman" w:hAnsi="Times New Roman" w:cs="Times New Roman"/>
+          <w:sz w:val="24"/>
+          <w:szCs w:val="24"/>
+        </w:rPr>
+        <w:t>,</w:t>
+      </w:r>
+      <w:r>
+        <w:rPr>
+          <w:rStyle w:val="markedcontent"/>
+          <w:rFonts w:ascii="Times New Roman" w:hAnsi="Times New Roman" w:cs="Times New Roman"/>
+          <w:sz w:val="24"/>
+          <w:szCs w:val="24"/>
+        </w:rPr>
+        <w:t xml:space="preserve"> then log out and try to login with your new password.</w:t>
       </w:r>
     </w:p>
     <w:p>
@@ -15482,25 +15798,55 @@
           <w:sz w:val="24"/>
           <w:szCs w:val="24"/>
         </w:rPr>
-        <w:t>5</w:t>
-      </w:r>
-      <w:r>
-        <w:rPr>
-          <w:rStyle w:val="markedcontent"/>
-          <w:rFonts w:ascii="Times New Roman" w:hAnsi="Times New Roman" w:cs="Times New Roman"/>
-          <w:sz w:val="24"/>
-          <w:szCs w:val="24"/>
-        </w:rPr>
-        <w:t xml:space="preserve"> </w:t>
-      </w:r>
-      <w:r>
-        <w:rPr>
-          <w:rStyle w:val="markedcontent"/>
-          <w:rFonts w:ascii="Times New Roman" w:hAnsi="Times New Roman" w:cs="Times New Roman"/>
-          <w:sz w:val="24"/>
-          <w:szCs w:val="24"/>
-        </w:rPr>
-        <w:t>– Retrieve and display the information of all your records.</w:t>
+        <w:lastRenderedPageBreak/>
+        <w:t xml:space="preserve">9 – Delete </w:t>
+      </w:r>
+      <w:r>
+        <w:rPr>
+          <w:rStyle w:val="markedcontent"/>
+          <w:rFonts w:ascii="Times New Roman" w:hAnsi="Times New Roman" w:cs="Times New Roman"/>
+          <w:sz w:val="24"/>
+          <w:szCs w:val="24"/>
+        </w:rPr>
+        <w:t>all</w:t>
+      </w:r>
+      <w:r>
+        <w:rPr>
+          <w:rStyle w:val="markedcontent"/>
+          <w:rFonts w:ascii="Times New Roman" w:hAnsi="Times New Roman" w:cs="Times New Roman"/>
+          <w:sz w:val="24"/>
+          <w:szCs w:val="24"/>
+        </w:rPr>
+        <w:t xml:space="preserve"> your records, and then try to </w:t>
+      </w:r>
+      <w:r>
+        <w:rPr>
+          <w:rStyle w:val="markedcontent"/>
+          <w:rFonts w:ascii="Times New Roman" w:hAnsi="Times New Roman" w:cs="Times New Roman"/>
+          <w:sz w:val="24"/>
+          <w:szCs w:val="24"/>
+        </w:rPr>
+        <w:t xml:space="preserve">display </w:t>
+      </w:r>
+      <w:proofErr w:type="gramStart"/>
+      <w:r>
+        <w:rPr>
+          <w:rStyle w:val="markedcontent"/>
+          <w:rFonts w:ascii="Times New Roman" w:hAnsi="Times New Roman" w:cs="Times New Roman"/>
+          <w:sz w:val="24"/>
+          <w:szCs w:val="24"/>
+        </w:rPr>
+        <w:t>all of</w:t>
+      </w:r>
+      <w:proofErr w:type="gramEnd"/>
+      <w:r>
+        <w:rPr>
+          <w:rStyle w:val="markedcontent"/>
+          <w:rFonts w:ascii="Times New Roman" w:hAnsi="Times New Roman" w:cs="Times New Roman"/>
+          <w:sz w:val="24"/>
+          <w:szCs w:val="24"/>
+        </w:rPr>
+        <w:t xml:space="preserve"> your records to the screen.</w:t>
       </w:r>
     </w:p>
     <w:p>
@@ -15521,263 +15867,6 @@
           <w:sz w:val="24"/>
           <w:szCs w:val="24"/>
         </w:rPr>
-        <w:t xml:space="preserve">6 </w:t>
-      </w:r>
-      <w:r>
-        <w:rPr>
-          <w:rStyle w:val="markedcontent"/>
-          <w:rFonts w:ascii="Times New Roman" w:hAnsi="Times New Roman" w:cs="Times New Roman"/>
-          <w:sz w:val="24"/>
-          <w:szCs w:val="24"/>
-        </w:rPr>
-        <w:t>–</w:t>
-      </w:r>
-      <w:r>
-        <w:rPr>
-          <w:rStyle w:val="markedcontent"/>
-          <w:rFonts w:ascii="Times New Roman" w:hAnsi="Times New Roman" w:cs="Times New Roman"/>
-          <w:sz w:val="24"/>
-          <w:szCs w:val="24"/>
-        </w:rPr>
-        <w:t xml:space="preserve"> </w:t>
-      </w:r>
-      <w:r>
-        <w:rPr>
-          <w:rStyle w:val="markedcontent"/>
-          <w:rFonts w:ascii="Times New Roman" w:hAnsi="Times New Roman" w:cs="Times New Roman"/>
-          <w:sz w:val="24"/>
-          <w:szCs w:val="24"/>
-        </w:rPr>
-        <w:t>Update the password of one of your records</w:t>
-      </w:r>
-      <w:r>
-        <w:rPr>
-          <w:rStyle w:val="markedcontent"/>
-          <w:rFonts w:ascii="Times New Roman" w:hAnsi="Times New Roman" w:cs="Times New Roman"/>
-          <w:sz w:val="24"/>
-          <w:szCs w:val="24"/>
-        </w:rPr>
-        <w:t>,</w:t>
-      </w:r>
-      <w:r>
-        <w:rPr>
-          <w:rStyle w:val="markedcontent"/>
-          <w:rFonts w:ascii="Times New Roman" w:hAnsi="Times New Roman" w:cs="Times New Roman"/>
-          <w:sz w:val="24"/>
-          <w:szCs w:val="24"/>
-        </w:rPr>
-        <w:t xml:space="preserve"> then retrieve and display it to </w:t>
-      </w:r>
-      <w:r>
-        <w:rPr>
-          <w:rStyle w:val="markedcontent"/>
-          <w:rFonts w:ascii="Times New Roman" w:hAnsi="Times New Roman" w:cs="Times New Roman"/>
-          <w:sz w:val="24"/>
-          <w:szCs w:val="24"/>
-        </w:rPr>
-        <w:t>the screen</w:t>
-      </w:r>
-      <w:r>
-        <w:rPr>
-          <w:rStyle w:val="markedcontent"/>
-          <w:rFonts w:ascii="Times New Roman" w:hAnsi="Times New Roman" w:cs="Times New Roman"/>
-          <w:sz w:val="24"/>
-          <w:szCs w:val="24"/>
-        </w:rPr>
-        <w:t xml:space="preserve">. </w:t>
-      </w:r>
-    </w:p>
-    <w:p>
-      <w:pPr>
-        <w:spacing w:after="0" w:line="480" w:lineRule="auto"/>
-        <w:ind w:left="720"/>
-        <w:rPr>
-          <w:rStyle w:val="markedcontent"/>
-          <w:rFonts w:ascii="Times New Roman" w:hAnsi="Times New Roman" w:cs="Times New Roman"/>
-          <w:sz w:val="24"/>
-          <w:szCs w:val="24"/>
-        </w:rPr>
-      </w:pPr>
-      <w:r>
-        <w:rPr>
-          <w:rStyle w:val="markedcontent"/>
-          <w:rFonts w:ascii="Times New Roman" w:hAnsi="Times New Roman" w:cs="Times New Roman"/>
-          <w:sz w:val="24"/>
-          <w:szCs w:val="24"/>
-        </w:rPr>
-        <w:t xml:space="preserve">7 </w:t>
-      </w:r>
-      <w:r>
-        <w:rPr>
-          <w:rStyle w:val="markedcontent"/>
-          <w:rFonts w:ascii="Times New Roman" w:hAnsi="Times New Roman" w:cs="Times New Roman"/>
-          <w:sz w:val="24"/>
-          <w:szCs w:val="24"/>
-        </w:rPr>
-        <w:t xml:space="preserve">– Delete one of your records and then display </w:t>
-      </w:r>
-      <w:r>
-        <w:rPr>
-          <w:rStyle w:val="markedcontent"/>
-          <w:rFonts w:ascii="Times New Roman" w:hAnsi="Times New Roman" w:cs="Times New Roman"/>
-          <w:sz w:val="24"/>
-          <w:szCs w:val="24"/>
-        </w:rPr>
-        <w:t>all</w:t>
-      </w:r>
-      <w:r>
-        <w:rPr>
-          <w:rStyle w:val="markedcontent"/>
-          <w:rFonts w:ascii="Times New Roman" w:hAnsi="Times New Roman" w:cs="Times New Roman"/>
-          <w:sz w:val="24"/>
-          <w:szCs w:val="24"/>
-        </w:rPr>
-        <w:t xml:space="preserve"> your records.</w:t>
-      </w:r>
-    </w:p>
-    <w:p>
-      <w:pPr>
-        <w:spacing w:after="0" w:line="480" w:lineRule="auto"/>
-        <w:ind w:left="720"/>
-        <w:rPr>
-          <w:rStyle w:val="markedcontent"/>
-          <w:rFonts w:ascii="Times New Roman" w:hAnsi="Times New Roman" w:cs="Times New Roman"/>
-          <w:sz w:val="24"/>
-          <w:szCs w:val="24"/>
-        </w:rPr>
-      </w:pPr>
-      <w:r>
-        <w:rPr>
-          <w:rStyle w:val="markedcontent"/>
-          <w:rFonts w:ascii="Times New Roman" w:hAnsi="Times New Roman" w:cs="Times New Roman"/>
-          <w:sz w:val="24"/>
-          <w:szCs w:val="24"/>
-        </w:rPr>
-        <w:t xml:space="preserve">8 – Change your </w:t>
-      </w:r>
-      <w:r>
-        <w:rPr>
-          <w:rStyle w:val="markedcontent"/>
-          <w:rFonts w:ascii="Times New Roman" w:hAnsi="Times New Roman" w:cs="Times New Roman"/>
-          <w:sz w:val="24"/>
-          <w:szCs w:val="24"/>
-        </w:rPr>
-        <w:t>Master</w:t>
-      </w:r>
-      <w:r>
-        <w:rPr>
-          <w:rStyle w:val="markedcontent"/>
-          <w:rFonts w:ascii="Times New Roman" w:hAnsi="Times New Roman" w:cs="Times New Roman"/>
-          <w:sz w:val="24"/>
-          <w:szCs w:val="24"/>
-        </w:rPr>
-        <w:t xml:space="preserve"> password</w:t>
-      </w:r>
-      <w:r>
-        <w:rPr>
-          <w:rStyle w:val="markedcontent"/>
-          <w:rFonts w:ascii="Times New Roman" w:hAnsi="Times New Roman" w:cs="Times New Roman"/>
-          <w:sz w:val="24"/>
-          <w:szCs w:val="24"/>
-        </w:rPr>
-        <w:t>,</w:t>
-      </w:r>
-      <w:r>
-        <w:rPr>
-          <w:rStyle w:val="markedcontent"/>
-          <w:rFonts w:ascii="Times New Roman" w:hAnsi="Times New Roman" w:cs="Times New Roman"/>
-          <w:sz w:val="24"/>
-          <w:szCs w:val="24"/>
-        </w:rPr>
-        <w:t xml:space="preserve"> then log out and try to login with your new password.</w:t>
-      </w:r>
-    </w:p>
-    <w:p>
-      <w:pPr>
-        <w:spacing w:after="0" w:line="480" w:lineRule="auto"/>
-        <w:ind w:left="720"/>
-        <w:rPr>
-          <w:rStyle w:val="markedcontent"/>
-          <w:rFonts w:ascii="Times New Roman" w:hAnsi="Times New Roman" w:cs="Times New Roman"/>
-          <w:sz w:val="24"/>
-          <w:szCs w:val="24"/>
-        </w:rPr>
-      </w:pPr>
-      <w:r>
-        <w:rPr>
-          <w:rStyle w:val="markedcontent"/>
-          <w:rFonts w:ascii="Times New Roman" w:hAnsi="Times New Roman" w:cs="Times New Roman"/>
-          <w:sz w:val="24"/>
-          <w:szCs w:val="24"/>
-        </w:rPr>
-        <w:t xml:space="preserve">9 – Delete </w:t>
-      </w:r>
-      <w:r>
-        <w:rPr>
-          <w:rStyle w:val="markedcontent"/>
-          <w:rFonts w:ascii="Times New Roman" w:hAnsi="Times New Roman" w:cs="Times New Roman"/>
-          <w:sz w:val="24"/>
-          <w:szCs w:val="24"/>
-        </w:rPr>
-        <w:t>all</w:t>
-      </w:r>
-      <w:r>
-        <w:rPr>
-          <w:rStyle w:val="markedcontent"/>
-          <w:rFonts w:ascii="Times New Roman" w:hAnsi="Times New Roman" w:cs="Times New Roman"/>
-          <w:sz w:val="24"/>
-          <w:szCs w:val="24"/>
-        </w:rPr>
-        <w:t xml:space="preserve"> your records, and then try to </w:t>
-      </w:r>
-      <w:r>
-        <w:rPr>
-          <w:rStyle w:val="markedcontent"/>
-          <w:rFonts w:ascii="Times New Roman" w:hAnsi="Times New Roman" w:cs="Times New Roman"/>
-          <w:sz w:val="24"/>
-          <w:szCs w:val="24"/>
-        </w:rPr>
-        <w:t xml:space="preserve">display </w:t>
-      </w:r>
-      <w:proofErr w:type="gramStart"/>
-      <w:r>
-        <w:rPr>
-          <w:rStyle w:val="markedcontent"/>
-          <w:rFonts w:ascii="Times New Roman" w:hAnsi="Times New Roman" w:cs="Times New Roman"/>
-          <w:sz w:val="24"/>
-          <w:szCs w:val="24"/>
-        </w:rPr>
-        <w:t>all of</w:t>
-      </w:r>
-      <w:proofErr w:type="gramEnd"/>
-      <w:r>
-        <w:rPr>
-          <w:rStyle w:val="markedcontent"/>
-          <w:rFonts w:ascii="Times New Roman" w:hAnsi="Times New Roman" w:cs="Times New Roman"/>
-          <w:sz w:val="24"/>
-          <w:szCs w:val="24"/>
-        </w:rPr>
-        <w:t xml:space="preserve"> your records to the screen.</w:t>
-      </w:r>
-    </w:p>
-    <w:p>
-      <w:pPr>
-        <w:spacing w:after="0" w:line="480" w:lineRule="auto"/>
-        <w:ind w:left="720"/>
-        <w:rPr>
-          <w:rStyle w:val="markedcontent"/>
-          <w:rFonts w:ascii="Times New Roman" w:hAnsi="Times New Roman" w:cs="Times New Roman"/>
-          <w:sz w:val="24"/>
-          <w:szCs w:val="24"/>
-        </w:rPr>
-      </w:pPr>
-      <w:r>
-        <w:rPr>
-          <w:rStyle w:val="markedcontent"/>
-          <w:rFonts w:ascii="Times New Roman" w:hAnsi="Times New Roman" w:cs="Times New Roman"/>
-          <w:sz w:val="24"/>
-          <w:szCs w:val="24"/>
-        </w:rPr>
         <w:t>10 – Exit the application</w:t>
       </w:r>
       <w:r>
@@ -15793,69 +15882,6 @@
     <w:p>
       <w:pPr>
         <w:spacing w:after="0" w:line="480" w:lineRule="auto"/>
-        <w:ind w:left="720"/>
-        <w:rPr>
-          <w:rStyle w:val="markedcontent"/>
-          <w:rFonts w:ascii="Times New Roman" w:hAnsi="Times New Roman" w:cs="Times New Roman"/>
-          <w:sz w:val="24"/>
-          <w:szCs w:val="24"/>
-        </w:rPr>
-      </w:pPr>
-    </w:p>
-    <w:p>
-      <w:pPr>
-        <w:spacing w:after="0" w:line="480" w:lineRule="auto"/>
-        <w:ind w:left="720"/>
-        <w:rPr>
-          <w:rStyle w:val="markedcontent"/>
-          <w:rFonts w:ascii="Times New Roman" w:hAnsi="Times New Roman" w:cs="Times New Roman"/>
-          <w:sz w:val="24"/>
-          <w:szCs w:val="24"/>
-        </w:rPr>
-      </w:pPr>
-      <w:r>
-        <w:rPr>
-          <w:rStyle w:val="markedcontent"/>
-          <w:rFonts w:ascii="Times New Roman" w:hAnsi="Times New Roman" w:cs="Times New Roman"/>
-          <w:sz w:val="24"/>
-          <w:szCs w:val="24"/>
-        </w:rPr>
-        <w:t>The last</w:t>
-      </w:r>
-      <w:r>
-        <w:rPr>
-          <w:rStyle w:val="markedcontent"/>
-          <w:rFonts w:ascii="Times New Roman" w:hAnsi="Times New Roman" w:cs="Times New Roman"/>
-          <w:sz w:val="24"/>
-          <w:szCs w:val="24"/>
-        </w:rPr>
-        <w:t xml:space="preserve"> testing phase involved creating test cases for every possible scenario of each screen and input. For a detailed look of the test cases please refer to the “</w:t>
-      </w:r>
-      <w:proofErr w:type="spellStart"/>
-      <w:r>
-        <w:rPr>
-          <w:rStyle w:val="markedcontent"/>
-          <w:rFonts w:ascii="Times New Roman" w:hAnsi="Times New Roman" w:cs="Times New Roman"/>
-          <w:sz w:val="24"/>
-          <w:szCs w:val="24"/>
-        </w:rPr>
-        <w:t>Xecured</w:t>
-      </w:r>
-      <w:proofErr w:type="spellEnd"/>
-      <w:r>
-        <w:rPr>
-          <w:rStyle w:val="markedcontent"/>
-          <w:rFonts w:ascii="Times New Roman" w:hAnsi="Times New Roman" w:cs="Times New Roman"/>
-          <w:sz w:val="24"/>
-          <w:szCs w:val="24"/>
-        </w:rPr>
-        <w:t xml:space="preserve"> Password Manager Test Cases” document.</w:t>
-      </w:r>
-    </w:p>
-    <w:p>
-      <w:pPr>
-        <w:spacing w:after="0" w:line="480" w:lineRule="auto"/>
-        <w:ind w:left="720"/>
         <w:rPr>
           <w:rStyle w:val="markedcontent"/>
           <w:rFonts w:ascii="Times New Roman" w:hAnsi="Times New Roman" w:cs="Times New Roman"/>
@@ -15885,7 +15911,6 @@
           <w:sz w:val="24"/>
           <w:szCs w:val="24"/>
         </w:rPr>
-        <w:lastRenderedPageBreak/>
         <w:t>Test Results</w:t>
       </w:r>
     </w:p>
@@ -16100,25 +16125,7 @@
           <w:sz w:val="24"/>
           <w:szCs w:val="24"/>
         </w:rPr>
-        <w:t xml:space="preserve">Major findings for the </w:t>
-      </w:r>
-      <w:r>
-        <w:rPr>
-          <w:rStyle w:val="markedcontent"/>
-          <w:rFonts w:ascii="Times New Roman" w:hAnsi="Times New Roman" w:cs="Times New Roman"/>
-          <w:sz w:val="24"/>
-          <w:szCs w:val="24"/>
-        </w:rPr>
-        <w:t xml:space="preserve">test cases </w:t>
-      </w:r>
-      <w:r>
-        <w:rPr>
-          <w:rStyle w:val="markedcontent"/>
-          <w:rFonts w:ascii="Times New Roman" w:hAnsi="Times New Roman" w:cs="Times New Roman"/>
-          <w:sz w:val="24"/>
-          <w:szCs w:val="24"/>
-        </w:rPr>
-        <w:t>tests:</w:t>
+        <w:t>Major findings for the test cases tests:</w:t>
       </w:r>
     </w:p>
     <w:p>
@@ -16143,16 +16150,7 @@
           <w:sz w:val="24"/>
           <w:szCs w:val="24"/>
         </w:rPr>
-        <w:t xml:space="preserve">Application </w:t>
-      </w:r>
-      <w:r>
-        <w:rPr>
-          <w:rStyle w:val="markedcontent"/>
-          <w:rFonts w:ascii="Times New Roman" w:hAnsi="Times New Roman" w:cs="Times New Roman"/>
-          <w:sz w:val="24"/>
-          <w:szCs w:val="24"/>
-        </w:rPr>
-        <w:t>does not sanitize clipboard if user force closes the application</w:t>
+        <w:t>Application does not sanitize clipboard if user force closes the application</w:t>
       </w:r>
     </w:p>
     <w:p>
@@ -16211,7 +16209,25 @@
           <w:sz w:val="24"/>
           <w:szCs w:val="24"/>
         </w:rPr>
-        <w:t>Cannot exit application until the fifteen seconds of the clipboard are done</w:t>
+        <w:t xml:space="preserve">Cannot </w:t>
+      </w:r>
+      <w:r>
+        <w:rPr>
+          <w:rStyle w:val="markedcontent"/>
+          <w:rFonts w:ascii="Times New Roman" w:hAnsi="Times New Roman" w:cs="Times New Roman"/>
+          <w:sz w:val="24"/>
+          <w:szCs w:val="24"/>
+        </w:rPr>
+        <w:t xml:space="preserve">properly </w:t>
+      </w:r>
+      <w:r>
+        <w:rPr>
+          <w:rStyle w:val="markedcontent"/>
+          <w:rFonts w:ascii="Times New Roman" w:hAnsi="Times New Roman" w:cs="Times New Roman"/>
+          <w:sz w:val="24"/>
+          <w:szCs w:val="24"/>
+        </w:rPr>
+        <w:t>exit application until the fifteen seconds of the clipboard are done</w:t>
       </w:r>
       <w:r>
         <w:rPr>
@@ -16254,16 +16270,16 @@
           <w:sz w:val="24"/>
           <w:szCs w:val="24"/>
         </w:rPr>
-        <w:t>log out of the</w:t>
-      </w:r>
-      <w:r>
-        <w:rPr>
-          <w:rStyle w:val="markedcontent"/>
-          <w:rFonts w:ascii="Times New Roman" w:hAnsi="Times New Roman" w:cs="Times New Roman"/>
-          <w:sz w:val="24"/>
-          <w:szCs w:val="24"/>
-        </w:rPr>
-        <w:t xml:space="preserve"> application until the fifteen seconds of the clipboard are done.</w:t>
+        <w:t>properly</w:t>
+      </w:r>
+      <w:r>
+        <w:rPr>
+          <w:rStyle w:val="markedcontent"/>
+          <w:rFonts w:ascii="Times New Roman" w:hAnsi="Times New Roman" w:cs="Times New Roman"/>
+          <w:sz w:val="24"/>
+          <w:szCs w:val="24"/>
+        </w:rPr>
+        <w:t xml:space="preserve"> of the application until the fifteen seconds of the clipboard are done.</w:t>
       </w:r>
     </w:p>
     <w:p>
@@ -16288,6 +16304,31 @@
           <w:sz w:val="24"/>
           <w:szCs w:val="24"/>
         </w:rPr>
+        <w:t>Clipboard not sanitized if user force closes the application</w:t>
+      </w:r>
+    </w:p>
+    <w:p>
+      <w:pPr>
+        <w:pStyle w:val="ListParagraph"/>
+        <w:numPr>
+          <w:ilvl w:val="0"/>
+          <w:numId w:val="8"/>
+        </w:numPr>
+        <w:spacing w:after="0" w:line="480" w:lineRule="auto"/>
+        <w:rPr>
+          <w:rStyle w:val="markedcontent"/>
+          <w:rFonts w:ascii="Times New Roman" w:hAnsi="Times New Roman" w:cs="Times New Roman"/>
+          <w:sz w:val="24"/>
+          <w:szCs w:val="24"/>
+        </w:rPr>
+      </w:pPr>
+      <w:r>
+        <w:rPr>
+          <w:rStyle w:val="markedcontent"/>
+          <w:rFonts w:ascii="Times New Roman" w:hAnsi="Times New Roman" w:cs="Times New Roman"/>
+          <w:sz w:val="24"/>
+          <w:szCs w:val="24"/>
+        </w:rPr>
         <w:t xml:space="preserve"> Email addresses are case sensitive.</w:t>
       </w:r>
     </w:p>
@@ -16419,6 +16460,7 @@
           <w:sz w:val="24"/>
           <w:szCs w:val="24"/>
         </w:rPr>
+        <w:lastRenderedPageBreak/>
         <w:t>The</w:t>
       </w:r>
       <w:r>
@@ -16468,26 +16510,392 @@
     <w:p>
       <w:pPr>
         <w:spacing w:after="0" w:line="480" w:lineRule="auto"/>
-        <w:ind w:left="720"/>
-        <w:rPr>
-          <w:rStyle w:val="markedcontent"/>
-          <w:rFonts w:ascii="Times New Roman" w:hAnsi="Times New Roman" w:cs="Times New Roman"/>
-          <w:i/>
-          <w:iCs/>
-          <w:sz w:val="24"/>
-          <w:szCs w:val="24"/>
-        </w:rPr>
-      </w:pPr>
-      <w:r>
-        <w:rPr>
-          <w:rStyle w:val="markedcontent"/>
-          <w:rFonts w:ascii="Times New Roman" w:hAnsi="Times New Roman" w:cs="Times New Roman"/>
-          <w:i/>
-          <w:iCs/>
-          <w:sz w:val="24"/>
-          <w:szCs w:val="24"/>
-        </w:rPr>
-        <w:t>Note: Other findings are part of the command line menu and cannot be resolved.</w:t>
+        <w:rPr>
+          <w:rStyle w:val="markedcontent"/>
+          <w:rFonts w:ascii="Times New Roman" w:hAnsi="Times New Roman" w:cs="Times New Roman"/>
+          <w:sz w:val="24"/>
+          <w:szCs w:val="24"/>
+        </w:rPr>
+      </w:pPr>
+    </w:p>
+    <w:p>
+      <w:pPr>
+        <w:spacing w:after="0" w:line="480" w:lineRule="auto"/>
+        <w:rPr>
+          <w:rStyle w:val="markedcontent"/>
+          <w:rFonts w:ascii="Times New Roman" w:hAnsi="Times New Roman" w:cs="Times New Roman"/>
+          <w:sz w:val="24"/>
+          <w:szCs w:val="24"/>
+        </w:rPr>
+      </w:pPr>
+      <w:r>
+        <w:rPr>
+          <w:rStyle w:val="markedcontent"/>
+          <w:rFonts w:ascii="Times New Roman" w:hAnsi="Times New Roman" w:cs="Times New Roman"/>
+          <w:sz w:val="24"/>
+          <w:szCs w:val="24"/>
+        </w:rPr>
+        <w:t>The following findings were not corrected in the current version of the application:</w:t>
+      </w:r>
+    </w:p>
+    <w:p>
+      <w:pPr>
+        <w:pStyle w:val="ListBullet"/>
+        <w:spacing w:line="480" w:lineRule="auto"/>
+        <w:rPr>
+          <w:rStyle w:val="markedcontent"/>
+          <w:rFonts w:ascii="Times New Roman" w:hAnsi="Times New Roman" w:cs="Times New Roman"/>
+          <w:sz w:val="24"/>
+          <w:szCs w:val="24"/>
+        </w:rPr>
+      </w:pPr>
+      <w:r>
+        <w:rPr>
+          <w:rStyle w:val="markedcontent"/>
+          <w:rFonts w:ascii="Times New Roman" w:hAnsi="Times New Roman" w:cs="Times New Roman"/>
+          <w:sz w:val="24"/>
+          <w:szCs w:val="24"/>
+        </w:rPr>
+        <w:t>Menu selections accept inputs with leading zeros.</w:t>
+      </w:r>
+    </w:p>
+    <w:p>
+      <w:pPr>
+        <w:pStyle w:val="ListBullet"/>
+        <w:spacing w:line="480" w:lineRule="auto"/>
+        <w:rPr>
+          <w:rStyle w:val="markedcontent"/>
+          <w:rFonts w:ascii="Times New Roman" w:hAnsi="Times New Roman" w:cs="Times New Roman"/>
+          <w:sz w:val="24"/>
+          <w:szCs w:val="24"/>
+        </w:rPr>
+      </w:pPr>
+      <w:r>
+        <w:rPr>
+          <w:rStyle w:val="markedcontent"/>
+          <w:rFonts w:ascii="Times New Roman" w:hAnsi="Times New Roman" w:cs="Times New Roman"/>
+          <w:sz w:val="24"/>
+          <w:szCs w:val="24"/>
+        </w:rPr>
+        <w:t>Clipboard not sanitized if user force closes the application</w:t>
+      </w:r>
+    </w:p>
+    <w:p>
+      <w:pPr>
+        <w:pStyle w:val="ListBullet"/>
+        <w:spacing w:line="480" w:lineRule="auto"/>
+        <w:rPr>
+          <w:rStyle w:val="markedcontent"/>
+          <w:rFonts w:ascii="Times New Roman" w:hAnsi="Times New Roman" w:cs="Times New Roman"/>
+          <w:sz w:val="24"/>
+          <w:szCs w:val="24"/>
+        </w:rPr>
+      </w:pPr>
+      <w:r>
+        <w:rPr>
+          <w:rStyle w:val="markedcontent"/>
+          <w:rFonts w:ascii="Times New Roman" w:hAnsi="Times New Roman" w:cs="Times New Roman"/>
+          <w:sz w:val="24"/>
+          <w:szCs w:val="24"/>
+        </w:rPr>
+        <w:t xml:space="preserve">Cannot </w:t>
+      </w:r>
+      <w:r>
+        <w:rPr>
+          <w:rStyle w:val="markedcontent"/>
+          <w:rFonts w:ascii="Times New Roman" w:hAnsi="Times New Roman" w:cs="Times New Roman"/>
+          <w:sz w:val="24"/>
+          <w:szCs w:val="24"/>
+        </w:rPr>
+        <w:t xml:space="preserve">properly the </w:t>
+      </w:r>
+      <w:r>
+        <w:rPr>
+          <w:rStyle w:val="markedcontent"/>
+          <w:rFonts w:ascii="Times New Roman" w:hAnsi="Times New Roman" w:cs="Times New Roman"/>
+          <w:sz w:val="24"/>
+          <w:szCs w:val="24"/>
+        </w:rPr>
+        <w:t>exit application until the fifteen seconds of the clipboard are done.</w:t>
+      </w:r>
+    </w:p>
+    <w:p>
+      <w:pPr>
+        <w:pStyle w:val="ListBullet"/>
+        <w:spacing w:line="480" w:lineRule="auto"/>
+        <w:rPr>
+          <w:rStyle w:val="markedcontent"/>
+          <w:rFonts w:ascii="Times New Roman" w:hAnsi="Times New Roman" w:cs="Times New Roman"/>
+          <w:sz w:val="24"/>
+          <w:szCs w:val="24"/>
+        </w:rPr>
+      </w:pPr>
+      <w:r>
+        <w:rPr>
+          <w:rStyle w:val="markedcontent"/>
+          <w:rFonts w:ascii="Times New Roman" w:hAnsi="Times New Roman" w:cs="Times New Roman"/>
+          <w:sz w:val="24"/>
+          <w:szCs w:val="24"/>
+        </w:rPr>
+        <w:t xml:space="preserve">Cannot </w:t>
+      </w:r>
+      <w:r>
+        <w:rPr>
+          <w:rStyle w:val="markedcontent"/>
+          <w:rFonts w:ascii="Times New Roman" w:hAnsi="Times New Roman" w:cs="Times New Roman"/>
+          <w:sz w:val="24"/>
+          <w:szCs w:val="24"/>
+        </w:rPr>
+        <w:t xml:space="preserve">properly </w:t>
+      </w:r>
+      <w:r>
+        <w:rPr>
+          <w:rStyle w:val="markedcontent"/>
+          <w:rFonts w:ascii="Times New Roman" w:hAnsi="Times New Roman" w:cs="Times New Roman"/>
+          <w:sz w:val="24"/>
+          <w:szCs w:val="24"/>
+        </w:rPr>
+        <w:t>log out of the application until the fifteen seconds of the clipboard are done.</w:t>
+      </w:r>
+    </w:p>
+    <w:p>
+      <w:pPr>
+        <w:pStyle w:val="ListBullet"/>
+        <w:numPr>
+          <w:ilvl w:val="0"/>
+          <w:numId w:val="0"/>
+        </w:numPr>
+        <w:spacing w:line="480" w:lineRule="auto"/>
+        <w:ind w:left="360" w:hanging="360"/>
+        <w:rPr>
+          <w:rStyle w:val="markedcontent"/>
+          <w:rFonts w:ascii="Times New Roman" w:hAnsi="Times New Roman" w:cs="Times New Roman"/>
+          <w:sz w:val="24"/>
+          <w:szCs w:val="24"/>
+        </w:rPr>
+      </w:pPr>
+    </w:p>
+    <w:p>
+      <w:pPr>
+        <w:pStyle w:val="ListBullet"/>
+        <w:numPr>
+          <w:ilvl w:val="0"/>
+          <w:numId w:val="0"/>
+        </w:numPr>
+        <w:spacing w:line="480" w:lineRule="auto"/>
+        <w:rPr>
+          <w:rFonts w:ascii="Times New Roman" w:hAnsi="Times New Roman" w:cs="Times New Roman"/>
+          <w:sz w:val="24"/>
+          <w:szCs w:val="24"/>
+        </w:rPr>
+      </w:pPr>
+      <w:r>
+        <w:rPr>
+          <w:rFonts w:ascii="Times New Roman" w:hAnsi="Times New Roman" w:cs="Times New Roman"/>
+          <w:sz w:val="24"/>
+          <w:szCs w:val="24"/>
+        </w:rPr>
+        <w:t>The reason why the</w:t>
+      </w:r>
+      <w:r>
+        <w:rPr>
+          <w:rFonts w:ascii="Times New Roman" w:hAnsi="Times New Roman" w:cs="Times New Roman"/>
+          <w:sz w:val="24"/>
+          <w:szCs w:val="24"/>
+        </w:rPr>
+        <w:t>se</w:t>
+      </w:r>
+      <w:r>
+        <w:rPr>
+          <w:rFonts w:ascii="Times New Roman" w:hAnsi="Times New Roman" w:cs="Times New Roman"/>
+          <w:sz w:val="24"/>
+          <w:szCs w:val="24"/>
+        </w:rPr>
+        <w:t xml:space="preserve"> finding</w:t>
+      </w:r>
+      <w:r>
+        <w:rPr>
+          <w:rFonts w:ascii="Times New Roman" w:hAnsi="Times New Roman" w:cs="Times New Roman"/>
+          <w:sz w:val="24"/>
+          <w:szCs w:val="24"/>
+        </w:rPr>
+        <w:t>s</w:t>
+      </w:r>
+      <w:r>
+        <w:rPr>
+          <w:rFonts w:ascii="Times New Roman" w:hAnsi="Times New Roman" w:cs="Times New Roman"/>
+          <w:sz w:val="24"/>
+          <w:szCs w:val="24"/>
+        </w:rPr>
+        <w:t xml:space="preserve"> w</w:t>
+      </w:r>
+      <w:r>
+        <w:rPr>
+          <w:rFonts w:ascii="Times New Roman" w:hAnsi="Times New Roman" w:cs="Times New Roman"/>
+          <w:sz w:val="24"/>
+          <w:szCs w:val="24"/>
+        </w:rPr>
+        <w:t>ere</w:t>
+      </w:r>
+      <w:r>
+        <w:rPr>
+          <w:rFonts w:ascii="Times New Roman" w:hAnsi="Times New Roman" w:cs="Times New Roman"/>
+          <w:sz w:val="24"/>
+          <w:szCs w:val="24"/>
+        </w:rPr>
+        <w:t xml:space="preserve"> not corrected </w:t>
+      </w:r>
+      <w:r>
+        <w:rPr>
+          <w:rFonts w:ascii="Times New Roman" w:hAnsi="Times New Roman" w:cs="Times New Roman"/>
+          <w:sz w:val="24"/>
+          <w:szCs w:val="24"/>
+        </w:rPr>
+        <w:t>was due to the time constraint. The</w:t>
+      </w:r>
+      <w:r>
+        <w:rPr>
+          <w:rFonts w:ascii="Times New Roman" w:hAnsi="Times New Roman" w:cs="Times New Roman"/>
+          <w:sz w:val="24"/>
+          <w:szCs w:val="24"/>
+        </w:rPr>
+        <w:t>se</w:t>
+      </w:r>
+      <w:r>
+        <w:rPr>
+          <w:rFonts w:ascii="Times New Roman" w:hAnsi="Times New Roman" w:cs="Times New Roman"/>
+          <w:sz w:val="24"/>
+          <w:szCs w:val="24"/>
+        </w:rPr>
+        <w:t xml:space="preserve"> finding</w:t>
+      </w:r>
+      <w:r>
+        <w:rPr>
+          <w:rFonts w:ascii="Times New Roman" w:hAnsi="Times New Roman" w:cs="Times New Roman"/>
+          <w:sz w:val="24"/>
+          <w:szCs w:val="24"/>
+        </w:rPr>
+        <w:t>s</w:t>
+      </w:r>
+      <w:r>
+        <w:rPr>
+          <w:rFonts w:ascii="Times New Roman" w:hAnsi="Times New Roman" w:cs="Times New Roman"/>
+          <w:sz w:val="24"/>
+          <w:szCs w:val="24"/>
+        </w:rPr>
+        <w:t xml:space="preserve"> w</w:t>
+      </w:r>
+      <w:r>
+        <w:rPr>
+          <w:rFonts w:ascii="Times New Roman" w:hAnsi="Times New Roman" w:cs="Times New Roman"/>
+          <w:sz w:val="24"/>
+          <w:szCs w:val="24"/>
+        </w:rPr>
+        <w:t>ere</w:t>
+      </w:r>
+      <w:r>
+        <w:rPr>
+          <w:rFonts w:ascii="Times New Roman" w:hAnsi="Times New Roman" w:cs="Times New Roman"/>
+          <w:sz w:val="24"/>
+          <w:szCs w:val="24"/>
+        </w:rPr>
+        <w:t xml:space="preserve"> found late in the testing phase and a fix would have required the testing to be re-done. Th</w:t>
+      </w:r>
+      <w:r>
+        <w:rPr>
+          <w:rFonts w:ascii="Times New Roman" w:hAnsi="Times New Roman" w:cs="Times New Roman"/>
+          <w:sz w:val="24"/>
+          <w:szCs w:val="24"/>
+        </w:rPr>
+        <w:t>e first</w:t>
+      </w:r>
+      <w:r>
+        <w:rPr>
+          <w:rFonts w:ascii="Times New Roman" w:hAnsi="Times New Roman" w:cs="Times New Roman"/>
+          <w:sz w:val="24"/>
+          <w:szCs w:val="24"/>
+        </w:rPr>
+        <w:t xml:space="preserve"> finding does not affect the usability or security of the application and therefore it was identified as a low priority. The next update of the application will validate the input to make sure that inputs with leading zeros are not accepted.</w:t>
+      </w:r>
+      <w:r>
+        <w:rPr>
+          <w:rFonts w:ascii="Times New Roman" w:hAnsi="Times New Roman" w:cs="Times New Roman"/>
+          <w:sz w:val="24"/>
+          <w:szCs w:val="24"/>
+        </w:rPr>
+        <w:t xml:space="preserve"> </w:t>
+      </w:r>
+      <w:r>
+        <w:rPr>
+          <w:rFonts w:ascii="Times New Roman" w:hAnsi="Times New Roman" w:cs="Times New Roman"/>
+          <w:sz w:val="24"/>
+          <w:szCs w:val="24"/>
+        </w:rPr>
+        <w:t xml:space="preserve">The </w:t>
+      </w:r>
+      <w:r>
+        <w:rPr>
+          <w:rFonts w:ascii="Times New Roman" w:hAnsi="Times New Roman" w:cs="Times New Roman"/>
+          <w:sz w:val="24"/>
+          <w:szCs w:val="24"/>
+        </w:rPr>
+        <w:t>other</w:t>
+      </w:r>
+      <w:r>
+        <w:rPr>
+          <w:rFonts w:ascii="Times New Roman" w:hAnsi="Times New Roman" w:cs="Times New Roman"/>
+          <w:sz w:val="24"/>
+          <w:szCs w:val="24"/>
+        </w:rPr>
+        <w:t xml:space="preserve"> three </w:t>
+      </w:r>
+      <w:r>
+        <w:rPr>
+          <w:rFonts w:ascii="Times New Roman" w:hAnsi="Times New Roman" w:cs="Times New Roman"/>
+          <w:sz w:val="24"/>
+          <w:szCs w:val="24"/>
+        </w:rPr>
+        <w:t>findings could lead to the clipboard not being properly sanitized and this could be exploited</w:t>
+      </w:r>
+      <w:r>
+        <w:rPr>
+          <w:rFonts w:ascii="Times New Roman" w:hAnsi="Times New Roman" w:cs="Times New Roman"/>
+          <w:sz w:val="24"/>
+          <w:szCs w:val="24"/>
+        </w:rPr>
+        <w:t xml:space="preserve"> by an attacker</w:t>
+      </w:r>
+      <w:r>
+        <w:rPr>
+          <w:rFonts w:ascii="Times New Roman" w:hAnsi="Times New Roman" w:cs="Times New Roman"/>
+          <w:sz w:val="24"/>
+          <w:szCs w:val="24"/>
+        </w:rPr>
+        <w:t xml:space="preserve">. </w:t>
+      </w:r>
+      <w:r>
+        <w:rPr>
+          <w:rFonts w:ascii="Times New Roman" w:hAnsi="Times New Roman" w:cs="Times New Roman"/>
+          <w:sz w:val="24"/>
+          <w:szCs w:val="24"/>
+        </w:rPr>
+        <w:t xml:space="preserve">The current structure of the application cannot prevent the user from force closing the application and thus cannot prevent this vulnerability as they are tied to the Windows command prompt. However, the risk could be mitigated by implementing a fix that stops the thread that contains the fifteen second countdown if the user exits or logs out of the application. This fix is a </w:t>
+      </w:r>
+      <w:r>
+        <w:rPr>
+          <w:rFonts w:ascii="Times New Roman" w:hAnsi="Times New Roman" w:cs="Times New Roman"/>
+          <w:sz w:val="24"/>
+          <w:szCs w:val="24"/>
+        </w:rPr>
+        <w:t>priority,</w:t>
+      </w:r>
+      <w:r>
+        <w:rPr>
+          <w:rFonts w:ascii="Times New Roman" w:hAnsi="Times New Roman" w:cs="Times New Roman"/>
+          <w:sz w:val="24"/>
+          <w:szCs w:val="24"/>
+        </w:rPr>
+        <w:t xml:space="preserve"> and it will be implemented in the next version of the application.</w:t>
       </w:r>
     </w:p>
     <w:p>
@@ -16511,25 +16919,25 @@
           <w:sz w:val="24"/>
           <w:szCs w:val="24"/>
         </w:rPr>
+        <w:t>Challenges Overcome</w:t>
+      </w:r>
+    </w:p>
+    <w:p>
+      <w:pPr>
+        <w:spacing w:after="0" w:line="480" w:lineRule="auto"/>
+        <w:rPr>
+          <w:rFonts w:ascii="Times New Roman" w:hAnsi="Times New Roman" w:cs="Times New Roman"/>
+          <w:sz w:val="24"/>
+          <w:szCs w:val="24"/>
+        </w:rPr>
+      </w:pPr>
+      <w:r>
+        <w:rPr>
+          <w:rFonts w:ascii="Times New Roman" w:hAnsi="Times New Roman" w:cs="Times New Roman"/>
+          <w:sz w:val="24"/>
+          <w:szCs w:val="24"/>
+        </w:rPr>
         <w:lastRenderedPageBreak/>
-        <w:t>Challenges Overcome</w:t>
-      </w:r>
-    </w:p>
-    <w:p>
-      <w:pPr>
-        <w:spacing w:after="0" w:line="480" w:lineRule="auto"/>
-        <w:rPr>
-          <w:rFonts w:ascii="Times New Roman" w:hAnsi="Times New Roman" w:cs="Times New Roman"/>
-          <w:sz w:val="24"/>
-          <w:szCs w:val="24"/>
-        </w:rPr>
-      </w:pPr>
-      <w:r>
-        <w:rPr>
-          <w:rFonts w:ascii="Times New Roman" w:hAnsi="Times New Roman" w:cs="Times New Roman"/>
-          <w:sz w:val="24"/>
-          <w:szCs w:val="24"/>
-        </w:rPr>
         <w:t xml:space="preserve">One of the biggest challenges was the time constraint. Due to financial reasons, I was forced to take the project design and project implementation during the same semester. This was very challenging as I had very little time to research and perform initial tests before I needed to decide on a project and begin its implementation. </w:t>
       </w:r>
       <w:r>
@@ -16712,7 +17120,7 @@
           <w:sz w:val="24"/>
           <w:szCs w:val="24"/>
         </w:rPr>
-        <w:t xml:space="preserve">maintain a plan to support and update the application. New security vulnerabilities are discovered everyday and with the </w:t>
+        <w:t xml:space="preserve">maintain a plan to support and update the application. New security vulnerabilities are discovered everyday and with the advancements of computing, cracking passwords becomes much easier task every year. The </w:t>
       </w:r>
       <w:r>
         <w:rPr>
@@ -16721,7 +17129,7 @@
           <w:szCs w:val="24"/>
         </w:rPr>
         <w:lastRenderedPageBreak/>
-        <w:t xml:space="preserve">advancements of computing, cracking passwords becomes much easier task every year. The features below are </w:t>
+        <w:t xml:space="preserve">features below are </w:t>
       </w:r>
       <w:r>
         <w:rPr>
@@ -16766,7 +17174,23 @@
           <w:szCs w:val="24"/>
         </w:rPr>
         <w:tab/>
-        <w:t>Future Features:</w:t>
+        <w:t xml:space="preserve">Future </w:t>
+      </w:r>
+      <w:r>
+        <w:rPr>
+          <w:rFonts w:ascii="Times New Roman" w:hAnsi="Times New Roman" w:cs="Times New Roman"/>
+          <w:sz w:val="24"/>
+          <w:szCs w:val="24"/>
+        </w:rPr>
+        <w:t>Updates</w:t>
+      </w:r>
+      <w:r>
+        <w:rPr>
+          <w:rFonts w:ascii="Times New Roman" w:hAnsi="Times New Roman" w:cs="Times New Roman"/>
+          <w:sz w:val="24"/>
+          <w:szCs w:val="24"/>
+        </w:rPr>
+        <w:t>:</w:t>
       </w:r>
     </w:p>
     <w:p>
@@ -16778,6 +17202,11 @@
         </w:tabs>
         <w:spacing w:line="480" w:lineRule="auto"/>
         <w:ind w:left="1080"/>
+        <w:rPr>
+          <w:rFonts w:ascii="Times New Roman" w:hAnsi="Times New Roman" w:cs="Times New Roman"/>
+          <w:sz w:val="24"/>
+          <w:szCs w:val="24"/>
+        </w:rPr>
       </w:pPr>
       <w:r>
         <w:rPr>
@@ -16797,6 +17226,11 @@
         </w:tabs>
         <w:spacing w:line="480" w:lineRule="auto"/>
         <w:ind w:left="1080"/>
+        <w:rPr>
+          <w:rFonts w:ascii="Times New Roman" w:hAnsi="Times New Roman" w:cs="Times New Roman"/>
+          <w:sz w:val="24"/>
+          <w:szCs w:val="24"/>
+        </w:rPr>
       </w:pPr>
       <w:r>
         <w:rPr>
@@ -16856,38 +17290,27 @@
         </w:tabs>
         <w:spacing w:line="480" w:lineRule="auto"/>
         <w:ind w:left="1080"/>
-      </w:pPr>
-      <w:r>
-        <w:rPr>
-          <w:rFonts w:ascii="Times New Roman" w:hAnsi="Times New Roman" w:cs="Times New Roman"/>
-          <w:sz w:val="24"/>
-          <w:szCs w:val="24"/>
-        </w:rPr>
-        <w:t xml:space="preserve">Better Master </w:t>
-      </w:r>
-      <w:r>
-        <w:rPr>
-          <w:rFonts w:ascii="Times New Roman" w:hAnsi="Times New Roman" w:cs="Times New Roman"/>
-          <w:sz w:val="24"/>
-          <w:szCs w:val="24"/>
-        </w:rPr>
-        <w:t>Password Policies – The current version of the application follows</w:t>
-      </w:r>
-      <w:r>
-        <w:rPr>
-          <w:rFonts w:ascii="Times New Roman" w:hAnsi="Times New Roman" w:cs="Times New Roman"/>
-          <w:sz w:val="24"/>
-          <w:szCs w:val="24"/>
-        </w:rPr>
-        <w:t xml:space="preserve"> the basic guidelines of the NIST 800-63B</w:t>
-      </w:r>
-      <w:r>
-        <w:rPr>
-          <w:rFonts w:ascii="Times New Roman" w:hAnsi="Times New Roman" w:cs="Times New Roman"/>
-          <w:sz w:val="24"/>
-          <w:szCs w:val="24"/>
-        </w:rPr>
-        <w:t>. However, a stricter password policy should be created for the “master” password. This new policy should prevent users from using well known passwords, and previously used passwords.</w:t>
+        <w:rPr>
+          <w:rFonts w:ascii="Times New Roman" w:hAnsi="Times New Roman" w:cs="Times New Roman"/>
+          <w:sz w:val="24"/>
+          <w:szCs w:val="24"/>
+        </w:rPr>
+      </w:pPr>
+      <w:r>
+        <w:rPr>
+          <w:rFonts w:ascii="Times New Roman" w:hAnsi="Times New Roman" w:cs="Times New Roman"/>
+          <w:sz w:val="24"/>
+          <w:szCs w:val="24"/>
+        </w:rPr>
+        <w:t>Better Master Password Policies – The current version of the application follows</w:t>
+      </w:r>
+      <w:r>
+        <w:rPr>
+          <w:rFonts w:ascii="Times New Roman" w:hAnsi="Times New Roman" w:cs="Times New Roman"/>
+          <w:sz w:val="24"/>
+          <w:szCs w:val="24"/>
+        </w:rPr>
+        <w:t xml:space="preserve"> the basic guidelines of the NIST 800-63B. However, a stricter password policy should be created for the “master” password. This new policy should prevent users from using well known passwords, and previously used passwords.</w:t>
       </w:r>
     </w:p>
     <w:p>
@@ -16899,14 +17322,19 @@
         </w:tabs>
         <w:spacing w:line="480" w:lineRule="auto"/>
         <w:ind w:left="1080"/>
-      </w:pPr>
-      <w:r>
-        <w:rPr>
-          <w:rFonts w:ascii="Times New Roman" w:hAnsi="Times New Roman" w:cs="Times New Roman"/>
-          <w:sz w:val="24"/>
-          <w:szCs w:val="24"/>
-        </w:rPr>
-        <w:t xml:space="preserve">Confirm Password/Email – The current version of the application only prompts the user to enter their email/password once. In a future update the user will be asked to enter their password/email </w:t>
+        <w:rPr>
+          <w:rFonts w:ascii="Times New Roman" w:hAnsi="Times New Roman" w:cs="Times New Roman"/>
+          <w:sz w:val="24"/>
+          <w:szCs w:val="24"/>
+        </w:rPr>
+      </w:pPr>
+      <w:r>
+        <w:rPr>
+          <w:rFonts w:ascii="Times New Roman" w:hAnsi="Times New Roman" w:cs="Times New Roman"/>
+          <w:sz w:val="24"/>
+          <w:szCs w:val="24"/>
+        </w:rPr>
+        <w:t xml:space="preserve">Stop Sleep Thread – The current version of the application cannot properly exit or logout users if the timer for the </w:t>
       </w:r>
       <w:proofErr w:type="gramStart"/>
       <w:r>
@@ -16915,7 +17343,7 @@
           <w:sz w:val="24"/>
           <w:szCs w:val="24"/>
         </w:rPr>
-        <w:t>in order to</w:t>
+        <w:t>Sleep(</w:t>
       </w:r>
       <w:proofErr w:type="gramEnd"/>
       <w:r>
@@ -16924,7 +17352,25 @@
           <w:sz w:val="24"/>
           <w:szCs w:val="24"/>
         </w:rPr>
-        <w:t xml:space="preserve"> confirm the input. This will avoid users getting locket out due to typos.</w:t>
+        <w:t xml:space="preserve">) thread has not finished. This fix is a priority and it will ensure that the </w:t>
+      </w:r>
+      <w:proofErr w:type="gramStart"/>
+      <w:r>
+        <w:rPr>
+          <w:rFonts w:ascii="Times New Roman" w:hAnsi="Times New Roman" w:cs="Times New Roman"/>
+          <w:sz w:val="24"/>
+          <w:szCs w:val="24"/>
+        </w:rPr>
+        <w:t>Sleep(</w:t>
+      </w:r>
+      <w:proofErr w:type="gramEnd"/>
+      <w:r>
+        <w:rPr>
+          <w:rFonts w:ascii="Times New Roman" w:hAnsi="Times New Roman" w:cs="Times New Roman"/>
+          <w:sz w:val="24"/>
+          <w:szCs w:val="24"/>
+        </w:rPr>
+        <w:t>) thread is stopped if a user tries to exit or logout of the application before the fifteen seconds are finished.</w:t>
       </w:r>
     </w:p>
     <w:p>
@@ -16938,23 +17384,35 @@
         <w:ind w:left="1080"/>
         <w:rPr>
           <w:rFonts w:ascii="Times New Roman" w:hAnsi="Times New Roman" w:cs="Times New Roman"/>
-        </w:rPr>
-      </w:pPr>
-      <w:r>
-        <w:rPr>
-          <w:rFonts w:ascii="Times New Roman" w:hAnsi="Times New Roman" w:cs="Times New Roman"/>
-          <w:sz w:val="24"/>
-          <w:szCs w:val="24"/>
-        </w:rPr>
-        <w:t xml:space="preserve">Additional Authentication Methods – Adding other authentication methods will improve the security of the application. Additional authentication methods can include </w:t>
-      </w:r>
-      <w:r>
-        <w:rPr>
-          <w:rFonts w:ascii="Times New Roman" w:hAnsi="Times New Roman" w:cs="Times New Roman"/>
-          <w:sz w:val="24"/>
-          <w:szCs w:val="24"/>
-        </w:rPr>
-        <w:t>one-time codes sent to the user’s phone, user security questions, and or others.</w:t>
+          <w:sz w:val="24"/>
+          <w:szCs w:val="24"/>
+        </w:rPr>
+      </w:pPr>
+      <w:r>
+        <w:rPr>
+          <w:rFonts w:ascii="Times New Roman" w:hAnsi="Times New Roman" w:cs="Times New Roman"/>
+          <w:sz w:val="24"/>
+          <w:szCs w:val="24"/>
+        </w:rPr>
+        <w:t xml:space="preserve">Confirm Password/Email – The current version of the application only prompts the user to enter their email/password once. In a future update the user will be asked to enter their password/email </w:t>
+      </w:r>
+      <w:proofErr w:type="gramStart"/>
+      <w:r>
+        <w:rPr>
+          <w:rFonts w:ascii="Times New Roman" w:hAnsi="Times New Roman" w:cs="Times New Roman"/>
+          <w:sz w:val="24"/>
+          <w:szCs w:val="24"/>
+        </w:rPr>
+        <w:t>in order to</w:t>
+      </w:r>
+      <w:proofErr w:type="gramEnd"/>
+      <w:r>
+        <w:rPr>
+          <w:rFonts w:ascii="Times New Roman" w:hAnsi="Times New Roman" w:cs="Times New Roman"/>
+          <w:sz w:val="24"/>
+          <w:szCs w:val="24"/>
+        </w:rPr>
+        <w:t xml:space="preserve"> confirm the input. This will avoid users getting locket out due to typos.</w:t>
       </w:r>
     </w:p>
     <w:p>
@@ -16979,39 +17437,15 @@
           <w:szCs w:val="24"/>
         </w:rPr>
         <w:lastRenderedPageBreak/>
-        <w:t>Better Lock</w:t>
-      </w:r>
-      <w:r>
-        <w:rPr>
-          <w:rFonts w:ascii="Times New Roman" w:hAnsi="Times New Roman" w:cs="Times New Roman"/>
-          <w:sz w:val="24"/>
-          <w:szCs w:val="24"/>
-        </w:rPr>
-        <w:t>o</w:t>
-      </w:r>
-      <w:r>
-        <w:rPr>
-          <w:rFonts w:ascii="Times New Roman" w:hAnsi="Times New Roman" w:cs="Times New Roman"/>
-          <w:sz w:val="24"/>
-          <w:szCs w:val="24"/>
-        </w:rPr>
-        <w:t xml:space="preserve">ut </w:t>
-      </w:r>
-      <w:r>
-        <w:rPr>
-          <w:rFonts w:ascii="Times New Roman" w:hAnsi="Times New Roman" w:cs="Times New Roman"/>
-          <w:sz w:val="24"/>
-          <w:szCs w:val="24"/>
-        </w:rPr>
-        <w:t xml:space="preserve">– The current version of the application only closes the application after six failed login attempts. A feature that locks the account based on the username will be implemented. </w:t>
-      </w:r>
-      <w:r>
-        <w:rPr>
-          <w:rFonts w:ascii="Times New Roman" w:hAnsi="Times New Roman" w:cs="Times New Roman"/>
-          <w:sz w:val="24"/>
-          <w:szCs w:val="24"/>
-        </w:rPr>
-        <w:t>This will ensure that the locked user cannot login without verifying their account through a code sent to their email address.</w:t>
+        <w:t xml:space="preserve">Additional Authentication Methods – Adding other authentication methods will improve the security of the application. Additional authentication methods can include </w:t>
+      </w:r>
+      <w:r>
+        <w:rPr>
+          <w:rFonts w:ascii="Times New Roman" w:hAnsi="Times New Roman" w:cs="Times New Roman"/>
+          <w:sz w:val="24"/>
+          <w:szCs w:val="24"/>
+        </w:rPr>
+        <w:t>one-time codes sent to the user’s phone, user security questions, and or others.</w:t>
       </w:r>
     </w:p>
     <w:p>
@@ -17035,7 +17469,105 @@
           <w:sz w:val="24"/>
           <w:szCs w:val="24"/>
         </w:rPr>
+        <w:t xml:space="preserve">Better Lockout – The current version of the application only closes the application after six failed login attempts. A feature that locks the account based on the username will be implemented. </w:t>
+      </w:r>
+      <w:r>
+        <w:rPr>
+          <w:rFonts w:ascii="Times New Roman" w:hAnsi="Times New Roman" w:cs="Times New Roman"/>
+          <w:sz w:val="24"/>
+          <w:szCs w:val="24"/>
+        </w:rPr>
+        <w:t>This will ensure that the locked user cannot login without verifying their account through a code sent to their email address.</w:t>
+      </w:r>
+    </w:p>
+    <w:p>
+      <w:pPr>
+        <w:pStyle w:val="ListBullet"/>
+        <w:tabs>
+          <w:tab w:val="clear" w:pos="360"/>
+          <w:tab w:val="num" w:pos="1080"/>
+        </w:tabs>
+        <w:spacing w:line="480" w:lineRule="auto"/>
+        <w:ind w:left="1080"/>
+        <w:rPr>
+          <w:rFonts w:ascii="Times New Roman" w:hAnsi="Times New Roman" w:cs="Times New Roman"/>
+          <w:sz w:val="24"/>
+          <w:szCs w:val="24"/>
+        </w:rPr>
+      </w:pPr>
+      <w:r>
+        <w:rPr>
+          <w:rFonts w:ascii="Times New Roman" w:hAnsi="Times New Roman" w:cs="Times New Roman"/>
+          <w:sz w:val="24"/>
+          <w:szCs w:val="24"/>
+        </w:rPr>
         <w:t>Password Generator Usage – The password generator was meant to be used throughout the menus that allow you to change/update your password but was removed due to bugs and time constraints. The option to use the password generator when changing a password will be added in the future.</w:t>
+      </w:r>
+    </w:p>
+    <w:p>
+      <w:pPr>
+        <w:pStyle w:val="ListBullet"/>
+        <w:tabs>
+          <w:tab w:val="clear" w:pos="360"/>
+          <w:tab w:val="num" w:pos="1080"/>
+        </w:tabs>
+        <w:spacing w:line="480" w:lineRule="auto"/>
+        <w:ind w:left="1080"/>
+        <w:rPr>
+          <w:rFonts w:ascii="Times New Roman" w:hAnsi="Times New Roman" w:cs="Times New Roman"/>
+          <w:sz w:val="24"/>
+          <w:szCs w:val="24"/>
+        </w:rPr>
+      </w:pPr>
+      <w:r>
+        <w:rPr>
+          <w:rFonts w:ascii="Times New Roman" w:hAnsi="Times New Roman" w:cs="Times New Roman"/>
+          <w:sz w:val="24"/>
+          <w:szCs w:val="24"/>
+        </w:rPr>
+        <w:t>Reject Leading Zeros – The current version of the application accepts menu selections that have leading zeros (</w:t>
+      </w:r>
+      <w:proofErr w:type="gramStart"/>
+      <w:r>
+        <w:rPr>
+          <w:rFonts w:ascii="Times New Roman" w:hAnsi="Times New Roman" w:cs="Times New Roman"/>
+          <w:sz w:val="24"/>
+          <w:szCs w:val="24"/>
+        </w:rPr>
+        <w:t>as long as</w:t>
+      </w:r>
+      <w:proofErr w:type="gramEnd"/>
+      <w:r>
+        <w:rPr>
+          <w:rFonts w:ascii="Times New Roman" w:hAnsi="Times New Roman" w:cs="Times New Roman"/>
+          <w:sz w:val="24"/>
+          <w:szCs w:val="24"/>
+        </w:rPr>
+        <w:t xml:space="preserve"> </w:t>
+      </w:r>
+      <w:r>
+        <w:rPr>
+          <w:rFonts w:ascii="Times New Roman" w:hAnsi="Times New Roman" w:cs="Times New Roman"/>
+          <w:sz w:val="24"/>
+          <w:szCs w:val="24"/>
+        </w:rPr>
+        <w:t xml:space="preserve">the input is composed of only leading zeros and a valid integer at the end). A fix will be implemented to validate input that contains leading </w:t>
+      </w:r>
+      <w:r>
+        <w:rPr>
+          <w:rFonts w:ascii="Times New Roman" w:hAnsi="Times New Roman" w:cs="Times New Roman"/>
+          <w:sz w:val="24"/>
+          <w:szCs w:val="24"/>
+        </w:rPr>
+        <w:t>zeros and</w:t>
+      </w:r>
+      <w:r>
+        <w:rPr>
+          <w:rFonts w:ascii="Times New Roman" w:hAnsi="Times New Roman" w:cs="Times New Roman"/>
+          <w:sz w:val="24"/>
+          <w:szCs w:val="24"/>
+        </w:rPr>
+        <w:t xml:space="preserve"> reject the input.</w:t>
       </w:r>
     </w:p>
     <w:p>
@@ -17181,10 +17713,7 @@
         <w:t>Uncovering password habits: Are users' password security habits improving? (infographic)</w:t>
       </w:r>
       <w:r>
-        <w:t>. Digital Guardian. Retrieved September 18, 2021, from https://digitalguardian.com/blog/uncovering-password-habits-are-users-password-security-habits-improving-infographic.</w:t>
-      </w:r>
-      <w:r>
-        <w:t xml:space="preserve"> </w:t>
+        <w:t xml:space="preserve">. Digital Guardian. Retrieved September 18, 2021, from https://digitalguardian.com/blog/uncovering-password-habits-are-users-password-security-habits-improving-infographic. </w:t>
       </w:r>
     </w:p>
     <w:p>

</xml_diff>

<commit_message>
Started presentation and made some changes to documents
</commit_message>
<xml_diff>
--- a/Xecured Password Manager Documents/Xecure_Password_Manager.docx
+++ b/Xecured Password Manager Documents/Xecure_Password_Manager.docx
@@ -258,25 +258,7 @@
           <w:sz w:val="24"/>
           <w:szCs w:val="24"/>
         </w:rPr>
-        <w:t xml:space="preserve">The management of passwords is one of the most important aspects of Cybersecurity and it is imperative that users implement and practice safe password management practices. </w:t>
-      </w:r>
-      <w:proofErr w:type="gramStart"/>
-      <w:r>
-        <w:rPr>
-          <w:rFonts w:ascii="Times New Roman" w:hAnsi="Times New Roman" w:cs="Times New Roman"/>
-          <w:sz w:val="24"/>
-          <w:szCs w:val="24"/>
-        </w:rPr>
-        <w:t>In order to</w:t>
-      </w:r>
-      <w:proofErr w:type="gramEnd"/>
-      <w:r>
-        <w:rPr>
-          <w:rFonts w:ascii="Times New Roman" w:hAnsi="Times New Roman" w:cs="Times New Roman"/>
-          <w:sz w:val="24"/>
-          <w:szCs w:val="24"/>
-        </w:rPr>
-        <w:t xml:space="preserve"> ensure safe password management practices users must create strong and unique passwords for every one of their accounts. User should then be able to log into </w:t>
+        <w:t xml:space="preserve">The management of passwords is one of the most important aspects of Cybersecurity and it is imperative that users implement and practice safe password management practices. In order to ensure safe password management practices users must create strong and unique passwords for every one of their accounts. User should then be able to log into </w:t>
       </w:r>
       <w:r>
         <w:rPr>
@@ -308,16 +290,7 @@
           <w:sz w:val="24"/>
           <w:szCs w:val="24"/>
         </w:rPr>
-        <w:t xml:space="preserve">) indicates that the average user has over 90 different online accounts. There is a limit to how many passwords a user can remember, and this survey revealed how </w:t>
-      </w:r>
-      <w:proofErr w:type="gramStart"/>
-      <w:r>
-        <w:rPr>
-          <w:rFonts w:ascii="Times New Roman" w:hAnsi="Times New Roman" w:cs="Times New Roman"/>
-          <w:sz w:val="24"/>
-          <w:szCs w:val="24"/>
-        </w:rPr>
-        <w:t>the majority</w:t>
+        <w:t>) indicates that the average user has over 90 different online accounts. There is a limit to how many passwords a user can remember, and this survey revealed how the majority</w:t>
       </w:r>
       <w:r>
         <w:rPr>
@@ -327,7 +300,6 @@
         </w:rPr>
         <w:t xml:space="preserve"> of</w:t>
       </w:r>
-      <w:proofErr w:type="gramEnd"/>
       <w:r>
         <w:rPr>
           <w:rFonts w:ascii="Times New Roman" w:hAnsi="Times New Roman" w:cs="Times New Roman"/>
@@ -409,25 +381,7 @@
           <w:sz w:val="24"/>
           <w:szCs w:val="24"/>
         </w:rPr>
-        <w:t xml:space="preserve"> it is recommended that user utilize a password management application </w:t>
-      </w:r>
-      <w:proofErr w:type="gramStart"/>
-      <w:r>
-        <w:rPr>
-          <w:rFonts w:ascii="Times New Roman" w:hAnsi="Times New Roman" w:cs="Times New Roman"/>
-          <w:sz w:val="24"/>
-          <w:szCs w:val="24"/>
-        </w:rPr>
-        <w:t>in order to</w:t>
-      </w:r>
-      <w:proofErr w:type="gramEnd"/>
-      <w:r>
-        <w:rPr>
-          <w:rFonts w:ascii="Times New Roman" w:hAnsi="Times New Roman" w:cs="Times New Roman"/>
-          <w:sz w:val="24"/>
-          <w:szCs w:val="24"/>
-        </w:rPr>
-        <w:t xml:space="preserve"> protect their accounts. </w:t>
+        <w:t xml:space="preserve"> it is recommended that user utilize a password management application in order to protect their accounts. </w:t>
       </w:r>
     </w:p>
     <w:bookmarkEnd w:id="3"/>
@@ -646,25 +600,7 @@
           <w:sz w:val="24"/>
           <w:szCs w:val="24"/>
         </w:rPr>
-        <w:t xml:space="preserve"> used to securely store the user’s information. </w:t>
-      </w:r>
-      <w:proofErr w:type="gramStart"/>
-      <w:r>
-        <w:rPr>
-          <w:rFonts w:ascii="Times New Roman" w:hAnsi="Times New Roman" w:cs="Times New Roman"/>
-          <w:sz w:val="24"/>
-          <w:szCs w:val="24"/>
-        </w:rPr>
-        <w:t>In order to</w:t>
-      </w:r>
-      <w:proofErr w:type="gramEnd"/>
-      <w:r>
-        <w:rPr>
-          <w:rFonts w:ascii="Times New Roman" w:hAnsi="Times New Roman" w:cs="Times New Roman"/>
-          <w:sz w:val="24"/>
-          <w:szCs w:val="24"/>
-        </w:rPr>
-        <w:t xml:space="preserve"> protect the information in the database the application </w:t>
+        <w:t xml:space="preserve"> used to securely store the user’s information. In order to protect the information in the database the application </w:t>
       </w:r>
       <w:r>
         <w:rPr>
@@ -923,43 +859,7 @@
           <w:sz w:val="24"/>
           <w:szCs w:val="24"/>
         </w:rPr>
-        <w:t xml:space="preserve"> was inspired by applications like KeePass, and LastPass and it contains </w:t>
-      </w:r>
-      <w:proofErr w:type="gramStart"/>
-      <w:r>
-        <w:rPr>
-          <w:rFonts w:ascii="Times New Roman" w:hAnsi="Times New Roman" w:cs="Times New Roman"/>
-          <w:sz w:val="24"/>
-          <w:szCs w:val="24"/>
-        </w:rPr>
-        <w:t>all of</w:t>
-      </w:r>
-      <w:proofErr w:type="gramEnd"/>
-      <w:r>
-        <w:rPr>
-          <w:rFonts w:ascii="Times New Roman" w:hAnsi="Times New Roman" w:cs="Times New Roman"/>
-          <w:sz w:val="24"/>
-          <w:szCs w:val="24"/>
-        </w:rPr>
-        <w:t xml:space="preserve"> the major features that these application have. </w:t>
-      </w:r>
-      <w:proofErr w:type="gramStart"/>
-      <w:r>
-        <w:rPr>
-          <w:rFonts w:ascii="Times New Roman" w:hAnsi="Times New Roman" w:cs="Times New Roman"/>
-          <w:sz w:val="24"/>
-          <w:szCs w:val="24"/>
-        </w:rPr>
-        <w:t>All of</w:t>
-      </w:r>
-      <w:proofErr w:type="gramEnd"/>
-      <w:r>
-        <w:rPr>
-          <w:rFonts w:ascii="Times New Roman" w:hAnsi="Times New Roman" w:cs="Times New Roman"/>
-          <w:sz w:val="24"/>
-          <w:szCs w:val="24"/>
-        </w:rPr>
-        <w:t xml:space="preserve"> the previously mentioned features are the standard in the password manager market, and they will be included in the Xecure Password Manager application at no cost to the users. In addition to being a free application, Xecure Password Manager will not contain any ads</w:t>
+        <w:t xml:space="preserve"> was inspired by applications like KeePass, and LastPass and it contains all of the major features that these application have. All of the previously mentioned features are the standard in the password manager market, and they will be included in the Xecure Password Manager application at no cost to the users. In addition to being a free application, Xecure Password Manager will not contain any ads</w:t>
       </w:r>
       <w:r>
         <w:rPr>
@@ -1068,52 +968,16 @@
           <w:sz w:val="24"/>
           <w:szCs w:val="24"/>
         </w:rPr>
-        <w:t xml:space="preserve">The project will be completed by utilizing the previously attained skills during my academic development at CSU. The first phase of the project involves researching and testing of various features. This is important as it will reveal what the requirements for the applicating should be and it will determine what features are not feasible for the scope of this project. The second phase involves identifying requirements and developing the requirements document. At this stage the specifics of the project will be described and a document with the requirements will be drafted. This document will identify the main functions of the program and will establish the scope of the project. After this document is created some research will have to be conducted </w:t>
-      </w:r>
-      <w:proofErr w:type="gramStart"/>
+        <w:t xml:space="preserve">The project will be completed by utilizing the previously attained skills during my academic development at CSU. The first phase of the project involves researching and testing of various features. This is important as it will reveal what the requirements for the applicating should be and it will determine what features are not feasible for the scope of this project. The second phase involves identifying requirements and developing the requirements document. At this stage the specifics of the project will be described and a document with the requirements will be drafted. This document will identify the main functions of the program and will establish the scope of the project. After this document is created some research will have to be conducted in order to begin the prototype construction phase. The research will determine how the design of the program should be implemented. The research will involve observations and studying similar </w:t>
+      </w:r>
       <w:r>
         <w:rPr>
           <w:rFonts w:ascii="Times New Roman" w:eastAsia="Times New Roman" w:hAnsi="Times New Roman" w:cs="Times New Roman"/>
           <w:sz w:val="24"/>
           <w:szCs w:val="24"/>
         </w:rPr>
-        <w:t>in order to</w:t>
-      </w:r>
-      <w:proofErr w:type="gramEnd"/>
-      <w:r>
-        <w:rPr>
-          <w:rFonts w:ascii="Times New Roman" w:eastAsia="Times New Roman" w:hAnsi="Times New Roman" w:cs="Times New Roman"/>
-          <w:sz w:val="24"/>
-          <w:szCs w:val="24"/>
-        </w:rPr>
-        <w:t xml:space="preserve"> begin the prototype construction phase. The research will determine how the design of the program should be implemented. The research will involve observations and studying similar </w:t>
-      </w:r>
-      <w:r>
-        <w:rPr>
-          <w:rFonts w:ascii="Times New Roman" w:eastAsia="Times New Roman" w:hAnsi="Times New Roman" w:cs="Times New Roman"/>
-          <w:sz w:val="24"/>
-          <w:szCs w:val="24"/>
-        </w:rPr>
         <w:lastRenderedPageBreak/>
-        <w:t xml:space="preserve">applications. After this is done a prototype will be constructed along with </w:t>
-      </w:r>
-      <w:proofErr w:type="gramStart"/>
-      <w:r>
-        <w:rPr>
-          <w:rFonts w:ascii="Times New Roman" w:eastAsia="Times New Roman" w:hAnsi="Times New Roman" w:cs="Times New Roman"/>
-          <w:sz w:val="24"/>
-          <w:szCs w:val="24"/>
-        </w:rPr>
-        <w:t>all of</w:t>
-      </w:r>
-      <w:proofErr w:type="gramEnd"/>
-      <w:r>
-        <w:rPr>
-          <w:rFonts w:ascii="Times New Roman" w:eastAsia="Times New Roman" w:hAnsi="Times New Roman" w:cs="Times New Roman"/>
-          <w:sz w:val="24"/>
-          <w:szCs w:val="24"/>
-        </w:rPr>
-        <w:t xml:space="preserve"> its documentation. After conducting some additional research, a high-fidelity prototype will be constructed. The design of the final product will be constructed based on the feed-back from this high-fidelity prototype. The final phase involves testing the functionality and security of the application. </w:t>
+        <w:t xml:space="preserve">applications. After this is done a prototype will be constructed along with all of its documentation. After conducting some additional research, a high-fidelity prototype will be constructed. The design of the final product will be constructed based on the feed-back from this high-fidelity prototype. The final phase involves testing the functionality and security of the application. </w:t>
       </w:r>
     </w:p>
     <w:p>
@@ -1132,25 +996,7 @@
           <w:sz w:val="24"/>
           <w:szCs w:val="24"/>
         </w:rPr>
-        <w:t xml:space="preserve">A functional password manager application will be presented along with </w:t>
-      </w:r>
-      <w:proofErr w:type="gramStart"/>
-      <w:r>
-        <w:rPr>
-          <w:rFonts w:ascii="Times New Roman" w:eastAsia="Times New Roman" w:hAnsi="Times New Roman" w:cs="Times New Roman"/>
-          <w:sz w:val="24"/>
-          <w:szCs w:val="24"/>
-        </w:rPr>
-        <w:t>all of</w:t>
-      </w:r>
-      <w:proofErr w:type="gramEnd"/>
-      <w:r>
-        <w:rPr>
-          <w:rFonts w:ascii="Times New Roman" w:eastAsia="Times New Roman" w:hAnsi="Times New Roman" w:cs="Times New Roman"/>
-          <w:sz w:val="24"/>
-          <w:szCs w:val="24"/>
-        </w:rPr>
-        <w:t xml:space="preserve"> the relevant documented information. The documents include Requirement’s document, Prototype documents, Final Prototype documents, Test cases document. </w:t>
+        <w:t xml:space="preserve">A functional password manager application will be presented along with all of the relevant documented information. The documents include Requirement’s document, Prototype documents, Final Prototype documents, Test cases document. </w:t>
       </w:r>
     </w:p>
     <w:p>
@@ -1350,7 +1196,6 @@
           <w:szCs w:val="24"/>
         </w:rPr>
       </w:pPr>
-      <w:proofErr w:type="gramStart"/>
       <w:r>
         <w:rPr>
           <w:rFonts w:ascii="Times New Roman" w:hAnsi="Times New Roman" w:cs="Times New Roman"/>
@@ -1359,7 +1204,6 @@
         </w:rPr>
         <w:t>cryptography.fernet</w:t>
       </w:r>
-      <w:proofErr w:type="gramEnd"/>
       <w:r>
         <w:rPr>
           <w:rFonts w:ascii="Times New Roman" w:hAnsi="Times New Roman" w:cs="Times New Roman"/>
@@ -1446,7 +1290,6 @@
           <w:szCs w:val="24"/>
         </w:rPr>
       </w:pPr>
-      <w:proofErr w:type="gramStart"/>
       <w:r>
         <w:rPr>
           <w:rFonts w:ascii="Times New Roman" w:hAnsi="Times New Roman" w:cs="Times New Roman"/>
@@ -1455,7 +1298,6 @@
         </w:rPr>
         <w:t>mysql.connector</w:t>
       </w:r>
-      <w:proofErr w:type="gramEnd"/>
       <w:r>
         <w:rPr>
           <w:rFonts w:ascii="Times New Roman" w:hAnsi="Times New Roman" w:cs="Times New Roman"/>
@@ -2557,43 +2399,7 @@
           <w:sz w:val="24"/>
           <w:szCs w:val="24"/>
         </w:rPr>
-        <w:t xml:space="preserve">On this installation screen you can see </w:t>
-      </w:r>
-      <w:proofErr w:type="gramStart"/>
-      <w:r>
-        <w:rPr>
-          <w:rFonts w:ascii="Times New Roman" w:hAnsi="Times New Roman" w:cs="Times New Roman"/>
-          <w:sz w:val="24"/>
-          <w:szCs w:val="24"/>
-        </w:rPr>
-        <w:t>all of</w:t>
-      </w:r>
-      <w:proofErr w:type="gramEnd"/>
-      <w:r>
-        <w:rPr>
-          <w:rFonts w:ascii="Times New Roman" w:hAnsi="Times New Roman" w:cs="Times New Roman"/>
-          <w:sz w:val="24"/>
-          <w:szCs w:val="24"/>
-        </w:rPr>
-        <w:t xml:space="preserve"> the products that will be installed. When you are ready select the “Execute” button. This will begin installing </w:t>
-      </w:r>
-      <w:proofErr w:type="gramStart"/>
-      <w:r>
-        <w:rPr>
-          <w:rFonts w:ascii="Times New Roman" w:hAnsi="Times New Roman" w:cs="Times New Roman"/>
-          <w:sz w:val="24"/>
-          <w:szCs w:val="24"/>
-        </w:rPr>
-        <w:t>all of</w:t>
-      </w:r>
-      <w:proofErr w:type="gramEnd"/>
-      <w:r>
-        <w:rPr>
-          <w:rFonts w:ascii="Times New Roman" w:hAnsi="Times New Roman" w:cs="Times New Roman"/>
-          <w:sz w:val="24"/>
-          <w:szCs w:val="24"/>
-        </w:rPr>
-        <w:t xml:space="preserve"> the products.</w:t>
+        <w:t>On this installation screen you can see all of the products that will be installed. When you are ready select the “Execute” button. This will begin installing all of the products.</w:t>
       </w:r>
     </w:p>
     <w:p>
@@ -2639,25 +2445,7 @@
           <w:sz w:val="24"/>
           <w:szCs w:val="24"/>
         </w:rPr>
-        <w:t xml:space="preserve">After the download has finished you will see a green checkmark on </w:t>
-      </w:r>
-      <w:proofErr w:type="gramStart"/>
-      <w:r>
-        <w:rPr>
-          <w:rFonts w:ascii="Times New Roman" w:hAnsi="Times New Roman" w:cs="Times New Roman"/>
-          <w:sz w:val="24"/>
-          <w:szCs w:val="24"/>
-        </w:rPr>
-        <w:t>all of</w:t>
-      </w:r>
-      <w:proofErr w:type="gramEnd"/>
-      <w:r>
-        <w:rPr>
-          <w:rFonts w:ascii="Times New Roman" w:hAnsi="Times New Roman" w:cs="Times New Roman"/>
-          <w:sz w:val="24"/>
-          <w:szCs w:val="24"/>
-        </w:rPr>
-        <w:t xml:space="preserve"> the products downloaded. If everything downloaded successfully press the “Next” button.</w:t>
+        <w:t>After the download has finished you will see a green checkmark on all of the products downloaded. If everything downloaded successfully press the “Next” button.</w:t>
       </w:r>
     </w:p>
     <w:p>
@@ -2681,25 +2469,7 @@
           <w:szCs w:val="24"/>
         </w:rPr>
         <w:lastRenderedPageBreak/>
-        <w:t xml:space="preserve">On the “Product Configuration” screen you will be able to see the configuration for </w:t>
-      </w:r>
-      <w:proofErr w:type="gramStart"/>
-      <w:r>
-        <w:rPr>
-          <w:rFonts w:ascii="Times New Roman" w:hAnsi="Times New Roman" w:cs="Times New Roman"/>
-          <w:sz w:val="24"/>
-          <w:szCs w:val="24"/>
-        </w:rPr>
-        <w:t>all of</w:t>
-      </w:r>
-      <w:proofErr w:type="gramEnd"/>
-      <w:r>
-        <w:rPr>
-          <w:rFonts w:ascii="Times New Roman" w:hAnsi="Times New Roman" w:cs="Times New Roman"/>
-          <w:sz w:val="24"/>
-          <w:szCs w:val="24"/>
-        </w:rPr>
-        <w:t xml:space="preserve"> your downloaded products. Once you have reviewed this information press the “Next” button.</w:t>
+        <w:t>On the “Product Configuration” screen you will be able to see the configuration for all of your downloaded products. Once you have reviewed this information press the “Next” button.</w:t>
       </w:r>
     </w:p>
     <w:p>
@@ -2745,25 +2515,7 @@
           <w:sz w:val="24"/>
           <w:szCs w:val="24"/>
         </w:rPr>
-        <w:t xml:space="preserve">On this screen leave the “Config Type” as “Development Machine”. Make sure that the “TCP/IP” checkbox and “Open Firewall port for network access” checkbox </w:t>
-      </w:r>
-      <w:proofErr w:type="gramStart"/>
-      <w:r>
-        <w:rPr>
-          <w:rFonts w:ascii="Times New Roman" w:hAnsi="Times New Roman" w:cs="Times New Roman"/>
-          <w:sz w:val="24"/>
-          <w:szCs w:val="24"/>
-        </w:rPr>
-        <w:t>are</w:t>
-      </w:r>
-      <w:proofErr w:type="gramEnd"/>
-      <w:r>
-        <w:rPr>
-          <w:rFonts w:ascii="Times New Roman" w:hAnsi="Times New Roman" w:cs="Times New Roman"/>
-          <w:sz w:val="24"/>
-          <w:szCs w:val="24"/>
-        </w:rPr>
-        <w:t xml:space="preserve"> selected. Lastly, the “Port Number” is 3306. After confirming these options press the “Next” button.</w:t>
+        <w:t>On this screen leave the “Config Type” as “Development Machine”. Make sure that the “TCP/IP” checkbox and “Open Firewall port for network access” checkbox are selected. Lastly, the “Port Number” is 3306. After confirming these options press the “Next” button.</w:t>
       </w:r>
     </w:p>
     <w:p>
@@ -3033,25 +2785,7 @@
           <w:sz w:val="24"/>
           <w:szCs w:val="24"/>
         </w:rPr>
-        <w:t xml:space="preserve">On the Connect </w:t>
-      </w:r>
-      <w:proofErr w:type="gramStart"/>
-      <w:r>
-        <w:rPr>
-          <w:rFonts w:ascii="Times New Roman" w:hAnsi="Times New Roman" w:cs="Times New Roman"/>
-          <w:sz w:val="24"/>
-          <w:szCs w:val="24"/>
-        </w:rPr>
-        <w:t>To</w:t>
-      </w:r>
-      <w:proofErr w:type="gramEnd"/>
-      <w:r>
-        <w:rPr>
-          <w:rFonts w:ascii="Times New Roman" w:hAnsi="Times New Roman" w:cs="Times New Roman"/>
-          <w:sz w:val="24"/>
-          <w:szCs w:val="24"/>
-        </w:rPr>
-        <w:t xml:space="preserve"> Server screen, select the “MySQL Server 8.0.27.0 (version may be different for you) text. Then enter </w:t>
+        <w:t xml:space="preserve">On the Connect To Server screen, select the “MySQL Server 8.0.27.0 (version may be different for you) text. Then enter </w:t>
       </w:r>
       <w:r>
         <w:rPr>
@@ -4782,27 +4516,7 @@
           <w:sz w:val="24"/>
           <w:szCs w:val="24"/>
         </w:rPr>
-        <w:t xml:space="preserve">Rationale: </w:t>
-      </w:r>
-      <w:proofErr w:type="gramStart"/>
-      <w:r>
-        <w:rPr>
-          <w:rStyle w:val="markedcontent"/>
-          <w:rFonts w:ascii="Times New Roman" w:hAnsi="Times New Roman" w:cs="Times New Roman"/>
-          <w:sz w:val="24"/>
-          <w:szCs w:val="24"/>
-        </w:rPr>
-        <w:t>In order to</w:t>
-      </w:r>
-      <w:proofErr w:type="gramEnd"/>
-      <w:r>
-        <w:rPr>
-          <w:rStyle w:val="markedcontent"/>
-          <w:rFonts w:ascii="Times New Roman" w:hAnsi="Times New Roman" w:cs="Times New Roman"/>
-          <w:sz w:val="24"/>
-          <w:szCs w:val="24"/>
-        </w:rPr>
-        <w:t xml:space="preserve"> improve security, the username and password along with a hashing algorithm will be used to authenticate the user.</w:t>
+        <w:t>Rationale: In order to improve security, the username and password along with a hashing algorithm will be used to authenticate the user.</w:t>
       </w:r>
     </w:p>
     <w:p>
@@ -6092,27 +5806,7 @@
           <w:sz w:val="24"/>
           <w:szCs w:val="24"/>
         </w:rPr>
-        <w:t xml:space="preserve">”, </w:t>
-      </w:r>
-      <w:proofErr w:type="gramStart"/>
-      <w:r>
-        <w:rPr>
-          <w:rStyle w:val="markedcontent"/>
-          <w:rFonts w:ascii="Times New Roman" w:hAnsi="Times New Roman" w:cs="Times New Roman"/>
-          <w:sz w:val="24"/>
-          <w:szCs w:val="24"/>
-        </w:rPr>
-        <w:t>database</w:t>
-      </w:r>
-      <w:proofErr w:type="gramEnd"/>
-      <w:r>
-        <w:rPr>
-          <w:rStyle w:val="markedcontent"/>
-          <w:rFonts w:ascii="Times New Roman" w:hAnsi="Times New Roman" w:cs="Times New Roman"/>
-          <w:sz w:val="24"/>
-          <w:szCs w:val="24"/>
-        </w:rPr>
-        <w:t xml:space="preserve"> and encryption sections must be implemented before this requirement can be fulfilled.</w:t>
+        <w:t>”, database and encryption sections must be implemented before this requirement can be fulfilled.</w:t>
       </w:r>
     </w:p>
     <w:p>
@@ -6514,27 +6208,7 @@
           <w:sz w:val="24"/>
           <w:szCs w:val="24"/>
         </w:rPr>
-        <w:t xml:space="preserve">”, </w:t>
-      </w:r>
-      <w:proofErr w:type="gramStart"/>
-      <w:r>
-        <w:rPr>
-          <w:rStyle w:val="markedcontent"/>
-          <w:rFonts w:ascii="Times New Roman" w:hAnsi="Times New Roman" w:cs="Times New Roman"/>
-          <w:sz w:val="24"/>
-          <w:szCs w:val="24"/>
-        </w:rPr>
-        <w:t>database</w:t>
-      </w:r>
-      <w:proofErr w:type="gramEnd"/>
-      <w:r>
-        <w:rPr>
-          <w:rStyle w:val="markedcontent"/>
-          <w:rFonts w:ascii="Times New Roman" w:hAnsi="Times New Roman" w:cs="Times New Roman"/>
-          <w:sz w:val="24"/>
-          <w:szCs w:val="24"/>
-        </w:rPr>
-        <w:t xml:space="preserve"> and encryption sections must be implemented before this requirement can be fulfilled.</w:t>
+        <w:t>”, database and encryption sections must be implemented before this requirement can be fulfilled.</w:t>
       </w:r>
     </w:p>
     <w:p>
@@ -6910,27 +6584,7 @@
           <w:sz w:val="24"/>
           <w:szCs w:val="24"/>
         </w:rPr>
-        <w:t xml:space="preserve">”, </w:t>
-      </w:r>
-      <w:proofErr w:type="gramStart"/>
-      <w:r>
-        <w:rPr>
-          <w:rStyle w:val="markedcontent"/>
-          <w:rFonts w:ascii="Times New Roman" w:hAnsi="Times New Roman" w:cs="Times New Roman"/>
-          <w:sz w:val="24"/>
-          <w:szCs w:val="24"/>
-        </w:rPr>
-        <w:t>database</w:t>
-      </w:r>
-      <w:proofErr w:type="gramEnd"/>
-      <w:r>
-        <w:rPr>
-          <w:rStyle w:val="markedcontent"/>
-          <w:rFonts w:ascii="Times New Roman" w:hAnsi="Times New Roman" w:cs="Times New Roman"/>
-          <w:sz w:val="24"/>
-          <w:szCs w:val="24"/>
-        </w:rPr>
-        <w:t xml:space="preserve"> and encryption sections must be implemented before this requirement can be fulfilled.</w:t>
+        <w:t>”, database and encryption sections must be implemented before this requirement can be fulfilled.</w:t>
       </w:r>
     </w:p>
     <w:p>
@@ -7131,27 +6785,7 @@
           <w:sz w:val="24"/>
           <w:szCs w:val="24"/>
         </w:rPr>
-        <w:t xml:space="preserve">”, </w:t>
-      </w:r>
-      <w:proofErr w:type="gramStart"/>
-      <w:r>
-        <w:rPr>
-          <w:rStyle w:val="markedcontent"/>
-          <w:rFonts w:ascii="Times New Roman" w:hAnsi="Times New Roman" w:cs="Times New Roman"/>
-          <w:sz w:val="24"/>
-          <w:szCs w:val="24"/>
-        </w:rPr>
-        <w:t>database</w:t>
-      </w:r>
-      <w:proofErr w:type="gramEnd"/>
-      <w:r>
-        <w:rPr>
-          <w:rStyle w:val="markedcontent"/>
-          <w:rFonts w:ascii="Times New Roman" w:hAnsi="Times New Roman" w:cs="Times New Roman"/>
-          <w:sz w:val="24"/>
-          <w:szCs w:val="24"/>
-        </w:rPr>
-        <w:t xml:space="preserve"> and encryption sections must be implemented before this requirement can be fulfilled.</w:t>
+        <w:t>”, database and encryption sections must be implemented before this requirement can be fulfilled.</w:t>
       </w:r>
     </w:p>
     <w:p>
@@ -7317,27 +6951,7 @@
           <w:sz w:val="24"/>
           <w:szCs w:val="24"/>
         </w:rPr>
-        <w:t xml:space="preserve">”, </w:t>
-      </w:r>
-      <w:proofErr w:type="gramStart"/>
-      <w:r>
-        <w:rPr>
-          <w:rStyle w:val="markedcontent"/>
-          <w:rFonts w:ascii="Times New Roman" w:hAnsi="Times New Roman" w:cs="Times New Roman"/>
-          <w:sz w:val="24"/>
-          <w:szCs w:val="24"/>
-        </w:rPr>
-        <w:t>database</w:t>
-      </w:r>
-      <w:proofErr w:type="gramEnd"/>
-      <w:r>
-        <w:rPr>
-          <w:rStyle w:val="markedcontent"/>
-          <w:rFonts w:ascii="Times New Roman" w:hAnsi="Times New Roman" w:cs="Times New Roman"/>
-          <w:sz w:val="24"/>
-          <w:szCs w:val="24"/>
-        </w:rPr>
-        <w:t xml:space="preserve"> and encryption sections must be implemented before this requirement can be fulfilled.</w:t>
+        <w:t>”, database and encryption sections must be implemented before this requirement can be fulfilled.</w:t>
       </w:r>
     </w:p>
     <w:p>
@@ -8035,25 +7649,7 @@
           <w:sz w:val="24"/>
           <w:szCs w:val="24"/>
         </w:rPr>
-        <w:t xml:space="preserve"> </w:t>
-      </w:r>
-      <w:proofErr w:type="gramStart"/>
-      <w:r>
-        <w:rPr>
-          <w:rFonts w:ascii="Times New Roman" w:hAnsi="Times New Roman" w:cs="Times New Roman"/>
-          <w:sz w:val="24"/>
-          <w:szCs w:val="24"/>
-        </w:rPr>
-        <w:t>in order to</w:t>
-      </w:r>
-      <w:proofErr w:type="gramEnd"/>
-      <w:r>
-        <w:rPr>
-          <w:rFonts w:ascii="Times New Roman" w:hAnsi="Times New Roman" w:cs="Times New Roman"/>
-          <w:sz w:val="24"/>
-          <w:szCs w:val="24"/>
-        </w:rPr>
-        <w:t xml:space="preserve"> reset passwords.</w:t>
+        <w:t xml:space="preserve"> in order to reset passwords.</w:t>
       </w:r>
     </w:p>
     <w:p>
@@ -8253,25 +7849,7 @@
           <w:sz w:val="24"/>
           <w:szCs w:val="24"/>
         </w:rPr>
-        <w:t xml:space="preserve">s email </w:t>
-      </w:r>
-      <w:proofErr w:type="gramStart"/>
-      <w:r>
-        <w:rPr>
-          <w:rFonts w:ascii="Times New Roman" w:hAnsi="Times New Roman" w:cs="Times New Roman"/>
-          <w:sz w:val="24"/>
-          <w:szCs w:val="24"/>
-        </w:rPr>
-        <w:t>in order to</w:t>
-      </w:r>
-      <w:proofErr w:type="gramEnd"/>
-      <w:r>
-        <w:rPr>
-          <w:rFonts w:ascii="Times New Roman" w:hAnsi="Times New Roman" w:cs="Times New Roman"/>
-          <w:sz w:val="24"/>
-          <w:szCs w:val="24"/>
-        </w:rPr>
-        <w:t xml:space="preserve"> verify their account</w:t>
+        <w:t>s email in order to verify their account</w:t>
       </w:r>
       <w:r>
         <w:rPr>
@@ -9276,67 +8854,27 @@
           <w:sz w:val="24"/>
           <w:szCs w:val="24"/>
         </w:rPr>
-        <w:t xml:space="preserve">Rational:  Users may not want to display </w:t>
-      </w:r>
-      <w:proofErr w:type="gramStart"/>
-      <w:r>
-        <w:rPr>
-          <w:rStyle w:val="markedcontent"/>
-          <w:rFonts w:ascii="Times New Roman" w:hAnsi="Times New Roman" w:cs="Times New Roman"/>
-          <w:sz w:val="24"/>
-          <w:szCs w:val="24"/>
-        </w:rPr>
-        <w:t>all of</w:t>
-      </w:r>
-      <w:proofErr w:type="gramEnd"/>
-      <w:r>
-        <w:rPr>
-          <w:rStyle w:val="markedcontent"/>
-          <w:rFonts w:ascii="Times New Roman" w:hAnsi="Times New Roman" w:cs="Times New Roman"/>
-          <w:sz w:val="24"/>
-          <w:szCs w:val="24"/>
-        </w:rPr>
-        <w:t xml:space="preserve"> the information of all of their records, and thus they should be able to retrieve only the record names. This name can then be used to retrieve the specific record information.</w:t>
-      </w:r>
-    </w:p>
-    <w:p>
-      <w:pPr>
-        <w:spacing w:after="0" w:line="480" w:lineRule="auto"/>
-        <w:rPr>
-          <w:rStyle w:val="markedcontent"/>
-          <w:rFonts w:ascii="Times New Roman" w:hAnsi="Times New Roman" w:cs="Times New Roman"/>
-          <w:sz w:val="24"/>
-          <w:szCs w:val="24"/>
-        </w:rPr>
-      </w:pPr>
-      <w:r>
-        <w:rPr>
-          <w:rStyle w:val="markedcontent"/>
-          <w:rFonts w:ascii="Times New Roman" w:hAnsi="Times New Roman" w:cs="Times New Roman"/>
-          <w:sz w:val="24"/>
-          <w:szCs w:val="24"/>
-        </w:rPr>
-        <w:t xml:space="preserve">Fit Criterion: Users should be able to see </w:t>
-      </w:r>
-      <w:proofErr w:type="gramStart"/>
-      <w:r>
-        <w:rPr>
-          <w:rStyle w:val="markedcontent"/>
-          <w:rFonts w:ascii="Times New Roman" w:hAnsi="Times New Roman" w:cs="Times New Roman"/>
-          <w:sz w:val="24"/>
-          <w:szCs w:val="24"/>
-        </w:rPr>
-        <w:t>all of</w:t>
-      </w:r>
-      <w:proofErr w:type="gramEnd"/>
-      <w:r>
-        <w:rPr>
-          <w:rStyle w:val="markedcontent"/>
-          <w:rFonts w:ascii="Times New Roman" w:hAnsi="Times New Roman" w:cs="Times New Roman"/>
-          <w:sz w:val="24"/>
-          <w:szCs w:val="24"/>
-        </w:rPr>
-        <w:t xml:space="preserve"> their record names through the “Retrieve Record Names Only” screen. No record names will be seen if the database is empty.</w:t>
+        <w:t>Rational:  Users may not want to display all of the information of all of their records, and thus they should be able to retrieve only the record names. This name can then be used to retrieve the specific record information.</w:t>
+      </w:r>
+    </w:p>
+    <w:p>
+      <w:pPr>
+        <w:spacing w:after="0" w:line="480" w:lineRule="auto"/>
+        <w:rPr>
+          <w:rStyle w:val="markedcontent"/>
+          <w:rFonts w:ascii="Times New Roman" w:hAnsi="Times New Roman" w:cs="Times New Roman"/>
+          <w:sz w:val="24"/>
+          <w:szCs w:val="24"/>
+        </w:rPr>
+      </w:pPr>
+      <w:r>
+        <w:rPr>
+          <w:rStyle w:val="markedcontent"/>
+          <w:rFonts w:ascii="Times New Roman" w:hAnsi="Times New Roman" w:cs="Times New Roman"/>
+          <w:sz w:val="24"/>
+          <w:szCs w:val="24"/>
+        </w:rPr>
+        <w:t>Fit Criterion: Users should be able to see all of their record names through the “Retrieve Record Names Only” screen. No record names will be seen if the database is empty.</w:t>
       </w:r>
     </w:p>
     <w:p>
@@ -9590,27 +9128,7 @@
           <w:sz w:val="24"/>
           <w:szCs w:val="24"/>
         </w:rPr>
-        <w:t xml:space="preserve">Description: Users should be able to delete </w:t>
-      </w:r>
-      <w:proofErr w:type="gramStart"/>
-      <w:r>
-        <w:rPr>
-          <w:rStyle w:val="markedcontent"/>
-          <w:rFonts w:ascii="Times New Roman" w:hAnsi="Times New Roman" w:cs="Times New Roman"/>
-          <w:sz w:val="24"/>
-          <w:szCs w:val="24"/>
-        </w:rPr>
-        <w:t>all of</w:t>
-      </w:r>
-      <w:proofErr w:type="gramEnd"/>
-      <w:r>
-        <w:rPr>
-          <w:rStyle w:val="markedcontent"/>
-          <w:rFonts w:ascii="Times New Roman" w:hAnsi="Times New Roman" w:cs="Times New Roman"/>
-          <w:sz w:val="24"/>
-          <w:szCs w:val="24"/>
-        </w:rPr>
-        <w:t xml:space="preserve"> their records.</w:t>
+        <w:t>Description: Users should be able to delete all of their records.</w:t>
       </w:r>
     </w:p>
     <w:p>
@@ -9631,27 +9149,7 @@
           <w:szCs w:val="24"/>
         </w:rPr>
         <w:lastRenderedPageBreak/>
-        <w:t xml:space="preserve">Rational:  Users should have an option to delete </w:t>
-      </w:r>
-      <w:proofErr w:type="gramStart"/>
-      <w:r>
-        <w:rPr>
-          <w:rStyle w:val="markedcontent"/>
-          <w:rFonts w:ascii="Times New Roman" w:hAnsi="Times New Roman" w:cs="Times New Roman"/>
-          <w:sz w:val="24"/>
-          <w:szCs w:val="24"/>
-        </w:rPr>
-        <w:t>all of</w:t>
-      </w:r>
-      <w:proofErr w:type="gramEnd"/>
-      <w:r>
-        <w:rPr>
-          <w:rStyle w:val="markedcontent"/>
-          <w:rFonts w:ascii="Times New Roman" w:hAnsi="Times New Roman" w:cs="Times New Roman"/>
-          <w:sz w:val="24"/>
-          <w:szCs w:val="24"/>
-        </w:rPr>
-        <w:t xml:space="preserve"> their records stored in the database. They should not have to do it one at a time.</w:t>
+        <w:t>Rational:  Users should have an option to delete all of their records stored in the database. They should not have to do it one at a time.</w:t>
       </w:r>
     </w:p>
     <w:p>
@@ -9994,25 +9492,14 @@
           <w:szCs w:val="24"/>
         </w:rPr>
       </w:pPr>
-      <w:proofErr w:type="gramStart"/>
-      <w:r>
-        <w:rPr>
-          <w:rStyle w:val="markedcontent"/>
-          <w:rFonts w:ascii="Times New Roman" w:hAnsi="Times New Roman" w:cs="Times New Roman"/>
-          <w:sz w:val="24"/>
-          <w:szCs w:val="24"/>
-        </w:rPr>
-        <w:t>In order to</w:t>
-      </w:r>
-      <w:proofErr w:type="gramEnd"/>
-      <w:r>
-        <w:rPr>
-          <w:rStyle w:val="markedcontent"/>
-          <w:rFonts w:ascii="Times New Roman" w:hAnsi="Times New Roman" w:cs="Times New Roman"/>
-          <w:sz w:val="24"/>
-          <w:szCs w:val="24"/>
-        </w:rPr>
-        <w:t xml:space="preserve"> secure the database and the information within it, access into the database will be limited and will require a password to authenticate.</w:t>
+      <w:r>
+        <w:rPr>
+          <w:rStyle w:val="markedcontent"/>
+          <w:rFonts w:ascii="Times New Roman" w:hAnsi="Times New Roman" w:cs="Times New Roman"/>
+          <w:sz w:val="24"/>
+          <w:szCs w:val="24"/>
+        </w:rPr>
+        <w:t>In order to secure the database and the information within it, access into the database will be limited and will require a password to authenticate.</w:t>
       </w:r>
       <w:r>
         <w:rPr>
@@ -10087,7 +9574,6 @@
         <w:lastRenderedPageBreak/>
         <w:t xml:space="preserve">encrypted before being stored in the database. </w:t>
       </w:r>
-      <w:proofErr w:type="gramStart"/>
       <w:r>
         <w:rPr>
           <w:rStyle w:val="markedcontent"/>
@@ -10097,7 +9583,6 @@
         </w:rPr>
         <w:t>In order to</w:t>
       </w:r>
-      <w:proofErr w:type="gramEnd"/>
       <w:r>
         <w:rPr>
           <w:rStyle w:val="markedcontent"/>
@@ -10132,27 +9617,7 @@
           <w:sz w:val="24"/>
           <w:szCs w:val="24"/>
         </w:rPr>
-        <w:t xml:space="preserve"> Additionally, </w:t>
-      </w:r>
-      <w:proofErr w:type="gramStart"/>
-      <w:r>
-        <w:rPr>
-          <w:rStyle w:val="markedcontent"/>
-          <w:rFonts w:ascii="Times New Roman" w:hAnsi="Times New Roman" w:cs="Times New Roman"/>
-          <w:sz w:val="24"/>
-          <w:szCs w:val="24"/>
-        </w:rPr>
-        <w:t>in order to</w:t>
-      </w:r>
-      <w:proofErr w:type="gramEnd"/>
-      <w:r>
-        <w:rPr>
-          <w:rStyle w:val="markedcontent"/>
-          <w:rFonts w:ascii="Times New Roman" w:hAnsi="Times New Roman" w:cs="Times New Roman"/>
-          <w:sz w:val="24"/>
-          <w:szCs w:val="24"/>
-        </w:rPr>
-        <w:t xml:space="preserve"> prevent SQL injections, all queries will be </w:t>
+        <w:t xml:space="preserve"> Additionally, in order to prevent SQL injections, all queries will be </w:t>
       </w:r>
       <w:r>
         <w:rPr>
@@ -10806,25 +10271,14 @@
         </w:rPr>
         <w:t xml:space="preserve">However, if the user wishes to go back to the previous screen, they can enter the “0” command, and it will take them back to the Main Menu. This command can be used all throughout the application.  </w:t>
       </w:r>
-      <w:proofErr w:type="gramStart"/>
-      <w:r>
-        <w:rPr>
-          <w:rStyle w:val="markedcontent"/>
-          <w:rFonts w:ascii="Times New Roman" w:hAnsi="Times New Roman" w:cs="Times New Roman"/>
-          <w:sz w:val="24"/>
-          <w:szCs w:val="24"/>
-        </w:rPr>
-        <w:t>In order to</w:t>
-      </w:r>
-      <w:proofErr w:type="gramEnd"/>
-      <w:r>
-        <w:rPr>
-          <w:rStyle w:val="markedcontent"/>
-          <w:rFonts w:ascii="Times New Roman" w:hAnsi="Times New Roman" w:cs="Times New Roman"/>
-          <w:sz w:val="24"/>
-          <w:szCs w:val="24"/>
-        </w:rPr>
-        <w:t xml:space="preserve"> authenticate users a</w:t>
+      <w:r>
+        <w:rPr>
+          <w:rStyle w:val="markedcontent"/>
+          <w:rFonts w:ascii="Times New Roman" w:hAnsi="Times New Roman" w:cs="Times New Roman"/>
+          <w:sz w:val="24"/>
+          <w:szCs w:val="24"/>
+        </w:rPr>
+        <w:t>In order to authenticate users a</w:t>
       </w:r>
       <w:r>
         <w:rPr>
@@ -11103,7 +10557,6 @@
           <w:szCs w:val="24"/>
         </w:rPr>
       </w:pPr>
-      <w:proofErr w:type="gramStart"/>
       <w:r>
         <w:rPr>
           <w:rStyle w:val="markedcontent"/>
@@ -11112,17 +10565,7 @@
           <w:szCs w:val="24"/>
         </w:rPr>
         <w:lastRenderedPageBreak/>
-        <w:t>In order to</w:t>
-      </w:r>
-      <w:proofErr w:type="gramEnd"/>
-      <w:r>
-        <w:rPr>
-          <w:rStyle w:val="markedcontent"/>
-          <w:rFonts w:ascii="Times New Roman" w:hAnsi="Times New Roman" w:cs="Times New Roman"/>
-          <w:sz w:val="24"/>
-          <w:szCs w:val="24"/>
-        </w:rPr>
-        <w:t xml:space="preserve"> use the application</w:t>
+        <w:t>In order to use the application</w:t>
       </w:r>
       <w:r>
         <w:rPr>
@@ -11846,9 +11289,8 @@
           <w:sz w:val="24"/>
           <w:szCs w:val="24"/>
         </w:rPr>
-        <w:t xml:space="preserve">Once a user logs into the application, they will be greeted with the “Dashboard” menu. From this menu users can select between the options of retrieving a record, adding a new record, updating a record, viewing all records, viewing the record names of </w:t>
-      </w:r>
-      <w:proofErr w:type="gramStart"/>
+        <w:t>Once a user logs into the application, they will be greeted with the “Dashboard” menu. From this menu users can select between the options of retrieving a record, adding a new record, updating a record, viewing all records, viewing the record names of all of their records, settings, logging out, and exiting the application</w:t>
+      </w:r>
       <w:r>
         <w:rPr>
           <w:rStyle w:val="markedcontent"/>
@@ -11857,9 +11299,8 @@
           <w:sz w:val="24"/>
           <w:szCs w:val="24"/>
         </w:rPr>
-        <w:t>all of</w:t>
-      </w:r>
-      <w:proofErr w:type="gramEnd"/>
+        <w:t xml:space="preserve"> (See figure 8 for reference)</w:t>
+      </w:r>
       <w:r>
         <w:rPr>
           <w:rStyle w:val="markedcontent"/>
@@ -11868,7 +11309,7 @@
           <w:sz w:val="24"/>
           <w:szCs w:val="24"/>
         </w:rPr>
-        <w:t xml:space="preserve"> their records, settings, logging out, and exiting the application</w:t>
+        <w:t>. However, if the user has not added any records, they will not be able to use the options of retrieving a record, updating a record</w:t>
       </w:r>
       <w:r>
         <w:rPr>
@@ -11878,49 +11319,7 @@
           <w:sz w:val="24"/>
           <w:szCs w:val="24"/>
         </w:rPr>
-        <w:t xml:space="preserve"> (See figure 8 for reference)</w:t>
-      </w:r>
-      <w:r>
-        <w:rPr>
-          <w:rStyle w:val="markedcontent"/>
-          <w:rFonts w:ascii="Times New Roman" w:hAnsi="Times New Roman" w:cs="Times New Roman"/>
-          <w:bCs/>
-          <w:sz w:val="24"/>
-          <w:szCs w:val="24"/>
-        </w:rPr>
-        <w:t>. However, if the user has not added any records, they will not be able to use the options of retrieving a record, updating a record</w:t>
-      </w:r>
-      <w:r>
-        <w:rPr>
-          <w:rStyle w:val="markedcontent"/>
-          <w:rFonts w:ascii="Times New Roman" w:hAnsi="Times New Roman" w:cs="Times New Roman"/>
-          <w:bCs/>
-          <w:sz w:val="24"/>
-          <w:szCs w:val="24"/>
-        </w:rPr>
-        <w:t xml:space="preserve">, viewing all records, and viewing all record names only. They will instead see a message letting them know that there are no records in the database, and they will be asked to add a new record </w:t>
-      </w:r>
-      <w:proofErr w:type="gramStart"/>
-      <w:r>
-        <w:rPr>
-          <w:rStyle w:val="markedcontent"/>
-          <w:rFonts w:ascii="Times New Roman" w:hAnsi="Times New Roman" w:cs="Times New Roman"/>
-          <w:bCs/>
-          <w:sz w:val="24"/>
-          <w:szCs w:val="24"/>
-        </w:rPr>
-        <w:t>in order to</w:t>
-      </w:r>
-      <w:proofErr w:type="gramEnd"/>
-      <w:r>
-        <w:rPr>
-          <w:rStyle w:val="markedcontent"/>
-          <w:rFonts w:ascii="Times New Roman" w:hAnsi="Times New Roman" w:cs="Times New Roman"/>
-          <w:bCs/>
-          <w:sz w:val="24"/>
-          <w:szCs w:val="24"/>
-        </w:rPr>
-        <w:t xml:space="preserve"> use those features.</w:t>
+        <w:t>, viewing all records, and viewing all record names only. They will instead see a message letting them know that there are no records in the database, and they will be asked to add a new record in order to use those features.</w:t>
       </w:r>
     </w:p>
     <w:p>
@@ -12014,29 +11413,7 @@
           <w:sz w:val="24"/>
           <w:szCs w:val="24"/>
         </w:rPr>
-        <w:t xml:space="preserve">The clipboard will be wiped after fifteen seconds have passed </w:t>
-      </w:r>
-      <w:proofErr w:type="gramStart"/>
-      <w:r>
-        <w:rPr>
-          <w:rStyle w:val="markedcontent"/>
-          <w:rFonts w:ascii="Times New Roman" w:hAnsi="Times New Roman" w:cs="Times New Roman"/>
-          <w:bCs/>
-          <w:sz w:val="24"/>
-          <w:szCs w:val="24"/>
-        </w:rPr>
-        <w:t>in order to</w:t>
-      </w:r>
-      <w:proofErr w:type="gramEnd"/>
-      <w:r>
-        <w:rPr>
-          <w:rStyle w:val="markedcontent"/>
-          <w:rFonts w:ascii="Times New Roman" w:hAnsi="Times New Roman" w:cs="Times New Roman"/>
-          <w:bCs/>
-          <w:sz w:val="24"/>
-          <w:szCs w:val="24"/>
-        </w:rPr>
-        <w:t xml:space="preserve"> mitigate the risk of exposing the password.</w:t>
+        <w:t>The clipboard will be wiped after fifteen seconds have passed in order to mitigate the risk of exposing the password.</w:t>
       </w:r>
     </w:p>
     <w:p>
@@ -12271,27 +11648,7 @@
           <w:szCs w:val="24"/>
         </w:rPr>
         <w:lastRenderedPageBreak/>
-        <w:t xml:space="preserve">To use </w:t>
-      </w:r>
-      <w:proofErr w:type="gramStart"/>
-      <w:r>
-        <w:rPr>
-          <w:rStyle w:val="markedcontent"/>
-          <w:rFonts w:ascii="Times New Roman" w:hAnsi="Times New Roman" w:cs="Times New Roman"/>
-          <w:sz w:val="24"/>
-          <w:szCs w:val="24"/>
-        </w:rPr>
-        <w:t>all of</w:t>
-      </w:r>
-      <w:proofErr w:type="gramEnd"/>
-      <w:r>
-        <w:rPr>
-          <w:rStyle w:val="markedcontent"/>
-          <w:rFonts w:ascii="Times New Roman" w:hAnsi="Times New Roman" w:cs="Times New Roman"/>
-          <w:sz w:val="24"/>
-          <w:szCs w:val="24"/>
-        </w:rPr>
-        <w:t xml:space="preserve"> the features of the application, </w:t>
+        <w:t xml:space="preserve">To use all of the features of the application, </w:t>
       </w:r>
       <w:r>
         <w:rPr>
@@ -15427,27 +14784,7 @@
           <w:sz w:val="24"/>
           <w:szCs w:val="24"/>
         </w:rPr>
-        <w:t xml:space="preserve">choose the “Exit” option from the dashboard. Once selected the user will be asked to confirm their selection (See figure 32 for reference). If the user confirms the selection, the application will close, and the user will be logged out. </w:t>
-      </w:r>
-      <w:proofErr w:type="gramStart"/>
-      <w:r>
-        <w:rPr>
-          <w:rStyle w:val="markedcontent"/>
-          <w:rFonts w:ascii="Times New Roman" w:hAnsi="Times New Roman" w:cs="Times New Roman"/>
-          <w:sz w:val="24"/>
-          <w:szCs w:val="24"/>
-        </w:rPr>
-        <w:t>Both of these</w:t>
-      </w:r>
-      <w:proofErr w:type="gramEnd"/>
-      <w:r>
-        <w:rPr>
-          <w:rStyle w:val="markedcontent"/>
-          <w:rFonts w:ascii="Times New Roman" w:hAnsi="Times New Roman" w:cs="Times New Roman"/>
-          <w:sz w:val="24"/>
-          <w:szCs w:val="24"/>
-        </w:rPr>
-        <w:t xml:space="preserve"> options will wipe the clipboard to ensure that any passwords that were previously saved will not remain after closing the application.</w:t>
+        <w:t>choose the “Exit” option from the dashboard. Once selected the user will be asked to confirm their selection (See figure 32 for reference). If the user confirms the selection, the application will close, and the user will be logged out. Both of these options will wipe the clipboard to ensure that any passwords that were previously saved will not remain after closing the application.</w:t>
       </w:r>
     </w:p>
     <w:p>
@@ -18047,25 +17384,7 @@
           <w:sz w:val="24"/>
           <w:szCs w:val="24"/>
         </w:rPr>
-        <w:t xml:space="preserve">This also meant that I had I to stick with </w:t>
-      </w:r>
-      <w:proofErr w:type="gramStart"/>
-      <w:r>
-        <w:rPr>
-          <w:rFonts w:ascii="Times New Roman" w:hAnsi="Times New Roman" w:cs="Times New Roman"/>
-          <w:sz w:val="24"/>
-          <w:szCs w:val="24"/>
-        </w:rPr>
-        <w:t>all of</w:t>
-      </w:r>
-      <w:proofErr w:type="gramEnd"/>
-      <w:r>
-        <w:rPr>
-          <w:rFonts w:ascii="Times New Roman" w:hAnsi="Times New Roman" w:cs="Times New Roman"/>
-          <w:sz w:val="24"/>
-          <w:szCs w:val="24"/>
-        </w:rPr>
-        <w:t xml:space="preserve"> my decisions as I had no time to look for other alternatives. Another big challenge was using the python language as I had no experience with this programming language. I</w:t>
+        <w:t>This also meant that I had I to stick with all of my decisions as I had no time to look for other alternatives. Another big challenge was using the python language as I had no experience with this programming language. I</w:t>
       </w:r>
       <w:r>
         <w:rPr>
@@ -18337,47 +17656,7 @@
           <w:sz w:val="24"/>
           <w:szCs w:val="24"/>
         </w:rPr>
-        <w:t xml:space="preserve">Better Input Validation – Better input validation will improve the security of the application, but this is a </w:t>
-      </w:r>
-      <w:r>
-        <w:rPr>
-          <w:rFonts w:ascii="Times New Roman" w:hAnsi="Times New Roman" w:cs="Times New Roman"/>
-          <w:sz w:val="24"/>
-          <w:szCs w:val="24"/>
-        </w:rPr>
-        <w:t>time-consuming</w:t>
-      </w:r>
-      <w:r>
-        <w:rPr>
-          <w:rFonts w:ascii="Times New Roman" w:hAnsi="Times New Roman" w:cs="Times New Roman"/>
-          <w:sz w:val="24"/>
-          <w:szCs w:val="24"/>
-        </w:rPr>
-        <w:t xml:space="preserve"> task, and it requires continuous </w:t>
-      </w:r>
-      <w:r>
-        <w:rPr>
-          <w:rFonts w:ascii="Times New Roman" w:hAnsi="Times New Roman" w:cs="Times New Roman"/>
-          <w:sz w:val="24"/>
-          <w:szCs w:val="24"/>
-        </w:rPr>
-        <w:t>monitoring and</w:t>
-      </w:r>
-      <w:r>
-        <w:rPr>
-          <w:rFonts w:ascii="Times New Roman" w:hAnsi="Times New Roman" w:cs="Times New Roman"/>
-          <w:sz w:val="24"/>
-          <w:szCs w:val="24"/>
-        </w:rPr>
-        <w:t xml:space="preserve"> updating</w:t>
-      </w:r>
-      <w:r>
-        <w:rPr>
-          <w:rFonts w:ascii="Times New Roman" w:hAnsi="Times New Roman" w:cs="Times New Roman"/>
-          <w:sz w:val="24"/>
-          <w:szCs w:val="24"/>
-        </w:rPr>
-        <w:t>.</w:t>
+        <w:t>Weak Password Identification – A feature that identifies weak passwords for user records will be implemented in the future. This feature will display a warning message letting the user know that their password is considered weak.</w:t>
       </w:r>
     </w:p>
     <w:p>
@@ -18402,15 +17681,47 @@
           <w:szCs w:val="24"/>
         </w:rPr>
         <w:lastRenderedPageBreak/>
-        <w:t>Better Master Password Policies – The current version of the application follows</w:t>
-      </w:r>
-      <w:r>
-        <w:rPr>
-          <w:rFonts w:ascii="Times New Roman" w:hAnsi="Times New Roman" w:cs="Times New Roman"/>
-          <w:sz w:val="24"/>
-          <w:szCs w:val="24"/>
-        </w:rPr>
-        <w:t xml:space="preserve"> the basic guidelines of the NIST 800-63B. However, a stricter password policy should be created for the “master” password. This new policy should prevent users from using well known passwords, and previously used passwords.</w:t>
+        <w:t xml:space="preserve">Better Input Validation – Better input validation will improve the security of the application, but this is a </w:t>
+      </w:r>
+      <w:r>
+        <w:rPr>
+          <w:rFonts w:ascii="Times New Roman" w:hAnsi="Times New Roman" w:cs="Times New Roman"/>
+          <w:sz w:val="24"/>
+          <w:szCs w:val="24"/>
+        </w:rPr>
+        <w:t>time-consuming</w:t>
+      </w:r>
+      <w:r>
+        <w:rPr>
+          <w:rFonts w:ascii="Times New Roman" w:hAnsi="Times New Roman" w:cs="Times New Roman"/>
+          <w:sz w:val="24"/>
+          <w:szCs w:val="24"/>
+        </w:rPr>
+        <w:t xml:space="preserve"> task, and it requires continuous </w:t>
+      </w:r>
+      <w:r>
+        <w:rPr>
+          <w:rFonts w:ascii="Times New Roman" w:hAnsi="Times New Roman" w:cs="Times New Roman"/>
+          <w:sz w:val="24"/>
+          <w:szCs w:val="24"/>
+        </w:rPr>
+        <w:t>monitoring and</w:t>
+      </w:r>
+      <w:r>
+        <w:rPr>
+          <w:rFonts w:ascii="Times New Roman" w:hAnsi="Times New Roman" w:cs="Times New Roman"/>
+          <w:sz w:val="24"/>
+          <w:szCs w:val="24"/>
+        </w:rPr>
+        <w:t xml:space="preserve"> updating</w:t>
+      </w:r>
+      <w:r>
+        <w:rPr>
+          <w:rFonts w:ascii="Times New Roman" w:hAnsi="Times New Roman" w:cs="Times New Roman"/>
+          <w:sz w:val="24"/>
+          <w:szCs w:val="24"/>
+        </w:rPr>
+        <w:t>.</w:t>
       </w:r>
     </w:p>
     <w:p>
@@ -18434,43 +17745,15 @@
           <w:sz w:val="24"/>
           <w:szCs w:val="24"/>
         </w:rPr>
-        <w:t xml:space="preserve">Stop Sleep Thread – The current version of the application cannot properly exit or logout users if the timer for the </w:t>
-      </w:r>
-      <w:proofErr w:type="gramStart"/>
-      <w:r>
-        <w:rPr>
-          <w:rFonts w:ascii="Times New Roman" w:hAnsi="Times New Roman" w:cs="Times New Roman"/>
-          <w:sz w:val="24"/>
-          <w:szCs w:val="24"/>
-        </w:rPr>
-        <w:t>Sleep(</w:t>
-      </w:r>
-      <w:proofErr w:type="gramEnd"/>
-      <w:r>
-        <w:rPr>
-          <w:rFonts w:ascii="Times New Roman" w:hAnsi="Times New Roman" w:cs="Times New Roman"/>
-          <w:sz w:val="24"/>
-          <w:szCs w:val="24"/>
-        </w:rPr>
-        <w:t xml:space="preserve">) thread has not finished. This fix is a priority and it will ensure that the </w:t>
-      </w:r>
-      <w:proofErr w:type="gramStart"/>
-      <w:r>
-        <w:rPr>
-          <w:rFonts w:ascii="Times New Roman" w:hAnsi="Times New Roman" w:cs="Times New Roman"/>
-          <w:sz w:val="24"/>
-          <w:szCs w:val="24"/>
-        </w:rPr>
-        <w:t>Sleep(</w:t>
-      </w:r>
-      <w:proofErr w:type="gramEnd"/>
-      <w:r>
-        <w:rPr>
-          <w:rFonts w:ascii="Times New Roman" w:hAnsi="Times New Roman" w:cs="Times New Roman"/>
-          <w:sz w:val="24"/>
-          <w:szCs w:val="24"/>
-        </w:rPr>
-        <w:t>) thread is stopped if a user tries to exit or logout of the application before the fifteen seconds are finished.</w:t>
+        <w:t>Better Master Password Policies – The current version of the application follows</w:t>
+      </w:r>
+      <w:r>
+        <w:rPr>
+          <w:rFonts w:ascii="Times New Roman" w:hAnsi="Times New Roman" w:cs="Times New Roman"/>
+          <w:sz w:val="24"/>
+          <w:szCs w:val="24"/>
+        </w:rPr>
+        <w:t xml:space="preserve"> the basic guidelines of the NIST 800-63B. However, a stricter password policy should be created for the “master” password. This new policy should prevent users from using well known passwords, and previously used passwords.</w:t>
       </w:r>
     </w:p>
     <w:p>
@@ -18494,25 +17777,7 @@
           <w:sz w:val="24"/>
           <w:szCs w:val="24"/>
         </w:rPr>
-        <w:t xml:space="preserve">Confirm Password/Email – The current version of the application only prompts the user to enter their email/password once. In a future update the user will be asked to enter their password/email </w:t>
-      </w:r>
-      <w:proofErr w:type="gramStart"/>
-      <w:r>
-        <w:rPr>
-          <w:rFonts w:ascii="Times New Roman" w:hAnsi="Times New Roman" w:cs="Times New Roman"/>
-          <w:sz w:val="24"/>
-          <w:szCs w:val="24"/>
-        </w:rPr>
-        <w:t>in order to</w:t>
-      </w:r>
-      <w:proofErr w:type="gramEnd"/>
-      <w:r>
-        <w:rPr>
-          <w:rFonts w:ascii="Times New Roman" w:hAnsi="Times New Roman" w:cs="Times New Roman"/>
-          <w:sz w:val="24"/>
-          <w:szCs w:val="24"/>
-        </w:rPr>
-        <w:t xml:space="preserve"> confirm the input. This will avoid users getting locket out due to typos.</w:t>
+        <w:t>Stop Sleep Thread – The current version of the application cannot properly exit or logout users if the timer for the Sleep() thread has not finished. This fix is a priority and it will ensure that the Sleep() thread is stopped if a user tries to exit or logout of the application before the fifteen seconds are finished.</w:t>
       </w:r>
     </w:p>
     <w:p>
@@ -18536,15 +17801,7 @@
           <w:sz w:val="24"/>
           <w:szCs w:val="24"/>
         </w:rPr>
-        <w:t xml:space="preserve">Additional Authentication Methods – Adding other authentication methods will improve the security of the application. Additional authentication methods can include </w:t>
-      </w:r>
-      <w:r>
-        <w:rPr>
-          <w:rFonts w:ascii="Times New Roman" w:hAnsi="Times New Roman" w:cs="Times New Roman"/>
-          <w:sz w:val="24"/>
-          <w:szCs w:val="24"/>
-        </w:rPr>
-        <w:t>one-time codes sent to the user’s phone, user security questions, and or others.</w:t>
+        <w:t>Confirm Password/Email – The current version of the application only prompts the user to enter their email/password once. In a future update the user will be asked to enter their password/email in order to confirm the input. This will avoid users getting locket out due to typos.</w:t>
       </w:r>
     </w:p>
     <w:p>
@@ -18568,15 +17825,15 @@
           <w:sz w:val="24"/>
           <w:szCs w:val="24"/>
         </w:rPr>
-        <w:t xml:space="preserve">Better Lockout – The current version of the application only closes the application after six failed login attempts. A feature that locks the account based on the username will be implemented. </w:t>
-      </w:r>
-      <w:r>
-        <w:rPr>
-          <w:rFonts w:ascii="Times New Roman" w:hAnsi="Times New Roman" w:cs="Times New Roman"/>
-          <w:sz w:val="24"/>
-          <w:szCs w:val="24"/>
-        </w:rPr>
-        <w:t>This will ensure that the locked user cannot login without verifying their account through a code sent to their email address.</w:t>
+        <w:t xml:space="preserve">Additional Authentication Methods – Adding other authentication methods will improve the security of the application. Additional authentication methods can include </w:t>
+      </w:r>
+      <w:r>
+        <w:rPr>
+          <w:rFonts w:ascii="Times New Roman" w:hAnsi="Times New Roman" w:cs="Times New Roman"/>
+          <w:sz w:val="24"/>
+          <w:szCs w:val="24"/>
+        </w:rPr>
+        <w:t>one-time codes sent to the user’s phone, user security questions, and or others.</w:t>
       </w:r>
     </w:p>
     <w:p>
@@ -18600,16 +17857,15 @@
           <w:sz w:val="24"/>
           <w:szCs w:val="24"/>
         </w:rPr>
-        <w:t xml:space="preserve">Password Generator Usage – The password generator was meant to be used throughout the menus that allow you to change/update your password but was </w:t>
-      </w:r>
-      <w:r>
-        <w:rPr>
-          <w:rFonts w:ascii="Times New Roman" w:hAnsi="Times New Roman" w:cs="Times New Roman"/>
-          <w:sz w:val="24"/>
-          <w:szCs w:val="24"/>
-        </w:rPr>
-        <w:lastRenderedPageBreak/>
-        <w:t>removed due to bugs and time constraints. The option to use the password generator when changing a password will be added in the future.</w:t>
+        <w:t xml:space="preserve">Better Lockout – The current version of the application only closes the application after six failed login attempts. A feature that locks the account based on the username will be implemented. </w:t>
+      </w:r>
+      <w:r>
+        <w:rPr>
+          <w:rFonts w:ascii="Times New Roman" w:hAnsi="Times New Roman" w:cs="Times New Roman"/>
+          <w:sz w:val="24"/>
+          <w:szCs w:val="24"/>
+        </w:rPr>
+        <w:t>This will ensure that the locked user cannot login without verifying their account through a code sent to their email address.</w:t>
       </w:r>
     </w:p>
     <w:p>
@@ -18633,25 +17889,32 @@
           <w:sz w:val="24"/>
           <w:szCs w:val="24"/>
         </w:rPr>
-        <w:t>Reject Leading Zeros – The current version of the application accepts menu selections that have leading zeros (</w:t>
-      </w:r>
-      <w:proofErr w:type="gramStart"/>
-      <w:r>
-        <w:rPr>
-          <w:rFonts w:ascii="Times New Roman" w:hAnsi="Times New Roman" w:cs="Times New Roman"/>
-          <w:sz w:val="24"/>
-          <w:szCs w:val="24"/>
-        </w:rPr>
-        <w:t>as long as</w:t>
-      </w:r>
-      <w:proofErr w:type="gramEnd"/>
-      <w:r>
-        <w:rPr>
-          <w:rFonts w:ascii="Times New Roman" w:hAnsi="Times New Roman" w:cs="Times New Roman"/>
-          <w:sz w:val="24"/>
-          <w:szCs w:val="24"/>
-        </w:rPr>
-        <w:t xml:space="preserve"> </w:t>
+        <w:lastRenderedPageBreak/>
+        <w:t>Password Generator Usage – The password generator was meant to be used throughout the menus that allow you to change/update your password but was removed due to bugs and time constraints. The option to use the password generator when changing a password will be added in the future.</w:t>
+      </w:r>
+    </w:p>
+    <w:p>
+      <w:pPr>
+        <w:pStyle w:val="ListBullet"/>
+        <w:tabs>
+          <w:tab w:val="clear" w:pos="360"/>
+          <w:tab w:val="num" w:pos="1080"/>
+        </w:tabs>
+        <w:spacing w:line="480" w:lineRule="auto"/>
+        <w:ind w:left="1080"/>
+        <w:rPr>
+          <w:rFonts w:ascii="Times New Roman" w:hAnsi="Times New Roman" w:cs="Times New Roman"/>
+          <w:sz w:val="24"/>
+          <w:szCs w:val="24"/>
+        </w:rPr>
+      </w:pPr>
+      <w:r>
+        <w:rPr>
+          <w:rFonts w:ascii="Times New Roman" w:hAnsi="Times New Roman" w:cs="Times New Roman"/>
+          <w:sz w:val="24"/>
+          <w:szCs w:val="24"/>
+        </w:rPr>
+        <w:t xml:space="preserve">Reject Leading Zeros – The current version of the application accepts menu selections that have leading zeros (as long as </w:t>
       </w:r>
       <w:r>
         <w:rPr>

</xml_diff>